<commit_message>
Changed root 49 to 7
</commit_message>
<xml_diff>
--- a/HW1.3-Vector Details.docx
+++ b/HW1.3-Vector Details.docx
@@ -1,6 +1,6 @@
 
 <file path=word/document.xml><?xml version="1.0" encoding="utf-8"?>
-<w:document xmlns:ve="http://schemas.openxmlformats.org/markup-compatibility/2006" xmlns:o="urn:schemas-microsoft-com:office:office" xmlns:r="http://schemas.openxmlformats.org/officeDocument/2006/relationships" xmlns:m="http://schemas.openxmlformats.org/officeDocument/2006/math" xmlns:v="urn:schemas-microsoft-com:vml" xmlns:wp="http://schemas.openxmlformats.org/drawingml/2006/wordprocessingDrawing" xmlns:w10="urn:schemas-microsoft-com:office:word" xmlns:w="http://schemas.openxmlformats.org/wordprocessingml/2006/main" xmlns:wne="http://schemas.microsoft.com/office/word/2006/wordml">
+<w:document xmlns:wpc="http://schemas.microsoft.com/office/word/2010/wordprocessingCanvas" xmlns:cx="http://schemas.microsoft.com/office/drawing/2014/chartex" xmlns:cx1="http://schemas.microsoft.com/office/drawing/2015/9/8/chartex" xmlns:cx2="http://schemas.microsoft.com/office/drawing/2015/10/21/chartex" xmlns:cx3="http://schemas.microsoft.com/office/drawing/2016/5/9/chartex" xmlns:cx4="http://schemas.microsoft.com/office/drawing/2016/5/10/chartex" xmlns:cx5="http://schemas.microsoft.com/office/drawing/2016/5/11/chartex" xmlns:cx6="http://schemas.microsoft.com/office/drawing/2016/5/12/chartex" xmlns:cx7="http://schemas.microsoft.com/office/drawing/2016/5/13/chartex" xmlns:cx8="http://schemas.microsoft.com/office/drawing/2016/5/14/chartex" xmlns:mc="http://schemas.openxmlformats.org/markup-compatibility/2006" xmlns:aink="http://schemas.microsoft.com/office/drawing/2016/ink" xmlns:am3d="http://schemas.microsoft.com/office/drawing/2017/model3d" xmlns:o="urn:schemas-microsoft-com:office:office" xmlns:r="http://schemas.openxmlformats.org/officeDocument/2006/relationships" xmlns:m="http://schemas.openxmlformats.org/officeDocument/2006/math" xmlns:v="urn:schemas-microsoft-com:vml" xmlns:wp14="http://schemas.microsoft.com/office/word/2010/wordprocessingDrawing" xmlns:wp="http://schemas.openxmlformats.org/drawingml/2006/wordprocessingDrawing" xmlns:w10="urn:schemas-microsoft-com:office:word" xmlns:w="http://schemas.openxmlformats.org/wordprocessingml/2006/main" xmlns:w14="http://schemas.microsoft.com/office/word/2010/wordml" xmlns:w15="http://schemas.microsoft.com/office/word/2012/wordml" xmlns:w16cid="http://schemas.microsoft.com/office/word/2016/wordml/cid" xmlns:w16se="http://schemas.microsoft.com/office/word/2015/wordml/symex" xmlns:wpg="http://schemas.microsoft.com/office/word/2010/wordprocessingGroup" xmlns:wpi="http://schemas.microsoft.com/office/word/2010/wordprocessingInk" xmlns:wne="http://schemas.microsoft.com/office/word/2006/wordml" xmlns:wps="http://schemas.microsoft.com/office/word/2010/wordprocessingShape" mc:Ignorable="w14 w15 w16se w16cid wp14">
   <w:body>
     <w:p>
       <w:pPr>
@@ -1068,7 +1068,7 @@
           <w:szCs w:val="24"/>
         </w:rPr>
         <w:drawing>
-          <wp:inline distT="0" distB="0" distL="0" distR="0">
+          <wp:inline distT="0" distB="0" distL="0" distR="0" wp14:anchorId="7EDC553F" wp14:editId="7EDC5540">
             <wp:extent cx="1549400" cy="1562100"/>
             <wp:effectExtent l="0" t="0" r="0" b="0"/>
             <wp:docPr id="2" name="Picture 2"/>
@@ -1086,7 +1086,7 @@
                     <a:blip r:embed="rId5" cstate="print">
                       <a:extLst>
                         <a:ext uri="{28A0092B-C50C-407E-A947-70E740481C1C}">
-                          <a14:useLocalDpi xmlns:a14="http://schemas.microsoft.com/office/drawing/2010/main" xmlns:wps="http://schemas.microsoft.com/office/word/2010/wordprocessingShape" xmlns:wpi="http://schemas.microsoft.com/office/word/2010/wordprocessingInk" xmlns:wpg="http://schemas.microsoft.com/office/word/2010/wordprocessingGroup" xmlns:w16se="http://schemas.microsoft.com/office/word/2015/wordml/symex" xmlns:w16cid="http://schemas.microsoft.com/office/word/2016/wordml/cid" xmlns:w15="http://schemas.microsoft.com/office/word/2012/wordml" xmlns:w14="http://schemas.microsoft.com/office/word/2010/wordml" xmlns:w="http://schemas.openxmlformats.org/wordprocessingml/2006/main" xmlns:w10="urn:schemas-microsoft-com:office:word" xmlns:wp14="http://schemas.microsoft.com/office/word/2010/wordprocessingDrawing" xmlns:v="urn:schemas-microsoft-com:vml" xmlns:o="urn:schemas-microsoft-com:office:office" xmlns:am3d="http://schemas.microsoft.com/office/drawing/2017/model3d" xmlns:aink="http://schemas.microsoft.com/office/drawing/2016/ink" xmlns:mc="http://schemas.openxmlformats.org/markup-compatibility/2006" xmlns:cx8="http://schemas.microsoft.com/office/drawing/2016/5/14/chartex" xmlns:cx7="http://schemas.microsoft.com/office/drawing/2016/5/13/chartex" xmlns:cx6="http://schemas.microsoft.com/office/drawing/2016/5/12/chartex" xmlns:cx5="http://schemas.microsoft.com/office/drawing/2016/5/11/chartex" xmlns:cx4="http://schemas.microsoft.com/office/drawing/2016/5/10/chartex" xmlns:cx3="http://schemas.microsoft.com/office/drawing/2016/5/9/chartex" xmlns:cx2="http://schemas.microsoft.com/office/drawing/2015/10/21/chartex" xmlns:cx1="http://schemas.microsoft.com/office/drawing/2015/9/8/chartex" xmlns:cx="http://schemas.microsoft.com/office/drawing/2014/chartex" xmlns:wpc="http://schemas.microsoft.com/office/word/2010/wordprocessingCanvas" xmlns="" val="0"/>
+                          <a14:useLocalDpi xmlns:a14="http://schemas.microsoft.com/office/drawing/2010/main" val="0"/>
                         </a:ext>
                       </a:extLst>
                     </a:blip>
@@ -1239,7 +1239,7 @@
           <w:sz w:val="24"/>
           <w:szCs w:val="24"/>
         </w:rPr>
-        <w:pict>
+        <w:pict w14:anchorId="7EDC5541">
           <v:shapetype id="_x0000_t32" coordsize="21600,21600" o:spt="32" o:oned="t" path="m,l21600,21600e" filled="f">
             <v:path arrowok="t" fillok="f" o:connecttype="none"/>
             <o:lock v:ext="edit" shapetype="t"/>
@@ -1258,7 +1258,7 @@
           <w:szCs w:val="24"/>
         </w:rPr>
         <w:drawing>
-          <wp:inline distT="0" distB="0" distL="0" distR="0">
+          <wp:inline distT="0" distB="0" distL="0" distR="0" wp14:anchorId="7EDC5542" wp14:editId="7EDC5543">
             <wp:extent cx="2777067" cy="2777067"/>
             <wp:effectExtent l="12700" t="0" r="17145" b="29845"/>
             <wp:docPr id="1026" name="Picture 2" descr="Image result for graph paper background powerpoint"/>
@@ -1278,7 +1278,7 @@
                     <a:blip r:embed="rId6" cstate="print">
                       <a:extLst>
                         <a:ext uri="{28A0092B-C50C-407E-A947-70E740481C1C}">
-                          <a14:useLocalDpi xmlns:a14="http://schemas.microsoft.com/office/drawing/2010/main" xmlns:wps="http://schemas.microsoft.com/office/word/2010/wordprocessingShape" xmlns:wpi="http://schemas.microsoft.com/office/word/2010/wordprocessingInk" xmlns:wpg="http://schemas.microsoft.com/office/word/2010/wordprocessingGroup" xmlns:w16se="http://schemas.microsoft.com/office/word/2015/wordml/symex" xmlns:w16cid="http://schemas.microsoft.com/office/word/2016/wordml/cid" xmlns:w15="http://schemas.microsoft.com/office/word/2012/wordml" xmlns:w14="http://schemas.microsoft.com/office/word/2010/wordml" xmlns:w="http://schemas.openxmlformats.org/wordprocessingml/2006/main" xmlns:w10="urn:schemas-microsoft-com:office:word" xmlns:wp14="http://schemas.microsoft.com/office/word/2010/wordprocessingDrawing" xmlns:v="urn:schemas-microsoft-com:vml" xmlns:o="urn:schemas-microsoft-com:office:office" xmlns:am3d="http://schemas.microsoft.com/office/drawing/2017/model3d" xmlns:aink="http://schemas.microsoft.com/office/drawing/2016/ink" xmlns:mc="http://schemas.openxmlformats.org/markup-compatibility/2006" xmlns:cx8="http://schemas.microsoft.com/office/drawing/2016/5/14/chartex" xmlns:cx7="http://schemas.microsoft.com/office/drawing/2016/5/13/chartex" xmlns:cx6="http://schemas.microsoft.com/office/drawing/2016/5/12/chartex" xmlns:cx5="http://schemas.microsoft.com/office/drawing/2016/5/11/chartex" xmlns:cx4="http://schemas.microsoft.com/office/drawing/2016/5/10/chartex" xmlns:cx3="http://schemas.microsoft.com/office/drawing/2016/5/9/chartex" xmlns:cx2="http://schemas.microsoft.com/office/drawing/2015/10/21/chartex" xmlns:cx1="http://schemas.microsoft.com/office/drawing/2015/9/8/chartex" xmlns:cx="http://schemas.microsoft.com/office/drawing/2014/chartex" xmlns:wpc="http://schemas.microsoft.com/office/word/2010/wordprocessingCanvas" xmlns="" val="0"/>
+                          <a14:useLocalDpi xmlns:a14="http://schemas.microsoft.com/office/drawing/2010/main" val="0"/>
                         </a:ext>
                       </a:extLst>
                     </a:blip>
@@ -1455,7 +1455,7 @@
           <w:sz w:val="24"/>
           <w:szCs w:val="24"/>
         </w:rPr>
-        <w:pict>
+        <w:pict w14:anchorId="7EDC5544">
           <v:shape id="_x0000_s1027" type="#_x0000_t32" style="position:absolute;left:0;text-align:left;margin-left:201pt;margin-top:108.45pt;width:31.85pt;height:55.85pt;flip:x;z-index:251659264" o:connectortype="straight" strokecolor="red" strokeweight="3pt">
             <v:stroke endarrow="block"/>
             <v:shadow type="perspective" color="#375623 [1609]" opacity=".5" offset="1pt" offset2="-1pt"/>
@@ -1470,7 +1470,7 @@
           <w:szCs w:val="24"/>
         </w:rPr>
         <w:drawing>
-          <wp:inline distT="0" distB="0" distL="0" distR="0">
+          <wp:inline distT="0" distB="0" distL="0" distR="0" wp14:anchorId="7EDC5545" wp14:editId="7EDC5546">
             <wp:extent cx="2777067" cy="2777067"/>
             <wp:effectExtent l="12700" t="0" r="17145" b="29845"/>
             <wp:docPr id="1" name="Picture 2" descr="Image result for graph paper background powerpoint"/>
@@ -1490,7 +1490,7 @@
                     <a:blip r:embed="rId6" cstate="print">
                       <a:extLst>
                         <a:ext uri="{28A0092B-C50C-407E-A947-70E740481C1C}">
-                          <a14:useLocalDpi xmlns:a14="http://schemas.microsoft.com/office/drawing/2010/main" xmlns:wps="http://schemas.microsoft.com/office/word/2010/wordprocessingShape" xmlns:wpi="http://schemas.microsoft.com/office/word/2010/wordprocessingInk" xmlns:wpg="http://schemas.microsoft.com/office/word/2010/wordprocessingGroup" xmlns:w16se="http://schemas.microsoft.com/office/word/2015/wordml/symex" xmlns:w16cid="http://schemas.microsoft.com/office/word/2016/wordml/cid" xmlns:w15="http://schemas.microsoft.com/office/word/2012/wordml" xmlns:w14="http://schemas.microsoft.com/office/word/2010/wordml" xmlns:w="http://schemas.openxmlformats.org/wordprocessingml/2006/main" xmlns:w10="urn:schemas-microsoft-com:office:word" xmlns:wp14="http://schemas.microsoft.com/office/word/2010/wordprocessingDrawing" xmlns:v="urn:schemas-microsoft-com:vml" xmlns:o="urn:schemas-microsoft-com:office:office" xmlns:am3d="http://schemas.microsoft.com/office/drawing/2017/model3d" xmlns:aink="http://schemas.microsoft.com/office/drawing/2016/ink" xmlns:mc="http://schemas.openxmlformats.org/markup-compatibility/2006" xmlns:cx8="http://schemas.microsoft.com/office/drawing/2016/5/14/chartex" xmlns:cx7="http://schemas.microsoft.com/office/drawing/2016/5/13/chartex" xmlns:cx6="http://schemas.microsoft.com/office/drawing/2016/5/12/chartex" xmlns:cx5="http://schemas.microsoft.com/office/drawing/2016/5/11/chartex" xmlns:cx4="http://schemas.microsoft.com/office/drawing/2016/5/10/chartex" xmlns:cx3="http://schemas.microsoft.com/office/drawing/2016/5/9/chartex" xmlns:cx2="http://schemas.microsoft.com/office/drawing/2015/10/21/chartex" xmlns:cx1="http://schemas.microsoft.com/office/drawing/2015/9/8/chartex" xmlns:cx="http://schemas.microsoft.com/office/drawing/2014/chartex" xmlns:wpc="http://schemas.microsoft.com/office/word/2010/wordprocessingCanvas" xmlns="" val="0"/>
+                          <a14:useLocalDpi xmlns:a14="http://schemas.microsoft.com/office/drawing/2010/main" val="0"/>
                         </a:ext>
                       </a:extLst>
                     </a:blip>
@@ -1665,7 +1665,7 @@
           <w:sz w:val="24"/>
           <w:szCs w:val="24"/>
         </w:rPr>
-        <w:pict>
+        <w:pict w14:anchorId="7EDC5547">
           <v:shape id="_x0000_s1028" type="#_x0000_t32" style="position:absolute;left:0;text-align:left;margin-left:232.85pt;margin-top:109.35pt;width:34.15pt;height:0;z-index:251660288" o:connectortype="straight" strokecolor="red" strokeweight="3pt">
             <v:stroke endarrow="block"/>
             <v:shadow type="perspective" color="#375623 [1609]" opacity=".5" offset="1pt" offset2="-1pt"/>
@@ -1680,7 +1680,7 @@
           <w:szCs w:val="24"/>
         </w:rPr>
         <w:drawing>
-          <wp:inline distT="0" distB="0" distL="0" distR="0">
+          <wp:inline distT="0" distB="0" distL="0" distR="0" wp14:anchorId="7EDC5548" wp14:editId="7EDC5549">
             <wp:extent cx="2777067" cy="2777067"/>
             <wp:effectExtent l="12700" t="0" r="17145" b="29845"/>
             <wp:docPr id="5" name="Picture 2" descr="Image result for graph paper background powerpoint"/>
@@ -1700,7 +1700,7 @@
                     <a:blip r:embed="rId6" cstate="print">
                       <a:extLst>
                         <a:ext uri="{28A0092B-C50C-407E-A947-70E740481C1C}">
-                          <a14:useLocalDpi xmlns:a14="http://schemas.microsoft.com/office/drawing/2010/main" xmlns:wps="http://schemas.microsoft.com/office/word/2010/wordprocessingShape" xmlns:wpi="http://schemas.microsoft.com/office/word/2010/wordprocessingInk" xmlns:wpg="http://schemas.microsoft.com/office/word/2010/wordprocessingGroup" xmlns:w16se="http://schemas.microsoft.com/office/word/2015/wordml/symex" xmlns:w16cid="http://schemas.microsoft.com/office/word/2016/wordml/cid" xmlns:w15="http://schemas.microsoft.com/office/word/2012/wordml" xmlns:w14="http://schemas.microsoft.com/office/word/2010/wordml" xmlns:w="http://schemas.openxmlformats.org/wordprocessingml/2006/main" xmlns:w10="urn:schemas-microsoft-com:office:word" xmlns:wp14="http://schemas.microsoft.com/office/word/2010/wordprocessingDrawing" xmlns:v="urn:schemas-microsoft-com:vml" xmlns:o="urn:schemas-microsoft-com:office:office" xmlns:am3d="http://schemas.microsoft.com/office/drawing/2017/model3d" xmlns:aink="http://schemas.microsoft.com/office/drawing/2016/ink" xmlns:mc="http://schemas.openxmlformats.org/markup-compatibility/2006" xmlns:cx8="http://schemas.microsoft.com/office/drawing/2016/5/14/chartex" xmlns:cx7="http://schemas.microsoft.com/office/drawing/2016/5/13/chartex" xmlns:cx6="http://schemas.microsoft.com/office/drawing/2016/5/12/chartex" xmlns:cx5="http://schemas.microsoft.com/office/drawing/2016/5/11/chartex" xmlns:cx4="http://schemas.microsoft.com/office/drawing/2016/5/10/chartex" xmlns:cx3="http://schemas.microsoft.com/office/drawing/2016/5/9/chartex" xmlns:cx2="http://schemas.microsoft.com/office/drawing/2015/10/21/chartex" xmlns:cx1="http://schemas.microsoft.com/office/drawing/2015/9/8/chartex" xmlns:cx="http://schemas.microsoft.com/office/drawing/2014/chartex" xmlns:wpc="http://schemas.microsoft.com/office/word/2010/wordprocessingCanvas" xmlns="" val="0"/>
+                          <a14:useLocalDpi xmlns:a14="http://schemas.microsoft.com/office/drawing/2010/main" val="0"/>
                         </a:ext>
                       </a:extLst>
                     </a:blip>
@@ -1928,7 +1928,7 @@
           <w:noProof/>
         </w:rPr>
         <w:drawing>
-          <wp:inline distT="0" distB="0" distL="0" distR="0">
+          <wp:inline distT="0" distB="0" distL="0" distR="0" wp14:anchorId="7EDC554A" wp14:editId="7EDC554B">
             <wp:extent cx="2911450" cy="2526645"/>
             <wp:effectExtent l="0" t="0" r="3810" b="7620"/>
             <wp:docPr id="7" name="Picture 7"/>
@@ -2131,7 +2131,7 @@
           <w:sz w:val="24"/>
           <w:szCs w:val="24"/>
         </w:rPr>
-        <w:pict>
+        <w:pict w14:anchorId="7EDC554C">
           <v:shape id="_x0000_s1029" type="#_x0000_t32" style="position:absolute;left:0;text-align:left;margin-left:222.75pt;margin-top:109.35pt;width:10.5pt;height:0;flip:x;z-index:251661312" o:connectortype="straight" strokecolor="red" strokeweight="3pt">
             <v:stroke endarrow="block"/>
             <v:shadow type="perspective" color="#375623 [1609]" opacity=".5" offset="1pt" offset2="-1pt"/>
@@ -2146,7 +2146,7 @@
           <w:szCs w:val="24"/>
         </w:rPr>
         <w:drawing>
-          <wp:inline distT="0" distB="0" distL="0" distR="0">
+          <wp:inline distT="0" distB="0" distL="0" distR="0" wp14:anchorId="7EDC554D" wp14:editId="7EDC554E">
             <wp:extent cx="2777067" cy="2777067"/>
             <wp:effectExtent l="12700" t="0" r="17145" b="29845"/>
             <wp:docPr id="6" name="Picture 2" descr="Image result for graph paper background powerpoint"/>
@@ -2166,7 +2166,7 @@
                     <a:blip r:embed="rId6" cstate="print">
                       <a:extLst>
                         <a:ext uri="{28A0092B-C50C-407E-A947-70E740481C1C}">
-                          <a14:useLocalDpi xmlns:a14="http://schemas.microsoft.com/office/drawing/2010/main" xmlns:wps="http://schemas.microsoft.com/office/word/2010/wordprocessingShape" xmlns:wpi="http://schemas.microsoft.com/office/word/2010/wordprocessingInk" xmlns:wpg="http://schemas.microsoft.com/office/word/2010/wordprocessingGroup" xmlns:w16se="http://schemas.microsoft.com/office/word/2015/wordml/symex" xmlns:w16cid="http://schemas.microsoft.com/office/word/2016/wordml/cid" xmlns:w15="http://schemas.microsoft.com/office/word/2012/wordml" xmlns:w14="http://schemas.microsoft.com/office/word/2010/wordml" xmlns:w="http://schemas.openxmlformats.org/wordprocessingml/2006/main" xmlns:w10="urn:schemas-microsoft-com:office:word" xmlns:wp14="http://schemas.microsoft.com/office/word/2010/wordprocessingDrawing" xmlns:v="urn:schemas-microsoft-com:vml" xmlns:o="urn:schemas-microsoft-com:office:office" xmlns:am3d="http://schemas.microsoft.com/office/drawing/2017/model3d" xmlns:aink="http://schemas.microsoft.com/office/drawing/2016/ink" xmlns:mc="http://schemas.openxmlformats.org/markup-compatibility/2006" xmlns:cx8="http://schemas.microsoft.com/office/drawing/2016/5/14/chartex" xmlns:cx7="http://schemas.microsoft.com/office/drawing/2016/5/13/chartex" xmlns:cx6="http://schemas.microsoft.com/office/drawing/2016/5/12/chartex" xmlns:cx5="http://schemas.microsoft.com/office/drawing/2016/5/11/chartex" xmlns:cx4="http://schemas.microsoft.com/office/drawing/2016/5/10/chartex" xmlns:cx3="http://schemas.microsoft.com/office/drawing/2016/5/9/chartex" xmlns:cx2="http://schemas.microsoft.com/office/drawing/2015/10/21/chartex" xmlns:cx1="http://schemas.microsoft.com/office/drawing/2015/9/8/chartex" xmlns:cx="http://schemas.microsoft.com/office/drawing/2014/chartex" xmlns:wpc="http://schemas.microsoft.com/office/word/2010/wordprocessingCanvas" xmlns="" val="0"/>
+                          <a14:useLocalDpi xmlns:a14="http://schemas.microsoft.com/office/drawing/2010/main" val="0"/>
                         </a:ext>
                       </a:extLst>
                     </a:blip>
@@ -2209,8 +2209,7 @@
       <w:tblPr>
         <w:tblW w:w="1580" w:type="dxa"/>
         <w:jc w:val="center"/>
-        <w:tblInd w:w="100" w:type="dxa"/>
-        <w:tblLook w:val="04A0"/>
+        <w:tblLook w:val="04A0" w:firstRow="1" w:lastRow="0" w:firstColumn="1" w:lastColumn="0" w:noHBand="0" w:noVBand="1"/>
       </w:tblPr>
       <w:tblGrid>
         <w:gridCol w:w="540"/>
@@ -2950,7 +2949,7 @@
           <w:sz w:val="24"/>
           <w:szCs w:val="24"/>
         </w:rPr>
-        <w:pict>
+        <w:pict w14:anchorId="7EDC554F">
           <v:shape id="_x0000_s1030" type="#_x0000_t32" style="position:absolute;left:0;text-align:left;margin-left:157.15pt;margin-top:108.6pt;width:76.1pt;height:65.6pt;flip:x;z-index:251662336" o:connectortype="straight" strokecolor="red" strokeweight="3pt">
             <v:stroke endarrow="block"/>
             <v:shadow type="perspective" color="#375623 [1609]" opacity=".5" offset="1pt" offset2="-1pt"/>
@@ -2965,7 +2964,7 @@
           <w:szCs w:val="24"/>
         </w:rPr>
         <w:drawing>
-          <wp:inline distT="0" distB="0" distL="0" distR="0">
+          <wp:inline distT="0" distB="0" distL="0" distR="0" wp14:anchorId="7EDC5550" wp14:editId="7EDC5551">
             <wp:extent cx="2777067" cy="2777067"/>
             <wp:effectExtent l="12700" t="0" r="17145" b="29845"/>
             <wp:docPr id="8" name="Picture 2" descr="Image result for graph paper background powerpoint"/>
@@ -2985,7 +2984,7 @@
                     <a:blip r:embed="rId6" cstate="print">
                       <a:extLst>
                         <a:ext uri="{28A0092B-C50C-407E-A947-70E740481C1C}">
-                          <a14:useLocalDpi xmlns:a14="http://schemas.microsoft.com/office/drawing/2010/main" xmlns:wps="http://schemas.microsoft.com/office/word/2010/wordprocessingShape" xmlns:wpi="http://schemas.microsoft.com/office/word/2010/wordprocessingInk" xmlns:wpg="http://schemas.microsoft.com/office/word/2010/wordprocessingGroup" xmlns:w16se="http://schemas.microsoft.com/office/word/2015/wordml/symex" xmlns:w16cid="http://schemas.microsoft.com/office/word/2016/wordml/cid" xmlns:w15="http://schemas.microsoft.com/office/word/2012/wordml" xmlns:w14="http://schemas.microsoft.com/office/word/2010/wordml" xmlns:w="http://schemas.openxmlformats.org/wordprocessingml/2006/main" xmlns:w10="urn:schemas-microsoft-com:office:word" xmlns:wp14="http://schemas.microsoft.com/office/word/2010/wordprocessingDrawing" xmlns:v="urn:schemas-microsoft-com:vml" xmlns:o="urn:schemas-microsoft-com:office:office" xmlns:am3d="http://schemas.microsoft.com/office/drawing/2017/model3d" xmlns:aink="http://schemas.microsoft.com/office/drawing/2016/ink" xmlns:mc="http://schemas.openxmlformats.org/markup-compatibility/2006" xmlns:cx8="http://schemas.microsoft.com/office/drawing/2016/5/14/chartex" xmlns:cx7="http://schemas.microsoft.com/office/drawing/2016/5/13/chartex" xmlns:cx6="http://schemas.microsoft.com/office/drawing/2016/5/12/chartex" xmlns:cx5="http://schemas.microsoft.com/office/drawing/2016/5/11/chartex" xmlns:cx4="http://schemas.microsoft.com/office/drawing/2016/5/10/chartex" xmlns:cx3="http://schemas.microsoft.com/office/drawing/2016/5/9/chartex" xmlns:cx2="http://schemas.microsoft.com/office/drawing/2015/10/21/chartex" xmlns:cx1="http://schemas.microsoft.com/office/drawing/2015/9/8/chartex" xmlns:cx="http://schemas.microsoft.com/office/drawing/2014/chartex" xmlns:wpc="http://schemas.microsoft.com/office/word/2010/wordprocessingCanvas" xmlns="" val="0"/>
+                          <a14:useLocalDpi xmlns:a14="http://schemas.microsoft.com/office/drawing/2010/main" val="0"/>
                         </a:ext>
                       </a:extLst>
                     </a:blip>
@@ -3039,8 +3038,7 @@
       <w:tblPr>
         <w:tblW w:w="1580" w:type="dxa"/>
         <w:jc w:val="center"/>
-        <w:tblInd w:w="100" w:type="dxa"/>
-        <w:tblLook w:val="04A0"/>
+        <w:tblLook w:val="04A0" w:firstRow="1" w:lastRow="0" w:firstColumn="1" w:lastColumn="0" w:noHBand="0" w:noVBand="1"/>
       </w:tblPr>
       <w:tblGrid>
         <w:gridCol w:w="540"/>
@@ -3784,7 +3782,7 @@
           <w:sz w:val="24"/>
           <w:szCs w:val="24"/>
         </w:rPr>
-        <w:pict>
+        <w:pict w14:anchorId="7EDC5552">
           <v:shape id="_x0000_s1031" type="#_x0000_t32" style="position:absolute;left:0;text-align:left;margin-left:233.25pt;margin-top:43.25pt;width:76.9pt;height:65.35pt;flip:y;z-index:251663360" o:connectortype="straight" strokecolor="red" strokeweight="3pt">
             <v:stroke endarrow="block"/>
             <v:shadow type="perspective" color="#375623 [1609]" opacity=".5" offset="1pt" offset2="-1pt"/>
@@ -3799,7 +3797,7 @@
           <w:szCs w:val="24"/>
         </w:rPr>
         <w:drawing>
-          <wp:inline distT="0" distB="0" distL="0" distR="0">
+          <wp:inline distT="0" distB="0" distL="0" distR="0" wp14:anchorId="7EDC5553" wp14:editId="7EDC5554">
             <wp:extent cx="2777067" cy="2777067"/>
             <wp:effectExtent l="12700" t="0" r="17145" b="29845"/>
             <wp:docPr id="9" name="Picture 2" descr="Image result for graph paper background powerpoint"/>
@@ -3819,7 +3817,7 @@
                     <a:blip r:embed="rId6" cstate="print">
                       <a:extLst>
                         <a:ext uri="{28A0092B-C50C-407E-A947-70E740481C1C}">
-                          <a14:useLocalDpi xmlns:a14="http://schemas.microsoft.com/office/drawing/2010/main" xmlns:wps="http://schemas.microsoft.com/office/word/2010/wordprocessingShape" xmlns:wpi="http://schemas.microsoft.com/office/word/2010/wordprocessingInk" xmlns:wpg="http://schemas.microsoft.com/office/word/2010/wordprocessingGroup" xmlns:w16se="http://schemas.microsoft.com/office/word/2015/wordml/symex" xmlns:w16cid="http://schemas.microsoft.com/office/word/2016/wordml/cid" xmlns:w15="http://schemas.microsoft.com/office/word/2012/wordml" xmlns:w14="http://schemas.microsoft.com/office/word/2010/wordml" xmlns:w="http://schemas.openxmlformats.org/wordprocessingml/2006/main" xmlns:w10="urn:schemas-microsoft-com:office:word" xmlns:wp14="http://schemas.microsoft.com/office/word/2010/wordprocessingDrawing" xmlns:v="urn:schemas-microsoft-com:vml" xmlns:o="urn:schemas-microsoft-com:office:office" xmlns:am3d="http://schemas.microsoft.com/office/drawing/2017/model3d" xmlns:aink="http://schemas.microsoft.com/office/drawing/2016/ink" xmlns:mc="http://schemas.openxmlformats.org/markup-compatibility/2006" xmlns:cx8="http://schemas.microsoft.com/office/drawing/2016/5/14/chartex" xmlns:cx7="http://schemas.microsoft.com/office/drawing/2016/5/13/chartex" xmlns:cx6="http://schemas.microsoft.com/office/drawing/2016/5/12/chartex" xmlns:cx5="http://schemas.microsoft.com/office/drawing/2016/5/11/chartex" xmlns:cx4="http://schemas.microsoft.com/office/drawing/2016/5/10/chartex" xmlns:cx3="http://schemas.microsoft.com/office/drawing/2016/5/9/chartex" xmlns:cx2="http://schemas.microsoft.com/office/drawing/2015/10/21/chartex" xmlns:cx1="http://schemas.microsoft.com/office/drawing/2015/9/8/chartex" xmlns:cx="http://schemas.microsoft.com/office/drawing/2014/chartex" xmlns:wpc="http://schemas.microsoft.com/office/word/2010/wordprocessingCanvas" xmlns="" val="0"/>
+                          <a14:useLocalDpi xmlns:a14="http://schemas.microsoft.com/office/drawing/2010/main" val="0"/>
                         </a:ext>
                       </a:extLst>
                     </a:blip>
@@ -3862,8 +3860,7 @@
       <w:tblPr>
         <w:tblW w:w="1580" w:type="dxa"/>
         <w:jc w:val="center"/>
-        <w:tblInd w:w="100" w:type="dxa"/>
-        <w:tblLook w:val="04A0"/>
+        <w:tblLook w:val="04A0" w:firstRow="1" w:lastRow="0" w:firstColumn="1" w:lastColumn="0" w:noHBand="0" w:noVBand="1"/>
       </w:tblPr>
       <w:tblGrid>
         <w:gridCol w:w="540"/>
@@ -5154,7 +5151,7 @@
           <w:szCs w:val="24"/>
         </w:rPr>
         <w:lastRenderedPageBreak/>
-        <w:pict>
+        <w:pict w14:anchorId="7EDC5555">
           <v:shape id="_x0000_s1042" type="#_x0000_t32" style="position:absolute;margin-left:113.25pt;margin-top:55.15pt;width:105.75pt;height:53.25pt;flip:y;z-index:251668480" o:connectortype="straight" strokecolor="#7030a0" strokeweight="3pt">
             <v:stroke endarrow="block"/>
             <v:shadow type="perspective" color="#375623 [1609]" opacity=".5" offset="1pt" offset2="-1pt"/>
@@ -5170,7 +5167,7 @@
           <w:sz w:val="24"/>
           <w:szCs w:val="24"/>
         </w:rPr>
-        <w:pict>
+        <w:pict w14:anchorId="7EDC5556">
           <v:shape id="_x0000_s1040" type="#_x0000_t32" style="position:absolute;margin-left:54.75pt;margin-top:80.65pt;width:55.5pt;height:27.75pt;flip:x y;z-index:251666432" o:connectortype="straight" strokecolor="#ffd966 [1943]" strokeweight="3pt">
             <v:stroke endarrow="block"/>
             <v:shadow type="perspective" color="#375623 [1609]" opacity=".5" offset="1pt" offset2="-1pt"/>
@@ -5186,7 +5183,7 @@
           <w:sz w:val="24"/>
           <w:szCs w:val="24"/>
         </w:rPr>
-        <w:pict>
+        <w:pict w14:anchorId="7EDC5557">
           <v:shape id="_x0000_s1041" type="#_x0000_t32" style="position:absolute;margin-left:.75pt;margin-top:55.15pt;width:109.5pt;height:53.25pt;flip:x;z-index:251667456" o:connectortype="straight"/>
         </w:pict>
       </w:r>
@@ -5199,7 +5196,7 @@
           <w:sz w:val="24"/>
           <w:szCs w:val="24"/>
         </w:rPr>
-        <w:pict>
+        <w:pict w14:anchorId="7EDC5558">
           <v:shape id="_x0000_s1038" type="#_x0000_t32" style="position:absolute;margin-left:.75pt;margin-top:108.4pt;width:109.5pt;height:0;flip:x;z-index:251664384" o:connectortype="straight" strokecolor="red" strokeweight="3pt">
             <v:stroke endarrow="block"/>
             <v:shadow type="perspective" color="#375623 [1609]" opacity=".5" offset="1pt" offset2="-1pt"/>
@@ -5215,7 +5212,7 @@
           <w:sz w:val="24"/>
           <w:szCs w:val="24"/>
         </w:rPr>
-        <w:pict>
+        <w:pict w14:anchorId="7EDC5559">
           <v:shape id="_x0000_s1039" type="#_x0000_t32" style="position:absolute;margin-left:110.25pt;margin-top:55.15pt;width:0;height:53.25pt;flip:y;z-index:251665408" o:connectortype="straight" strokecolor="#00b050" strokeweight="3pt">
             <v:stroke endarrow="block"/>
             <v:shadow type="perspective" color="#375623 [1609]" opacity=".5" offset="1pt" offset2="-1pt"/>
@@ -5226,12 +5223,13 @@
         <w:rPr>
           <w:rFonts w:ascii="Times New Roman" w:eastAsia="Times New Roman" w:hAnsi="Times New Roman" w:cs="Times New Roman"/>
           <w:b/>
+          <w:noProof/>
           <w:color w:val="5B9BD5" w:themeColor="accent1"/>
           <w:sz w:val="24"/>
           <w:szCs w:val="24"/>
         </w:rPr>
         <w:drawing>
-          <wp:inline distT="0" distB="0" distL="0" distR="0">
+          <wp:inline distT="0" distB="0" distL="0" distR="0" wp14:anchorId="7EDC555A" wp14:editId="7EDC555B">
             <wp:extent cx="2777067" cy="2777067"/>
             <wp:effectExtent l="12700" t="0" r="17145" b="29845"/>
             <wp:docPr id="17" name="Picture 2" descr="Image result for graph paper background powerpoint"/>
@@ -5251,7 +5249,7 @@
                     <a:blip r:embed="rId6" cstate="print">
                       <a:extLst>
                         <a:ext uri="{28A0092B-C50C-407E-A947-70E740481C1C}">
-                          <a14:useLocalDpi xmlns:a14="http://schemas.microsoft.com/office/drawing/2010/main" xmlns:wps="http://schemas.microsoft.com/office/word/2010/wordprocessingShape" xmlns:wpi="http://schemas.microsoft.com/office/word/2010/wordprocessingInk" xmlns:wpg="http://schemas.microsoft.com/office/word/2010/wordprocessingGroup" xmlns:w16se="http://schemas.microsoft.com/office/word/2015/wordml/symex" xmlns:w16cid="http://schemas.microsoft.com/office/word/2016/wordml/cid" xmlns:w15="http://schemas.microsoft.com/office/word/2012/wordml" xmlns:w14="http://schemas.microsoft.com/office/word/2010/wordml" xmlns:w="http://schemas.openxmlformats.org/wordprocessingml/2006/main" xmlns:w10="urn:schemas-microsoft-com:office:word" xmlns:wp14="http://schemas.microsoft.com/office/word/2010/wordprocessingDrawing" xmlns:v="urn:schemas-microsoft-com:vml" xmlns:o="urn:schemas-microsoft-com:office:office" xmlns:am3d="http://schemas.microsoft.com/office/drawing/2017/model3d" xmlns:aink="http://schemas.microsoft.com/office/drawing/2016/ink" xmlns:mc="http://schemas.openxmlformats.org/markup-compatibility/2006" xmlns:cx8="http://schemas.microsoft.com/office/drawing/2016/5/14/chartex" xmlns:cx7="http://schemas.microsoft.com/office/drawing/2016/5/13/chartex" xmlns:cx6="http://schemas.microsoft.com/office/drawing/2016/5/12/chartex" xmlns:cx5="http://schemas.microsoft.com/office/drawing/2016/5/11/chartex" xmlns:cx4="http://schemas.microsoft.com/office/drawing/2016/5/10/chartex" xmlns:cx3="http://schemas.microsoft.com/office/drawing/2016/5/9/chartex" xmlns:cx2="http://schemas.microsoft.com/office/drawing/2015/10/21/chartex" xmlns:cx1="http://schemas.microsoft.com/office/drawing/2015/9/8/chartex" xmlns:cx="http://schemas.microsoft.com/office/drawing/2014/chartex" xmlns:wpc="http://schemas.microsoft.com/office/word/2010/wordprocessingCanvas" xmlns="" val="0"/>
+                          <a14:useLocalDpi xmlns:a14="http://schemas.microsoft.com/office/drawing/2010/main" val="0"/>
                         </a:ext>
                       </a:extLst>
                     </a:blip>
@@ -5304,7 +5302,7 @@
           <w:noProof/>
         </w:rPr>
         <w:drawing>
-          <wp:inline distT="0" distB="0" distL="0" distR="0">
+          <wp:inline distT="0" distB="0" distL="0" distR="0" wp14:anchorId="7EDC555C" wp14:editId="7EDC555D">
             <wp:extent cx="3248025" cy="1981200"/>
             <wp:effectExtent l="0" t="0" r="9525" b="0"/>
             <wp:docPr id="4" name="Picture 4"/>
@@ -5753,7 +5751,7 @@
       <m:oMath>
         <m:rad>
           <m:radPr>
-            <m:degHide m:val="on"/>
+            <m:degHide m:val="1"/>
             <m:ctrlPr>
               <w:rPr>
                 <w:rFonts w:ascii="Cambria Math" w:eastAsia="Times New Roman" w:hAnsi="Cambria Math" w:cs="Times New Roman"/>
@@ -5929,7 +5927,7 @@
       <m:oMath>
         <m:rad>
           <m:radPr>
-            <m:degHide m:val="on"/>
+            <m:degHide m:val="1"/>
             <m:ctrlPr>
               <w:rPr>
                 <w:rFonts w:ascii="Cambria Math" w:eastAsia="Times New Roman" w:hAnsi="Cambria Math" w:cs="Times New Roman"/>
@@ -5957,6 +5955,18 @@
           </m:e>
         </m:rad>
       </m:oMath>
+      <w:r>
+        <w:rPr>
+          <w:rFonts w:ascii="Times New Roman" w:eastAsia="Times New Roman" w:hAnsi="Times New Roman" w:cs="Times New Roman"/>
+          <w:b/>
+          <w:color w:val="1F4E79" w:themeColor="accent1" w:themeShade="80"/>
+          <w:sz w:val="24"/>
+          <w:szCs w:val="24"/>
+        </w:rPr>
+        <w:t xml:space="preserve"> = 7</w:t>
+      </w:r>
+      <w:bookmarkStart w:id="0" w:name="_GoBack"/>
+      <w:bookmarkEnd w:id="0"/>
     </w:p>
     <w:p>
       <w:pPr>
@@ -6719,7 +6729,6 @@
           <w:szCs w:val="24"/>
         </w:rPr>
       </w:pPr>
-      <w:proofErr w:type="gramStart"/>
       <w:r>
         <w:rPr>
           <w:rFonts w:ascii="Times New Roman" w:eastAsia="Times New Roman" w:hAnsi="Times New Roman" w:cs="Times New Roman"/>
@@ -6746,17 +6755,7 @@
           <w:sz w:val="24"/>
           <w:szCs w:val="24"/>
         </w:rPr>
-        <w:t>/10</w:t>
-      </w:r>
-      <w:proofErr w:type="gramEnd"/>
-      <w:r>
-        <w:rPr>
-          <w:rFonts w:ascii="Times New Roman" w:eastAsia="Times New Roman" w:hAnsi="Times New Roman" w:cs="Times New Roman"/>
-          <w:color w:val="2E74B5" w:themeColor="accent1" w:themeShade="BF"/>
-          <w:sz w:val="24"/>
-          <w:szCs w:val="24"/>
-        </w:rPr>
-        <w:t>, a</w:t>
+        <w:t>/10, a</w:t>
       </w:r>
       <w:r>
         <w:rPr>
@@ -8297,17 +8296,7 @@
           <w:sz w:val="24"/>
           <w:szCs w:val="24"/>
         </w:rPr>
-        <w:t xml:space="preserve"> = (</w:t>
-      </w:r>
-      <w:proofErr w:type="spellStart"/>
-      <w:r>
-        <w:rPr>
-          <w:rFonts w:ascii="Times New Roman" w:eastAsia="Times New Roman" w:hAnsi="Times New Roman" w:cs="Times New Roman"/>
-          <w:color w:val="000000"/>
-          <w:sz w:val="24"/>
-          <w:szCs w:val="24"/>
-        </w:rPr>
-        <w:t>b</w:t>
+        <w:t xml:space="preserve"> = (b</w:t>
       </w:r>
       <w:r>
         <w:rPr>
@@ -8319,7 +8308,6 @@
         </w:rPr>
         <w:t>x</w:t>
       </w:r>
-      <w:proofErr w:type="spellEnd"/>
       <w:r>
         <w:rPr>
           <w:rFonts w:ascii="Times New Roman" w:eastAsia="Times New Roman" w:hAnsi="Times New Roman" w:cs="Times New Roman"/>
@@ -9479,8 +9467,6 @@
           <w:szCs w:val="24"/>
         </w:rPr>
       </w:pPr>
-      <w:bookmarkStart w:id="0" w:name="_GoBack"/>
-      <w:bookmarkEnd w:id="0"/>
     </w:p>
     <w:p>
       <w:pPr>
@@ -10934,8 +10920,8 @@
 </file>
 
 <file path=word/numbering.xml><?xml version="1.0" encoding="utf-8"?>
-<w:numbering xmlns:ve="http://schemas.openxmlformats.org/markup-compatibility/2006" xmlns:o="urn:schemas-microsoft-com:office:office" xmlns:r="http://schemas.openxmlformats.org/officeDocument/2006/relationships" xmlns:m="http://schemas.openxmlformats.org/officeDocument/2006/math" xmlns:v="urn:schemas-microsoft-com:vml" xmlns:wp="http://schemas.openxmlformats.org/drawingml/2006/wordprocessingDrawing" xmlns:w10="urn:schemas-microsoft-com:office:word" xmlns:w="http://schemas.openxmlformats.org/wordprocessingml/2006/main" xmlns:wne="http://schemas.microsoft.com/office/word/2006/wordml">
-  <w:abstractNum w:abstractNumId="0">
+<w:numbering xmlns:wpc="http://schemas.microsoft.com/office/word/2010/wordprocessingCanvas" xmlns:cx="http://schemas.microsoft.com/office/drawing/2014/chartex" xmlns:cx1="http://schemas.microsoft.com/office/drawing/2015/9/8/chartex" xmlns:cx2="http://schemas.microsoft.com/office/drawing/2015/10/21/chartex" xmlns:cx3="http://schemas.microsoft.com/office/drawing/2016/5/9/chartex" xmlns:cx4="http://schemas.microsoft.com/office/drawing/2016/5/10/chartex" xmlns:cx5="http://schemas.microsoft.com/office/drawing/2016/5/11/chartex" xmlns:cx6="http://schemas.microsoft.com/office/drawing/2016/5/12/chartex" xmlns:cx7="http://schemas.microsoft.com/office/drawing/2016/5/13/chartex" xmlns:cx8="http://schemas.microsoft.com/office/drawing/2016/5/14/chartex" xmlns:mc="http://schemas.openxmlformats.org/markup-compatibility/2006" xmlns:aink="http://schemas.microsoft.com/office/drawing/2016/ink" xmlns:am3d="http://schemas.microsoft.com/office/drawing/2017/model3d" xmlns:o="urn:schemas-microsoft-com:office:office" xmlns:r="http://schemas.openxmlformats.org/officeDocument/2006/relationships" xmlns:m="http://schemas.openxmlformats.org/officeDocument/2006/math" xmlns:v="urn:schemas-microsoft-com:vml" xmlns:wp14="http://schemas.microsoft.com/office/word/2010/wordprocessingDrawing" xmlns:wp="http://schemas.openxmlformats.org/drawingml/2006/wordprocessingDrawing" xmlns:w10="urn:schemas-microsoft-com:office:word" xmlns:w="http://schemas.openxmlformats.org/wordprocessingml/2006/main" xmlns:w14="http://schemas.microsoft.com/office/word/2010/wordml" xmlns:w15="http://schemas.microsoft.com/office/word/2012/wordml" xmlns:w16cid="http://schemas.microsoft.com/office/word/2016/wordml/cid" xmlns:w16se="http://schemas.microsoft.com/office/word/2015/wordml/symex" xmlns:wpg="http://schemas.microsoft.com/office/word/2010/wordprocessingGroup" xmlns:wpi="http://schemas.microsoft.com/office/word/2010/wordprocessingInk" xmlns:wne="http://schemas.microsoft.com/office/word/2006/wordml" xmlns:wps="http://schemas.microsoft.com/office/word/2010/wordprocessingShape" mc:Ignorable="w14 w15 w16se w16cid wp14">
+  <w:abstractNum w:abstractNumId="0" w15:restartNumberingAfterBreak="0">
     <w:nsid w:val="279666E2"/>
     <w:multiLevelType w:val="hybridMultilevel"/>
     <w:tmpl w:val="67662D26"/>
@@ -11024,7 +11010,7 @@
       </w:pPr>
     </w:lvl>
   </w:abstractNum>
-  <w:abstractNum w:abstractNumId="1">
+  <w:abstractNum w:abstractNumId="1" w15:restartNumberingAfterBreak="0">
     <w:nsid w:val="2A901F45"/>
     <w:multiLevelType w:val="multilevel"/>
     <w:tmpl w:val="85603316"/>
@@ -11137,7 +11123,7 @@
       </w:pPr>
     </w:lvl>
   </w:abstractNum>
-  <w:abstractNum w:abstractNumId="2">
+  <w:abstractNum w:abstractNumId="2" w15:restartNumberingAfterBreak="0">
     <w:nsid w:val="613E47D1"/>
     <w:multiLevelType w:val="multilevel"/>
     <w:tmpl w:val="B5E0D726"/>
@@ -11299,7 +11285,7 @@
 </file>
 
 <file path=word/styles.xml><?xml version="1.0" encoding="utf-8"?>
-<w:styles xmlns:r="http://schemas.openxmlformats.org/officeDocument/2006/relationships" xmlns:w="http://schemas.openxmlformats.org/wordprocessingml/2006/main">
+<w:styles xmlns:mc="http://schemas.openxmlformats.org/markup-compatibility/2006" xmlns:r="http://schemas.openxmlformats.org/officeDocument/2006/relationships" xmlns:w="http://schemas.openxmlformats.org/wordprocessingml/2006/main" xmlns:w14="http://schemas.microsoft.com/office/word/2010/wordml" xmlns:w15="http://schemas.microsoft.com/office/word/2012/wordml" xmlns:w16cid="http://schemas.microsoft.com/office/word/2016/wordml/cid" xmlns:w16se="http://schemas.microsoft.com/office/word/2015/wordml/symex" mc:Ignorable="w14 w15 w16se w16cid">
   <w:docDefaults>
     <w:rPrDefault>
       <w:rPr>
@@ -11315,144 +11301,382 @@
       </w:pPr>
     </w:pPrDefault>
   </w:docDefaults>
-  <w:latentStyles w:defLockedState="0" w:defUIPriority="99" w:defSemiHidden="1" w:defUnhideWhenUsed="1" w:defQFormat="0" w:count="267">
-    <w:lsdException w:name="Normal" w:semiHidden="0" w:uiPriority="0" w:unhideWhenUsed="0" w:qFormat="1"/>
-    <w:lsdException w:name="heading 1" w:semiHidden="0" w:uiPriority="9" w:unhideWhenUsed="0" w:qFormat="1"/>
-    <w:lsdException w:name="heading 2" w:uiPriority="9" w:qFormat="1"/>
-    <w:lsdException w:name="heading 3" w:uiPriority="9" w:qFormat="1"/>
-    <w:lsdException w:name="heading 4" w:uiPriority="9" w:qFormat="1"/>
-    <w:lsdException w:name="heading 5" w:uiPriority="9" w:qFormat="1"/>
-    <w:lsdException w:name="heading 6" w:uiPriority="9" w:qFormat="1"/>
-    <w:lsdException w:name="heading 7" w:uiPriority="9" w:qFormat="1"/>
-    <w:lsdException w:name="heading 8" w:uiPriority="9" w:qFormat="1"/>
-    <w:lsdException w:name="heading 9" w:uiPriority="9" w:qFormat="1"/>
-    <w:lsdException w:name="toc 1" w:uiPriority="39"/>
-    <w:lsdException w:name="toc 2" w:uiPriority="39"/>
-    <w:lsdException w:name="toc 3" w:uiPriority="39"/>
-    <w:lsdException w:name="toc 4" w:uiPriority="39"/>
-    <w:lsdException w:name="toc 5" w:uiPriority="39"/>
-    <w:lsdException w:name="toc 6" w:uiPriority="39"/>
-    <w:lsdException w:name="toc 7" w:uiPriority="39"/>
-    <w:lsdException w:name="toc 8" w:uiPriority="39"/>
-    <w:lsdException w:name="toc 9" w:uiPriority="39"/>
-    <w:lsdException w:name="caption" w:uiPriority="35" w:qFormat="1"/>
-    <w:lsdException w:name="Title" w:semiHidden="0" w:uiPriority="10" w:unhideWhenUsed="0" w:qFormat="1"/>
-    <w:lsdException w:name="Default Paragraph Font" w:uiPriority="1"/>
-    <w:lsdException w:name="Subtitle" w:semiHidden="0" w:uiPriority="11" w:unhideWhenUsed="0" w:qFormat="1"/>
-    <w:lsdException w:name="Strong" w:semiHidden="0" w:uiPriority="22" w:unhideWhenUsed="0" w:qFormat="1"/>
-    <w:lsdException w:name="Emphasis" w:semiHidden="0" w:uiPriority="20" w:unhideWhenUsed="0" w:qFormat="1"/>
-    <w:lsdException w:name="Table Grid" w:semiHidden="0" w:uiPriority="39" w:unhideWhenUsed="0"/>
-    <w:lsdException w:name="Placeholder Text" w:unhideWhenUsed="0"/>
-    <w:lsdException w:name="No Spacing" w:semiHidden="0" w:uiPriority="1" w:unhideWhenUsed="0" w:qFormat="1"/>
-    <w:lsdException w:name="Light Shading" w:semiHidden="0" w:uiPriority="60" w:unhideWhenUsed="0"/>
-    <w:lsdException w:name="Light List" w:semiHidden="0" w:uiPriority="61" w:unhideWhenUsed="0"/>
-    <w:lsdException w:name="Light Grid" w:semiHidden="0" w:uiPriority="62" w:unhideWhenUsed="0"/>
-    <w:lsdException w:name="Medium Shading 1" w:semiHidden="0" w:uiPriority="63" w:unhideWhenUsed="0"/>
-    <w:lsdException w:name="Medium Shading 2" w:semiHidden="0" w:uiPriority="64" w:unhideWhenUsed="0"/>
-    <w:lsdException w:name="Medium List 1" w:semiHidden="0" w:uiPriority="65" w:unhideWhenUsed="0"/>
-    <w:lsdException w:name="Medium List 2" w:semiHidden="0" w:uiPriority="66" w:unhideWhenUsed="0"/>
-    <w:lsdException w:name="Medium Grid 1" w:semiHidden="0" w:uiPriority="67" w:unhideWhenUsed="0"/>
-    <w:lsdException w:name="Medium Grid 2" w:semiHidden="0" w:uiPriority="68" w:unhideWhenUsed="0"/>
-    <w:lsdException w:name="Medium Grid 3" w:semiHidden="0" w:uiPriority="69" w:unhideWhenUsed="0"/>
-    <w:lsdException w:name="Dark List" w:semiHidden="0" w:uiPriority="70" w:unhideWhenUsed="0"/>
-    <w:lsdException w:name="Colorful Shading" w:semiHidden="0" w:uiPriority="71" w:unhideWhenUsed="0"/>
-    <w:lsdException w:name="Colorful List" w:semiHidden="0" w:uiPriority="72" w:unhideWhenUsed="0"/>
-    <w:lsdException w:name="Colorful Grid" w:semiHidden="0" w:uiPriority="73" w:unhideWhenUsed="0"/>
-    <w:lsdException w:name="Light Shading Accent 1" w:semiHidden="0" w:uiPriority="60" w:unhideWhenUsed="0"/>
-    <w:lsdException w:name="Light List Accent 1" w:semiHidden="0" w:uiPriority="61" w:unhideWhenUsed="0"/>
-    <w:lsdException w:name="Light Grid Accent 1" w:semiHidden="0" w:uiPriority="62" w:unhideWhenUsed="0"/>
-    <w:lsdException w:name="Medium Shading 1 Accent 1" w:semiHidden="0" w:uiPriority="63" w:unhideWhenUsed="0"/>
-    <w:lsdException w:name="Medium Shading 2 Accent 1" w:semiHidden="0" w:uiPriority="64" w:unhideWhenUsed="0"/>
-    <w:lsdException w:name="Medium List 1 Accent 1" w:semiHidden="0" w:uiPriority="65" w:unhideWhenUsed="0"/>
-    <w:lsdException w:name="Revision" w:unhideWhenUsed="0"/>
-    <w:lsdException w:name="List Paragraph" w:semiHidden="0" w:uiPriority="34" w:unhideWhenUsed="0" w:qFormat="1"/>
-    <w:lsdException w:name="Quote" w:semiHidden="0" w:uiPriority="29" w:unhideWhenUsed="0" w:qFormat="1"/>
-    <w:lsdException w:name="Intense Quote" w:semiHidden="0" w:uiPriority="30" w:unhideWhenUsed="0" w:qFormat="1"/>
-    <w:lsdException w:name="Medium List 2 Accent 1" w:semiHidden="0" w:uiPriority="66" w:unhideWhenUsed="0"/>
-    <w:lsdException w:name="Medium Grid 1 Accent 1" w:semiHidden="0" w:uiPriority="67" w:unhideWhenUsed="0"/>
-    <w:lsdException w:name="Medium Grid 2 Accent 1" w:semiHidden="0" w:uiPriority="68" w:unhideWhenUsed="0"/>
-    <w:lsdException w:name="Medium Grid 3 Accent 1" w:semiHidden="0" w:uiPriority="69" w:unhideWhenUsed="0"/>
-    <w:lsdException w:name="Dark List Accent 1" w:semiHidden="0" w:uiPriority="70" w:unhideWhenUsed="0"/>
-    <w:lsdException w:name="Colorful Shading Accent 1" w:semiHidden="0" w:uiPriority="71" w:unhideWhenUsed="0"/>
-    <w:lsdException w:name="Colorful List Accent 1" w:semiHidden="0" w:uiPriority="72" w:unhideWhenUsed="0"/>
-    <w:lsdException w:name="Colorful Grid Accent 1" w:semiHidden="0" w:uiPriority="73" w:unhideWhenUsed="0"/>
-    <w:lsdException w:name="Light Shading Accent 2" w:semiHidden="0" w:uiPriority="60" w:unhideWhenUsed="0"/>
-    <w:lsdException w:name="Light List Accent 2" w:semiHidden="0" w:uiPriority="61" w:unhideWhenUsed="0"/>
-    <w:lsdException w:name="Light Grid Accent 2" w:semiHidden="0" w:uiPriority="62" w:unhideWhenUsed="0"/>
-    <w:lsdException w:name="Medium Shading 1 Accent 2" w:semiHidden="0" w:uiPriority="63" w:unhideWhenUsed="0"/>
-    <w:lsdException w:name="Medium Shading 2 Accent 2" w:semiHidden="0" w:uiPriority="64" w:unhideWhenUsed="0"/>
-    <w:lsdException w:name="Medium List 1 Accent 2" w:semiHidden="0" w:uiPriority="65" w:unhideWhenUsed="0"/>
-    <w:lsdException w:name="Medium List 2 Accent 2" w:semiHidden="0" w:uiPriority="66" w:unhideWhenUsed="0"/>
-    <w:lsdException w:name="Medium Grid 1 Accent 2" w:semiHidden="0" w:uiPriority="67" w:unhideWhenUsed="0"/>
-    <w:lsdException w:name="Medium Grid 2 Accent 2" w:semiHidden="0" w:uiPriority="68" w:unhideWhenUsed="0"/>
-    <w:lsdException w:name="Medium Grid 3 Accent 2" w:semiHidden="0" w:uiPriority="69" w:unhideWhenUsed="0"/>
-    <w:lsdException w:name="Dark List Accent 2" w:semiHidden="0" w:uiPriority="70" w:unhideWhenUsed="0"/>
-    <w:lsdException w:name="Colorful Shading Accent 2" w:semiHidden="0" w:uiPriority="71" w:unhideWhenUsed="0"/>
-    <w:lsdException w:name="Colorful List Accent 2" w:semiHidden="0" w:uiPriority="72" w:unhideWhenUsed="0"/>
-    <w:lsdException w:name="Colorful Grid Accent 2" w:semiHidden="0" w:uiPriority="73" w:unhideWhenUsed="0"/>
-    <w:lsdException w:name="Light Shading Accent 3" w:semiHidden="0" w:uiPriority="60" w:unhideWhenUsed="0"/>
-    <w:lsdException w:name="Light List Accent 3" w:semiHidden="0" w:uiPriority="61" w:unhideWhenUsed="0"/>
-    <w:lsdException w:name="Light Grid Accent 3" w:semiHidden="0" w:uiPriority="62" w:unhideWhenUsed="0"/>
-    <w:lsdException w:name="Medium Shading 1 Accent 3" w:semiHidden="0" w:uiPriority="63" w:unhideWhenUsed="0"/>
-    <w:lsdException w:name="Medium Shading 2 Accent 3" w:semiHidden="0" w:uiPriority="64" w:unhideWhenUsed="0"/>
-    <w:lsdException w:name="Medium List 1 Accent 3" w:semiHidden="0" w:uiPriority="65" w:unhideWhenUsed="0"/>
-    <w:lsdException w:name="Medium List 2 Accent 3" w:semiHidden="0" w:uiPriority="66" w:unhideWhenUsed="0"/>
-    <w:lsdException w:name="Medium Grid 1 Accent 3" w:semiHidden="0" w:uiPriority="67" w:unhideWhenUsed="0"/>
-    <w:lsdException w:name="Medium Grid 2 Accent 3" w:semiHidden="0" w:uiPriority="68" w:unhideWhenUsed="0"/>
-    <w:lsdException w:name="Medium Grid 3 Accent 3" w:semiHidden="0" w:uiPriority="69" w:unhideWhenUsed="0"/>
-    <w:lsdException w:name="Dark List Accent 3" w:semiHidden="0" w:uiPriority="70" w:unhideWhenUsed="0"/>
-    <w:lsdException w:name="Colorful Shading Accent 3" w:semiHidden="0" w:uiPriority="71" w:unhideWhenUsed="0"/>
-    <w:lsdException w:name="Colorful List Accent 3" w:semiHidden="0" w:uiPriority="72" w:unhideWhenUsed="0"/>
-    <w:lsdException w:name="Colorful Grid Accent 3" w:semiHidden="0" w:uiPriority="73" w:unhideWhenUsed="0"/>
-    <w:lsdException w:name="Light Shading Accent 4" w:semiHidden="0" w:uiPriority="60" w:unhideWhenUsed="0"/>
-    <w:lsdException w:name="Light List Accent 4" w:semiHidden="0" w:uiPriority="61" w:unhideWhenUsed="0"/>
-    <w:lsdException w:name="Light Grid Accent 4" w:semiHidden="0" w:uiPriority="62" w:unhideWhenUsed="0"/>
-    <w:lsdException w:name="Medium Shading 1 Accent 4" w:semiHidden="0" w:uiPriority="63" w:unhideWhenUsed="0"/>
-    <w:lsdException w:name="Medium Shading 2 Accent 4" w:semiHidden="0" w:uiPriority="64" w:unhideWhenUsed="0"/>
-    <w:lsdException w:name="Medium List 1 Accent 4" w:semiHidden="0" w:uiPriority="65" w:unhideWhenUsed="0"/>
-    <w:lsdException w:name="Medium List 2 Accent 4" w:semiHidden="0" w:uiPriority="66" w:unhideWhenUsed="0"/>
-    <w:lsdException w:name="Medium Grid 1 Accent 4" w:semiHidden="0" w:uiPriority="67" w:unhideWhenUsed="0"/>
-    <w:lsdException w:name="Medium Grid 2 Accent 4" w:semiHidden="0" w:uiPriority="68" w:unhideWhenUsed="0"/>
-    <w:lsdException w:name="Medium Grid 3 Accent 4" w:semiHidden="0" w:uiPriority="69" w:unhideWhenUsed="0"/>
-    <w:lsdException w:name="Dark List Accent 4" w:semiHidden="0" w:uiPriority="70" w:unhideWhenUsed="0"/>
-    <w:lsdException w:name="Colorful Shading Accent 4" w:semiHidden="0" w:uiPriority="71" w:unhideWhenUsed="0"/>
-    <w:lsdException w:name="Colorful List Accent 4" w:semiHidden="0" w:uiPriority="72" w:unhideWhenUsed="0"/>
-    <w:lsdException w:name="Colorful Grid Accent 4" w:semiHidden="0" w:uiPriority="73" w:unhideWhenUsed="0"/>
-    <w:lsdException w:name="Light Shading Accent 5" w:semiHidden="0" w:uiPriority="60" w:unhideWhenUsed="0"/>
-    <w:lsdException w:name="Light List Accent 5" w:semiHidden="0" w:uiPriority="61" w:unhideWhenUsed="0"/>
-    <w:lsdException w:name="Light Grid Accent 5" w:semiHidden="0" w:uiPriority="62" w:unhideWhenUsed="0"/>
-    <w:lsdException w:name="Medium Shading 1 Accent 5" w:semiHidden="0" w:uiPriority="63" w:unhideWhenUsed="0"/>
-    <w:lsdException w:name="Medium Shading 2 Accent 5" w:semiHidden="0" w:uiPriority="64" w:unhideWhenUsed="0"/>
-    <w:lsdException w:name="Medium List 1 Accent 5" w:semiHidden="0" w:uiPriority="65" w:unhideWhenUsed="0"/>
-    <w:lsdException w:name="Medium List 2 Accent 5" w:semiHidden="0" w:uiPriority="66" w:unhideWhenUsed="0"/>
-    <w:lsdException w:name="Medium Grid 1 Accent 5" w:semiHidden="0" w:uiPriority="67" w:unhideWhenUsed="0"/>
-    <w:lsdException w:name="Medium Grid 2 Accent 5" w:semiHidden="0" w:uiPriority="68" w:unhideWhenUsed="0"/>
-    <w:lsdException w:name="Medium Grid 3 Accent 5" w:semiHidden="0" w:uiPriority="69" w:unhideWhenUsed="0"/>
-    <w:lsdException w:name="Dark List Accent 5" w:semiHidden="0" w:uiPriority="70" w:unhideWhenUsed="0"/>
-    <w:lsdException w:name="Colorful Shading Accent 5" w:semiHidden="0" w:uiPriority="71" w:unhideWhenUsed="0"/>
-    <w:lsdException w:name="Colorful List Accent 5" w:semiHidden="0" w:uiPriority="72" w:unhideWhenUsed="0"/>
-    <w:lsdException w:name="Colorful Grid Accent 5" w:semiHidden="0" w:uiPriority="73" w:unhideWhenUsed="0"/>
-    <w:lsdException w:name="Light Shading Accent 6" w:semiHidden="0" w:uiPriority="60" w:unhideWhenUsed="0"/>
-    <w:lsdException w:name="Light List Accent 6" w:semiHidden="0" w:uiPriority="61" w:unhideWhenUsed="0"/>
-    <w:lsdException w:name="Light Grid Accent 6" w:semiHidden="0" w:uiPriority="62" w:unhideWhenUsed="0"/>
-    <w:lsdException w:name="Medium Shading 1 Accent 6" w:semiHidden="0" w:uiPriority="63" w:unhideWhenUsed="0"/>
-    <w:lsdException w:name="Medium Shading 2 Accent 6" w:semiHidden="0" w:uiPriority="64" w:unhideWhenUsed="0"/>
-    <w:lsdException w:name="Medium List 1 Accent 6" w:semiHidden="0" w:uiPriority="65" w:unhideWhenUsed="0"/>
-    <w:lsdException w:name="Medium List 2 Accent 6" w:semiHidden="0" w:uiPriority="66" w:unhideWhenUsed="0"/>
-    <w:lsdException w:name="Medium Grid 1 Accent 6" w:semiHidden="0" w:uiPriority="67" w:unhideWhenUsed="0"/>
-    <w:lsdException w:name="Medium Grid 2 Accent 6" w:semiHidden="0" w:uiPriority="68" w:unhideWhenUsed="0"/>
-    <w:lsdException w:name="Medium Grid 3 Accent 6" w:semiHidden="0" w:uiPriority="69" w:unhideWhenUsed="0"/>
-    <w:lsdException w:name="Dark List Accent 6" w:semiHidden="0" w:uiPriority="70" w:unhideWhenUsed="0"/>
-    <w:lsdException w:name="Colorful Shading Accent 6" w:semiHidden="0" w:uiPriority="71" w:unhideWhenUsed="0"/>
-    <w:lsdException w:name="Colorful List Accent 6" w:semiHidden="0" w:uiPriority="72" w:unhideWhenUsed="0"/>
-    <w:lsdException w:name="Colorful Grid Accent 6" w:semiHidden="0" w:uiPriority="73" w:unhideWhenUsed="0"/>
-    <w:lsdException w:name="Subtle Emphasis" w:semiHidden="0" w:uiPriority="19" w:unhideWhenUsed="0" w:qFormat="1"/>
-    <w:lsdException w:name="Intense Emphasis" w:semiHidden="0" w:uiPriority="21" w:unhideWhenUsed="0" w:qFormat="1"/>
-    <w:lsdException w:name="Subtle Reference" w:semiHidden="0" w:uiPriority="31" w:unhideWhenUsed="0" w:qFormat="1"/>
-    <w:lsdException w:name="Intense Reference" w:semiHidden="0" w:uiPriority="32" w:unhideWhenUsed="0" w:qFormat="1"/>
-    <w:lsdException w:name="Book Title" w:semiHidden="0" w:uiPriority="33" w:unhideWhenUsed="0" w:qFormat="1"/>
-    <w:lsdException w:name="Bibliography" w:uiPriority="37"/>
-    <w:lsdException w:name="TOC Heading" w:uiPriority="39" w:qFormat="1"/>
+  <w:latentStyles w:defLockedState="0" w:defUIPriority="99" w:defSemiHidden="0" w:defUnhideWhenUsed="0" w:defQFormat="0" w:count="375">
+    <w:lsdException w:name="Normal" w:uiPriority="0" w:qFormat="1"/>
+    <w:lsdException w:name="heading 1" w:uiPriority="9" w:qFormat="1"/>
+    <w:lsdException w:name="heading 2" w:semiHidden="1" w:uiPriority="9" w:unhideWhenUsed="1" w:qFormat="1"/>
+    <w:lsdException w:name="heading 3" w:semiHidden="1" w:uiPriority="9" w:unhideWhenUsed="1" w:qFormat="1"/>
+    <w:lsdException w:name="heading 4" w:semiHidden="1" w:uiPriority="9" w:unhideWhenUsed="1" w:qFormat="1"/>
+    <w:lsdException w:name="heading 5" w:semiHidden="1" w:uiPriority="9" w:unhideWhenUsed="1" w:qFormat="1"/>
+    <w:lsdException w:name="heading 6" w:semiHidden="1" w:uiPriority="9" w:unhideWhenUsed="1" w:qFormat="1"/>
+    <w:lsdException w:name="heading 7" w:semiHidden="1" w:uiPriority="9" w:unhideWhenUsed="1" w:qFormat="1"/>
+    <w:lsdException w:name="heading 8" w:semiHidden="1" w:uiPriority="9" w:unhideWhenUsed="1" w:qFormat="1"/>
+    <w:lsdException w:name="heading 9" w:semiHidden="1" w:uiPriority="9" w:unhideWhenUsed="1" w:qFormat="1"/>
+    <w:lsdException w:name="index 1" w:semiHidden="1" w:unhideWhenUsed="1"/>
+    <w:lsdException w:name="index 2" w:semiHidden="1" w:unhideWhenUsed="1"/>
+    <w:lsdException w:name="index 3" w:semiHidden="1" w:unhideWhenUsed="1"/>
+    <w:lsdException w:name="index 4" w:semiHidden="1" w:unhideWhenUsed="1"/>
+    <w:lsdException w:name="index 5" w:semiHidden="1" w:unhideWhenUsed="1"/>
+    <w:lsdException w:name="index 6" w:semiHidden="1" w:unhideWhenUsed="1"/>
+    <w:lsdException w:name="index 7" w:semiHidden="1" w:unhideWhenUsed="1"/>
+    <w:lsdException w:name="index 8" w:semiHidden="1" w:unhideWhenUsed="1"/>
+    <w:lsdException w:name="index 9" w:semiHidden="1" w:unhideWhenUsed="1"/>
+    <w:lsdException w:name="toc 1" w:semiHidden="1" w:uiPriority="39" w:unhideWhenUsed="1"/>
+    <w:lsdException w:name="toc 2" w:semiHidden="1" w:uiPriority="39" w:unhideWhenUsed="1"/>
+    <w:lsdException w:name="toc 3" w:semiHidden="1" w:uiPriority="39" w:unhideWhenUsed="1"/>
+    <w:lsdException w:name="toc 4" w:semiHidden="1" w:uiPriority="39" w:unhideWhenUsed="1"/>
+    <w:lsdException w:name="toc 5" w:semiHidden="1" w:uiPriority="39" w:unhideWhenUsed="1"/>
+    <w:lsdException w:name="toc 6" w:semiHidden="1" w:uiPriority="39" w:unhideWhenUsed="1"/>
+    <w:lsdException w:name="toc 7" w:semiHidden="1" w:uiPriority="39" w:unhideWhenUsed="1"/>
+    <w:lsdException w:name="toc 8" w:semiHidden="1" w:uiPriority="39" w:unhideWhenUsed="1"/>
+    <w:lsdException w:name="toc 9" w:semiHidden="1" w:uiPriority="39" w:unhideWhenUsed="1"/>
+    <w:lsdException w:name="Normal Indent" w:semiHidden="1" w:unhideWhenUsed="1"/>
+    <w:lsdException w:name="footnote text" w:semiHidden="1" w:unhideWhenUsed="1"/>
+    <w:lsdException w:name="annotation text" w:semiHidden="1" w:unhideWhenUsed="1"/>
+    <w:lsdException w:name="header" w:semiHidden="1" w:unhideWhenUsed="1"/>
+    <w:lsdException w:name="footer" w:semiHidden="1" w:unhideWhenUsed="1"/>
+    <w:lsdException w:name="index heading" w:semiHidden="1" w:unhideWhenUsed="1"/>
+    <w:lsdException w:name="caption" w:semiHidden="1" w:uiPriority="35" w:unhideWhenUsed="1" w:qFormat="1"/>
+    <w:lsdException w:name="table of figures" w:semiHidden="1" w:unhideWhenUsed="1"/>
+    <w:lsdException w:name="envelope address" w:semiHidden="1" w:unhideWhenUsed="1"/>
+    <w:lsdException w:name="envelope return" w:semiHidden="1" w:unhideWhenUsed="1"/>
+    <w:lsdException w:name="footnote reference" w:semiHidden="1" w:unhideWhenUsed="1"/>
+    <w:lsdException w:name="annotation reference" w:semiHidden="1" w:unhideWhenUsed="1"/>
+    <w:lsdException w:name="line number" w:semiHidden="1" w:unhideWhenUsed="1"/>
+    <w:lsdException w:name="page number" w:semiHidden="1" w:unhideWhenUsed="1"/>
+    <w:lsdException w:name="endnote reference" w:semiHidden="1" w:unhideWhenUsed="1"/>
+    <w:lsdException w:name="endnote text" w:semiHidden="1" w:unhideWhenUsed="1"/>
+    <w:lsdException w:name="table of authorities" w:semiHidden="1" w:unhideWhenUsed="1"/>
+    <w:lsdException w:name="macro" w:semiHidden="1" w:unhideWhenUsed="1"/>
+    <w:lsdException w:name="toa heading" w:semiHidden="1" w:unhideWhenUsed="1"/>
+    <w:lsdException w:name="List" w:semiHidden="1" w:unhideWhenUsed="1"/>
+    <w:lsdException w:name="List Bullet" w:semiHidden="1" w:unhideWhenUsed="1"/>
+    <w:lsdException w:name="List Number" w:semiHidden="1" w:unhideWhenUsed="1"/>
+    <w:lsdException w:name="List 2" w:semiHidden="1" w:unhideWhenUsed="1"/>
+    <w:lsdException w:name="List 3" w:semiHidden="1" w:unhideWhenUsed="1"/>
+    <w:lsdException w:name="List 4" w:semiHidden="1" w:unhideWhenUsed="1"/>
+    <w:lsdException w:name="List 5" w:semiHidden="1" w:unhideWhenUsed="1"/>
+    <w:lsdException w:name="List Bullet 2" w:semiHidden="1" w:unhideWhenUsed="1"/>
+    <w:lsdException w:name="List Bullet 3" w:semiHidden="1" w:unhideWhenUsed="1"/>
+    <w:lsdException w:name="List Bullet 4" w:semiHidden="1" w:unhideWhenUsed="1"/>
+    <w:lsdException w:name="List Bullet 5" w:semiHidden="1" w:unhideWhenUsed="1"/>
+    <w:lsdException w:name="List Number 2" w:semiHidden="1" w:unhideWhenUsed="1"/>
+    <w:lsdException w:name="List Number 3" w:semiHidden="1" w:unhideWhenUsed="1"/>
+    <w:lsdException w:name="List Number 4" w:semiHidden="1" w:unhideWhenUsed="1"/>
+    <w:lsdException w:name="List Number 5" w:semiHidden="1" w:unhideWhenUsed="1"/>
+    <w:lsdException w:name="Title" w:uiPriority="10" w:qFormat="1"/>
+    <w:lsdException w:name="Closing" w:semiHidden="1" w:unhideWhenUsed="1"/>
+    <w:lsdException w:name="Signature" w:semiHidden="1" w:unhideWhenUsed="1"/>
+    <w:lsdException w:name="Default Paragraph Font" w:semiHidden="1" w:uiPriority="1" w:unhideWhenUsed="1"/>
+    <w:lsdException w:name="Body Text" w:semiHidden="1" w:unhideWhenUsed="1"/>
+    <w:lsdException w:name="Body Text Indent" w:semiHidden="1" w:unhideWhenUsed="1"/>
+    <w:lsdException w:name="List Continue" w:semiHidden="1" w:unhideWhenUsed="1"/>
+    <w:lsdException w:name="List Continue 2" w:semiHidden="1" w:unhideWhenUsed="1"/>
+    <w:lsdException w:name="List Continue 3" w:semiHidden="1" w:unhideWhenUsed="1"/>
+    <w:lsdException w:name="List Continue 4" w:semiHidden="1" w:unhideWhenUsed="1"/>
+    <w:lsdException w:name="List Continue 5" w:semiHidden="1" w:unhideWhenUsed="1"/>
+    <w:lsdException w:name="Message Header" w:semiHidden="1" w:unhideWhenUsed="1"/>
+    <w:lsdException w:name="Subtitle" w:uiPriority="11" w:qFormat="1"/>
+    <w:lsdException w:name="Salutation" w:semiHidden="1" w:unhideWhenUsed="1"/>
+    <w:lsdException w:name="Date" w:semiHidden="1" w:unhideWhenUsed="1"/>
+    <w:lsdException w:name="Body Text First Indent" w:semiHidden="1" w:unhideWhenUsed="1"/>
+    <w:lsdException w:name="Body Text First Indent 2" w:semiHidden="1" w:unhideWhenUsed="1"/>
+    <w:lsdException w:name="Note Heading" w:semiHidden="1" w:unhideWhenUsed="1"/>
+    <w:lsdException w:name="Body Text 2" w:semiHidden="1" w:unhideWhenUsed="1"/>
+    <w:lsdException w:name="Body Text 3" w:semiHidden="1" w:unhideWhenUsed="1"/>
+    <w:lsdException w:name="Body Text Indent 2" w:semiHidden="1" w:unhideWhenUsed="1"/>
+    <w:lsdException w:name="Body Text Indent 3" w:semiHidden="1" w:unhideWhenUsed="1"/>
+    <w:lsdException w:name="Block Text" w:semiHidden="1" w:unhideWhenUsed="1"/>
+    <w:lsdException w:name="Hyperlink" w:semiHidden="1" w:unhideWhenUsed="1"/>
+    <w:lsdException w:name="FollowedHyperlink" w:semiHidden="1" w:unhideWhenUsed="1"/>
+    <w:lsdException w:name="Strong" w:uiPriority="22" w:qFormat="1"/>
+    <w:lsdException w:name="Emphasis" w:uiPriority="20" w:qFormat="1"/>
+    <w:lsdException w:name="Document Map" w:semiHidden="1" w:unhideWhenUsed="1"/>
+    <w:lsdException w:name="Plain Text" w:semiHidden="1" w:unhideWhenUsed="1"/>
+    <w:lsdException w:name="E-mail Signature" w:semiHidden="1" w:unhideWhenUsed="1"/>
+    <w:lsdException w:name="HTML Top of Form" w:semiHidden="1" w:unhideWhenUsed="1"/>
+    <w:lsdException w:name="HTML Bottom of Form" w:semiHidden="1" w:unhideWhenUsed="1"/>
+    <w:lsdException w:name="Normal (Web)" w:semiHidden="1" w:unhideWhenUsed="1"/>
+    <w:lsdException w:name="HTML Acronym" w:semiHidden="1" w:unhideWhenUsed="1"/>
+    <w:lsdException w:name="HTML Address" w:semiHidden="1" w:unhideWhenUsed="1"/>
+    <w:lsdException w:name="HTML Cite" w:semiHidden="1" w:unhideWhenUsed="1"/>
+    <w:lsdException w:name="HTML Code" w:semiHidden="1" w:unhideWhenUsed="1"/>
+    <w:lsdException w:name="HTML Definition" w:semiHidden="1" w:unhideWhenUsed="1"/>
+    <w:lsdException w:name="HTML Keyboard" w:semiHidden="1" w:unhideWhenUsed="1"/>
+    <w:lsdException w:name="HTML Preformatted" w:semiHidden="1" w:unhideWhenUsed="1"/>
+    <w:lsdException w:name="HTML Sample" w:semiHidden="1" w:unhideWhenUsed="1"/>
+    <w:lsdException w:name="HTML Typewriter" w:semiHidden="1" w:unhideWhenUsed="1"/>
+    <w:lsdException w:name="HTML Variable" w:semiHidden="1" w:unhideWhenUsed="1"/>
+    <w:lsdException w:name="Normal Table" w:semiHidden="1" w:unhideWhenUsed="1"/>
+    <w:lsdException w:name="annotation subject" w:semiHidden="1" w:unhideWhenUsed="1"/>
+    <w:lsdException w:name="No List" w:semiHidden="1" w:unhideWhenUsed="1"/>
+    <w:lsdException w:name="Outline List 1" w:semiHidden="1" w:unhideWhenUsed="1"/>
+    <w:lsdException w:name="Outline List 2" w:semiHidden="1" w:unhideWhenUsed="1"/>
+    <w:lsdException w:name="Outline List 3" w:semiHidden="1" w:unhideWhenUsed="1"/>
+    <w:lsdException w:name="Table Simple 1" w:semiHidden="1" w:unhideWhenUsed="1"/>
+    <w:lsdException w:name="Table Simple 2" w:semiHidden="1" w:unhideWhenUsed="1"/>
+    <w:lsdException w:name="Table Simple 3" w:semiHidden="1" w:unhideWhenUsed="1"/>
+    <w:lsdException w:name="Table Classic 1" w:semiHidden="1" w:unhideWhenUsed="1"/>
+    <w:lsdException w:name="Table Classic 2" w:semiHidden="1" w:unhideWhenUsed="1"/>
+    <w:lsdException w:name="Table Classic 3" w:semiHidden="1" w:unhideWhenUsed="1"/>
+    <w:lsdException w:name="Table Classic 4" w:semiHidden="1" w:unhideWhenUsed="1"/>
+    <w:lsdException w:name="Table Colorful 1" w:semiHidden="1" w:unhideWhenUsed="1"/>
+    <w:lsdException w:name="Table Colorful 2" w:semiHidden="1" w:unhideWhenUsed="1"/>
+    <w:lsdException w:name="Table Colorful 3" w:semiHidden="1" w:unhideWhenUsed="1"/>
+    <w:lsdException w:name="Table Columns 1" w:semiHidden="1" w:unhideWhenUsed="1"/>
+    <w:lsdException w:name="Table Columns 2" w:semiHidden="1" w:unhideWhenUsed="1"/>
+    <w:lsdException w:name="Table Columns 3" w:semiHidden="1" w:unhideWhenUsed="1"/>
+    <w:lsdException w:name="Table Columns 4" w:semiHidden="1" w:unhideWhenUsed="1"/>
+    <w:lsdException w:name="Table Columns 5" w:semiHidden="1" w:unhideWhenUsed="1"/>
+    <w:lsdException w:name="Table Grid 1" w:semiHidden="1" w:unhideWhenUsed="1"/>
+    <w:lsdException w:name="Table Grid 2" w:semiHidden="1" w:unhideWhenUsed="1"/>
+    <w:lsdException w:name="Table Grid 3" w:semiHidden="1" w:unhideWhenUsed="1"/>
+    <w:lsdException w:name="Table Grid 4" w:semiHidden="1" w:unhideWhenUsed="1"/>
+    <w:lsdException w:name="Table Grid 5" w:semiHidden="1" w:unhideWhenUsed="1"/>
+    <w:lsdException w:name="Table Grid 6" w:semiHidden="1" w:unhideWhenUsed="1"/>
+    <w:lsdException w:name="Table Grid 7" w:semiHidden="1" w:unhideWhenUsed="1"/>
+    <w:lsdException w:name="Table Grid 8" w:semiHidden="1" w:unhideWhenUsed="1"/>
+    <w:lsdException w:name="Table List 1" w:semiHidden="1" w:unhideWhenUsed="1"/>
+    <w:lsdException w:name="Table List 2" w:semiHidden="1" w:unhideWhenUsed="1"/>
+    <w:lsdException w:name="Table List 3" w:semiHidden="1" w:unhideWhenUsed="1"/>
+    <w:lsdException w:name="Table List 4" w:semiHidden="1" w:unhideWhenUsed="1"/>
+    <w:lsdException w:name="Table List 5" w:semiHidden="1" w:unhideWhenUsed="1"/>
+    <w:lsdException w:name="Table List 6" w:semiHidden="1" w:unhideWhenUsed="1"/>
+    <w:lsdException w:name="Table List 7" w:semiHidden="1" w:unhideWhenUsed="1"/>
+    <w:lsdException w:name="Table List 8" w:semiHidden="1" w:unhideWhenUsed="1"/>
+    <w:lsdException w:name="Table 3D effects 1" w:semiHidden="1" w:unhideWhenUsed="1"/>
+    <w:lsdException w:name="Table 3D effects 2" w:semiHidden="1" w:unhideWhenUsed="1"/>
+    <w:lsdException w:name="Table 3D effects 3" w:semiHidden="1" w:unhideWhenUsed="1"/>
+    <w:lsdException w:name="Table Contemporary" w:semiHidden="1" w:unhideWhenUsed="1"/>
+    <w:lsdException w:name="Table Elegant" w:semiHidden="1" w:unhideWhenUsed="1"/>
+    <w:lsdException w:name="Table Professional" w:semiHidden="1" w:unhideWhenUsed="1"/>
+    <w:lsdException w:name="Table Subtle 1" w:semiHidden="1" w:unhideWhenUsed="1"/>
+    <w:lsdException w:name="Table Subtle 2" w:semiHidden="1" w:unhideWhenUsed="1"/>
+    <w:lsdException w:name="Table Web 1" w:semiHidden="1" w:unhideWhenUsed="1"/>
+    <w:lsdException w:name="Table Web 2" w:semiHidden="1" w:unhideWhenUsed="1"/>
+    <w:lsdException w:name="Table Web 3" w:semiHidden="1" w:unhideWhenUsed="1"/>
+    <w:lsdException w:name="Balloon Text" w:semiHidden="1" w:unhideWhenUsed="1"/>
+    <w:lsdException w:name="Table Grid" w:semiHidden="1" w:uiPriority="39" w:unhideWhenUsed="1"/>
+    <w:lsdException w:name="Table Theme" w:semiHidden="1" w:unhideWhenUsed="1"/>
+    <w:lsdException w:name="Placeholder Text" w:semiHidden="1"/>
+    <w:lsdException w:name="No Spacing" w:uiPriority="1" w:qFormat="1"/>
+    <w:lsdException w:name="Light Shading" w:uiPriority="60"/>
+    <w:lsdException w:name="Light List" w:uiPriority="61"/>
+    <w:lsdException w:name="Light Grid" w:uiPriority="62"/>
+    <w:lsdException w:name="Medium Shading 1" w:uiPriority="63"/>
+    <w:lsdException w:name="Medium Shading 2" w:uiPriority="64"/>
+    <w:lsdException w:name="Medium List 1" w:uiPriority="65"/>
+    <w:lsdException w:name="Medium List 2" w:uiPriority="66"/>
+    <w:lsdException w:name="Medium Grid 1" w:uiPriority="67"/>
+    <w:lsdException w:name="Medium Grid 2" w:uiPriority="68"/>
+    <w:lsdException w:name="Medium Grid 3" w:uiPriority="69"/>
+    <w:lsdException w:name="Dark List" w:uiPriority="70"/>
+    <w:lsdException w:name="Colorful Shading" w:uiPriority="71"/>
+    <w:lsdException w:name="Colorful List" w:uiPriority="72"/>
+    <w:lsdException w:name="Colorful Grid" w:uiPriority="73"/>
+    <w:lsdException w:name="Light Shading Accent 1" w:uiPriority="60"/>
+    <w:lsdException w:name="Light List Accent 1" w:uiPriority="61"/>
+    <w:lsdException w:name="Light Grid Accent 1" w:uiPriority="62"/>
+    <w:lsdException w:name="Medium Shading 1 Accent 1" w:uiPriority="63"/>
+    <w:lsdException w:name="Medium Shading 2 Accent 1" w:uiPriority="64"/>
+    <w:lsdException w:name="Medium List 1 Accent 1" w:uiPriority="65"/>
+    <w:lsdException w:name="Revision" w:semiHidden="1"/>
+    <w:lsdException w:name="List Paragraph" w:uiPriority="34" w:qFormat="1"/>
+    <w:lsdException w:name="Quote" w:uiPriority="29" w:qFormat="1"/>
+    <w:lsdException w:name="Intense Quote" w:uiPriority="30" w:qFormat="1"/>
+    <w:lsdException w:name="Medium List 2 Accent 1" w:uiPriority="66"/>
+    <w:lsdException w:name="Medium Grid 1 Accent 1" w:uiPriority="67"/>
+    <w:lsdException w:name="Medium Grid 2 Accent 1" w:uiPriority="68"/>
+    <w:lsdException w:name="Medium Grid 3 Accent 1" w:uiPriority="69"/>
+    <w:lsdException w:name="Dark List Accent 1" w:uiPriority="70"/>
+    <w:lsdException w:name="Colorful Shading Accent 1" w:uiPriority="71"/>
+    <w:lsdException w:name="Colorful List Accent 1" w:uiPriority="72"/>
+    <w:lsdException w:name="Colorful Grid Accent 1" w:uiPriority="73"/>
+    <w:lsdException w:name="Light Shading Accent 2" w:uiPriority="60"/>
+    <w:lsdException w:name="Light List Accent 2" w:uiPriority="61"/>
+    <w:lsdException w:name="Light Grid Accent 2" w:uiPriority="62"/>
+    <w:lsdException w:name="Medium Shading 1 Accent 2" w:uiPriority="63"/>
+    <w:lsdException w:name="Medium Shading 2 Accent 2" w:uiPriority="64"/>
+    <w:lsdException w:name="Medium List 1 Accent 2" w:uiPriority="65"/>
+    <w:lsdException w:name="Medium List 2 Accent 2" w:uiPriority="66"/>
+    <w:lsdException w:name="Medium Grid 1 Accent 2" w:uiPriority="67"/>
+    <w:lsdException w:name="Medium Grid 2 Accent 2" w:uiPriority="68"/>
+    <w:lsdException w:name="Medium Grid 3 Accent 2" w:uiPriority="69"/>
+    <w:lsdException w:name="Dark List Accent 2" w:uiPriority="70"/>
+    <w:lsdException w:name="Colorful Shading Accent 2" w:uiPriority="71"/>
+    <w:lsdException w:name="Colorful List Accent 2" w:uiPriority="72"/>
+    <w:lsdException w:name="Colorful Grid Accent 2" w:uiPriority="73"/>
+    <w:lsdException w:name="Light Shading Accent 3" w:uiPriority="60"/>
+    <w:lsdException w:name="Light List Accent 3" w:uiPriority="61"/>
+    <w:lsdException w:name="Light Grid Accent 3" w:uiPriority="62"/>
+    <w:lsdException w:name="Medium Shading 1 Accent 3" w:uiPriority="63"/>
+    <w:lsdException w:name="Medium Shading 2 Accent 3" w:uiPriority="64"/>
+    <w:lsdException w:name="Medium List 1 Accent 3" w:uiPriority="65"/>
+    <w:lsdException w:name="Medium List 2 Accent 3" w:uiPriority="66"/>
+    <w:lsdException w:name="Medium Grid 1 Accent 3" w:uiPriority="67"/>
+    <w:lsdException w:name="Medium Grid 2 Accent 3" w:uiPriority="68"/>
+    <w:lsdException w:name="Medium Grid 3 Accent 3" w:uiPriority="69"/>
+    <w:lsdException w:name="Dark List Accent 3" w:uiPriority="70"/>
+    <w:lsdException w:name="Colorful Shading Accent 3" w:uiPriority="71"/>
+    <w:lsdException w:name="Colorful List Accent 3" w:uiPriority="72"/>
+    <w:lsdException w:name="Colorful Grid Accent 3" w:uiPriority="73"/>
+    <w:lsdException w:name="Light Shading Accent 4" w:uiPriority="60"/>
+    <w:lsdException w:name="Light List Accent 4" w:uiPriority="61"/>
+    <w:lsdException w:name="Light Grid Accent 4" w:uiPriority="62"/>
+    <w:lsdException w:name="Medium Shading 1 Accent 4" w:uiPriority="63"/>
+    <w:lsdException w:name="Medium Shading 2 Accent 4" w:uiPriority="64"/>
+    <w:lsdException w:name="Medium List 1 Accent 4" w:uiPriority="65"/>
+    <w:lsdException w:name="Medium List 2 Accent 4" w:uiPriority="66"/>
+    <w:lsdException w:name="Medium Grid 1 Accent 4" w:uiPriority="67"/>
+    <w:lsdException w:name="Medium Grid 2 Accent 4" w:uiPriority="68"/>
+    <w:lsdException w:name="Medium Grid 3 Accent 4" w:uiPriority="69"/>
+    <w:lsdException w:name="Dark List Accent 4" w:uiPriority="70"/>
+    <w:lsdException w:name="Colorful Shading Accent 4" w:uiPriority="71"/>
+    <w:lsdException w:name="Colorful List Accent 4" w:uiPriority="72"/>
+    <w:lsdException w:name="Colorful Grid Accent 4" w:uiPriority="73"/>
+    <w:lsdException w:name="Light Shading Accent 5" w:uiPriority="60"/>
+    <w:lsdException w:name="Light List Accent 5" w:uiPriority="61"/>
+    <w:lsdException w:name="Light Grid Accent 5" w:uiPriority="62"/>
+    <w:lsdException w:name="Medium Shading 1 Accent 5" w:uiPriority="63"/>
+    <w:lsdException w:name="Medium Shading 2 Accent 5" w:uiPriority="64"/>
+    <w:lsdException w:name="Medium List 1 Accent 5" w:uiPriority="65"/>
+    <w:lsdException w:name="Medium List 2 Accent 5" w:uiPriority="66"/>
+    <w:lsdException w:name="Medium Grid 1 Accent 5" w:uiPriority="67"/>
+    <w:lsdException w:name="Medium Grid 2 Accent 5" w:uiPriority="68"/>
+    <w:lsdException w:name="Medium Grid 3 Accent 5" w:uiPriority="69"/>
+    <w:lsdException w:name="Dark List Accent 5" w:uiPriority="70"/>
+    <w:lsdException w:name="Colorful Shading Accent 5" w:uiPriority="71"/>
+    <w:lsdException w:name="Colorful List Accent 5" w:uiPriority="72"/>
+    <w:lsdException w:name="Colorful Grid Accent 5" w:uiPriority="73"/>
+    <w:lsdException w:name="Light Shading Accent 6" w:uiPriority="60"/>
+    <w:lsdException w:name="Light List Accent 6" w:uiPriority="61"/>
+    <w:lsdException w:name="Light Grid Accent 6" w:uiPriority="62"/>
+    <w:lsdException w:name="Medium Shading 1 Accent 6" w:uiPriority="63"/>
+    <w:lsdException w:name="Medium Shading 2 Accent 6" w:uiPriority="64"/>
+    <w:lsdException w:name="Medium List 1 Accent 6" w:uiPriority="65"/>
+    <w:lsdException w:name="Medium List 2 Accent 6" w:uiPriority="66"/>
+    <w:lsdException w:name="Medium Grid 1 Accent 6" w:uiPriority="67"/>
+    <w:lsdException w:name="Medium Grid 2 Accent 6" w:uiPriority="68"/>
+    <w:lsdException w:name="Medium Grid 3 Accent 6" w:uiPriority="69"/>
+    <w:lsdException w:name="Dark List Accent 6" w:uiPriority="70"/>
+    <w:lsdException w:name="Colorful Shading Accent 6" w:uiPriority="71"/>
+    <w:lsdException w:name="Colorful List Accent 6" w:uiPriority="72"/>
+    <w:lsdException w:name="Colorful Grid Accent 6" w:uiPriority="73"/>
+    <w:lsdException w:name="Subtle Emphasis" w:uiPriority="19" w:qFormat="1"/>
+    <w:lsdException w:name="Intense Emphasis" w:uiPriority="21" w:qFormat="1"/>
+    <w:lsdException w:name="Subtle Reference" w:uiPriority="31" w:qFormat="1"/>
+    <w:lsdException w:name="Intense Reference" w:uiPriority="32" w:qFormat="1"/>
+    <w:lsdException w:name="Book Title" w:uiPriority="33" w:qFormat="1"/>
+    <w:lsdException w:name="Bibliography" w:semiHidden="1" w:uiPriority="37" w:unhideWhenUsed="1"/>
+    <w:lsdException w:name="TOC Heading" w:semiHidden="1" w:uiPriority="39" w:unhideWhenUsed="1" w:qFormat="1"/>
+    <w:lsdException w:name="Plain Table 1" w:uiPriority="41"/>
+    <w:lsdException w:name="Plain Table 2" w:uiPriority="42"/>
+    <w:lsdException w:name="Plain Table 3" w:uiPriority="43"/>
+    <w:lsdException w:name="Plain Table 4" w:uiPriority="44"/>
+    <w:lsdException w:name="Plain Table 5" w:uiPriority="45"/>
+    <w:lsdException w:name="Grid Table Light" w:uiPriority="40"/>
+    <w:lsdException w:name="Grid Table 1 Light" w:uiPriority="46"/>
+    <w:lsdException w:name="Grid Table 2" w:uiPriority="47"/>
+    <w:lsdException w:name="Grid Table 3" w:uiPriority="48"/>
+    <w:lsdException w:name="Grid Table 4" w:uiPriority="49"/>
+    <w:lsdException w:name="Grid Table 5 Dark" w:uiPriority="50"/>
+    <w:lsdException w:name="Grid Table 6 Colorful" w:uiPriority="51"/>
+    <w:lsdException w:name="Grid Table 7 Colorful" w:uiPriority="52"/>
+    <w:lsdException w:name="Grid Table 1 Light Accent 1" w:uiPriority="46"/>
+    <w:lsdException w:name="Grid Table 2 Accent 1" w:uiPriority="47"/>
+    <w:lsdException w:name="Grid Table 3 Accent 1" w:uiPriority="48"/>
+    <w:lsdException w:name="Grid Table 4 Accent 1" w:uiPriority="49"/>
+    <w:lsdException w:name="Grid Table 5 Dark Accent 1" w:uiPriority="50"/>
+    <w:lsdException w:name="Grid Table 6 Colorful Accent 1" w:uiPriority="51"/>
+    <w:lsdException w:name="Grid Table 7 Colorful Accent 1" w:uiPriority="52"/>
+    <w:lsdException w:name="Grid Table 1 Light Accent 2" w:uiPriority="46"/>
+    <w:lsdException w:name="Grid Table 2 Accent 2" w:uiPriority="47"/>
+    <w:lsdException w:name="Grid Table 3 Accent 2" w:uiPriority="48"/>
+    <w:lsdException w:name="Grid Table 4 Accent 2" w:uiPriority="49"/>
+    <w:lsdException w:name="Grid Table 5 Dark Accent 2" w:uiPriority="50"/>
+    <w:lsdException w:name="Grid Table 6 Colorful Accent 2" w:uiPriority="51"/>
+    <w:lsdException w:name="Grid Table 7 Colorful Accent 2" w:uiPriority="52"/>
+    <w:lsdException w:name="Grid Table 1 Light Accent 3" w:uiPriority="46"/>
+    <w:lsdException w:name="Grid Table 2 Accent 3" w:uiPriority="47"/>
+    <w:lsdException w:name="Grid Table 3 Accent 3" w:uiPriority="48"/>
+    <w:lsdException w:name="Grid Table 4 Accent 3" w:uiPriority="49"/>
+    <w:lsdException w:name="Grid Table 5 Dark Accent 3" w:uiPriority="50"/>
+    <w:lsdException w:name="Grid Table 6 Colorful Accent 3" w:uiPriority="51"/>
+    <w:lsdException w:name="Grid Table 7 Colorful Accent 3" w:uiPriority="52"/>
+    <w:lsdException w:name="Grid Table 1 Light Accent 4" w:uiPriority="46"/>
+    <w:lsdException w:name="Grid Table 2 Accent 4" w:uiPriority="47"/>
+    <w:lsdException w:name="Grid Table 3 Accent 4" w:uiPriority="48"/>
+    <w:lsdException w:name="Grid Table 4 Accent 4" w:uiPriority="49"/>
+    <w:lsdException w:name="Grid Table 5 Dark Accent 4" w:uiPriority="50"/>
+    <w:lsdException w:name="Grid Table 6 Colorful Accent 4" w:uiPriority="51"/>
+    <w:lsdException w:name="Grid Table 7 Colorful Accent 4" w:uiPriority="52"/>
+    <w:lsdException w:name="Grid Table 1 Light Accent 5" w:uiPriority="46"/>
+    <w:lsdException w:name="Grid Table 2 Accent 5" w:uiPriority="47"/>
+    <w:lsdException w:name="Grid Table 3 Accent 5" w:uiPriority="48"/>
+    <w:lsdException w:name="Grid Table 4 Accent 5" w:uiPriority="49"/>
+    <w:lsdException w:name="Grid Table 5 Dark Accent 5" w:uiPriority="50"/>
+    <w:lsdException w:name="Grid Table 6 Colorful Accent 5" w:uiPriority="51"/>
+    <w:lsdException w:name="Grid Table 7 Colorful Accent 5" w:uiPriority="52"/>
+    <w:lsdException w:name="Grid Table 1 Light Accent 6" w:uiPriority="46"/>
+    <w:lsdException w:name="Grid Table 2 Accent 6" w:uiPriority="47"/>
+    <w:lsdException w:name="Grid Table 3 Accent 6" w:uiPriority="48"/>
+    <w:lsdException w:name="Grid Table 4 Accent 6" w:uiPriority="49"/>
+    <w:lsdException w:name="Grid Table 5 Dark Accent 6" w:uiPriority="50"/>
+    <w:lsdException w:name="Grid Table 6 Colorful Accent 6" w:uiPriority="51"/>
+    <w:lsdException w:name="Grid Table 7 Colorful Accent 6" w:uiPriority="52"/>
+    <w:lsdException w:name="List Table 1 Light" w:uiPriority="46"/>
+    <w:lsdException w:name="List Table 2" w:uiPriority="47"/>
+    <w:lsdException w:name="List Table 3" w:uiPriority="48"/>
+    <w:lsdException w:name="List Table 4" w:uiPriority="49"/>
+    <w:lsdException w:name="List Table 5 Dark" w:uiPriority="50"/>
+    <w:lsdException w:name="List Table 6 Colorful" w:uiPriority="51"/>
+    <w:lsdException w:name="List Table 7 Colorful" w:uiPriority="52"/>
+    <w:lsdException w:name="List Table 1 Light Accent 1" w:uiPriority="46"/>
+    <w:lsdException w:name="List Table 2 Accent 1" w:uiPriority="47"/>
+    <w:lsdException w:name="List Table 3 Accent 1" w:uiPriority="48"/>
+    <w:lsdException w:name="List Table 4 Accent 1" w:uiPriority="49"/>
+    <w:lsdException w:name="List Table 5 Dark Accent 1" w:uiPriority="50"/>
+    <w:lsdException w:name="List Table 6 Colorful Accent 1" w:uiPriority="51"/>
+    <w:lsdException w:name="List Table 7 Colorful Accent 1" w:uiPriority="52"/>
+    <w:lsdException w:name="List Table 1 Light Accent 2" w:uiPriority="46"/>
+    <w:lsdException w:name="List Table 2 Accent 2" w:uiPriority="47"/>
+    <w:lsdException w:name="List Table 3 Accent 2" w:uiPriority="48"/>
+    <w:lsdException w:name="List Table 4 Accent 2" w:uiPriority="49"/>
+    <w:lsdException w:name="List Table 5 Dark Accent 2" w:uiPriority="50"/>
+    <w:lsdException w:name="List Table 6 Colorful Accent 2" w:uiPriority="51"/>
+    <w:lsdException w:name="List Table 7 Colorful Accent 2" w:uiPriority="52"/>
+    <w:lsdException w:name="List Table 1 Light Accent 3" w:uiPriority="46"/>
+    <w:lsdException w:name="List Table 2 Accent 3" w:uiPriority="47"/>
+    <w:lsdException w:name="List Table 3 Accent 3" w:uiPriority="48"/>
+    <w:lsdException w:name="List Table 4 Accent 3" w:uiPriority="49"/>
+    <w:lsdException w:name="List Table 5 Dark Accent 3" w:uiPriority="50"/>
+    <w:lsdException w:name="List Table 6 Colorful Accent 3" w:uiPriority="51"/>
+    <w:lsdException w:name="List Table 7 Colorful Accent 3" w:uiPriority="52"/>
+    <w:lsdException w:name="List Table 1 Light Accent 4" w:uiPriority="46"/>
+    <w:lsdException w:name="List Table 2 Accent 4" w:uiPriority="47"/>
+    <w:lsdException w:name="List Table 3 Accent 4" w:uiPriority="48"/>
+    <w:lsdException w:name="List Table 4 Accent 4" w:uiPriority="49"/>
+    <w:lsdException w:name="List Table 5 Dark Accent 4" w:uiPriority="50"/>
+    <w:lsdException w:name="List Table 6 Colorful Accent 4" w:uiPriority="51"/>
+    <w:lsdException w:name="List Table 7 Colorful Accent 4" w:uiPriority="52"/>
+    <w:lsdException w:name="List Table 1 Light Accent 5" w:uiPriority="46"/>
+    <w:lsdException w:name="List Table 2 Accent 5" w:uiPriority="47"/>
+    <w:lsdException w:name="List Table 3 Accent 5" w:uiPriority="48"/>
+    <w:lsdException w:name="List Table 4 Accent 5" w:uiPriority="49"/>
+    <w:lsdException w:name="List Table 5 Dark Accent 5" w:uiPriority="50"/>
+    <w:lsdException w:name="List Table 6 Colorful Accent 5" w:uiPriority="51"/>
+    <w:lsdException w:name="List Table 7 Colorful Accent 5" w:uiPriority="52"/>
+    <w:lsdException w:name="List Table 1 Light Accent 6" w:uiPriority="46"/>
+    <w:lsdException w:name="List Table 2 Accent 6" w:uiPriority="47"/>
+    <w:lsdException w:name="List Table 3 Accent 6" w:uiPriority="48"/>
+    <w:lsdException w:name="List Table 4 Accent 6" w:uiPriority="49"/>
+    <w:lsdException w:name="List Table 5 Dark Accent 6" w:uiPriority="50"/>
+    <w:lsdException w:name="List Table 6 Colorful Accent 6" w:uiPriority="51"/>
+    <w:lsdException w:name="List Table 7 Colorful Accent 6" w:uiPriority="52"/>
+    <w:lsdException w:name="Mention" w:semiHidden="1" w:unhideWhenUsed="1"/>
+    <w:lsdException w:name="Smart Hyperlink" w:semiHidden="1" w:unhideWhenUsed="1"/>
+    <w:lsdException w:name="Hashtag" w:semiHidden="1" w:unhideWhenUsed="1"/>
+    <w:lsdException w:name="Unresolved Mention" w:semiHidden="1" w:unhideWhenUsed="1"/>
   </w:latentStyles>
   <w:style w:type="paragraph" w:default="1" w:styleId="Normal">
     <w:name w:val="Normal"/>
@@ -11470,7 +11694,6 @@
     <w:uiPriority w:val="99"/>
     <w:semiHidden/>
     <w:unhideWhenUsed/>
-    <w:qFormat/>
     <w:tblPr>
       <w:tblInd w:w="0" w:type="dxa"/>
       <w:tblCellMar>
@@ -11812,7 +12035,7 @@
   <a:extraClrSchemeLst/>
   <a:extLst>
     <a:ext uri="{05A4C25C-085E-4340-85A3-A5531E510DB2}">
-      <thm15:themeFamily xmlns:thm15="http://schemas.microsoft.com/office/thememl/2012/main" xmlns="" name="Office Theme" id="{62F939B6-93AF-4DB8-9C6B-D6C7DFDC589F}" vid="{4A3C46E8-61CC-4603-A589-7422A47A8E4A}"/>
+      <thm15:themeFamily xmlns:thm15="http://schemas.microsoft.com/office/thememl/2012/main" name="Office Theme" id="{62F939B6-93AF-4DB8-9C6B-D6C7DFDC589F}" vid="{4A3C46E8-61CC-4603-A589-7422A47A8E4A}"/>
     </a:ext>
   </a:extLst>
 </a:theme>

</xml_diff>

<commit_message>
More done on vector details
Problems left: 13, 17, 23, 26, 27
Please check 21, 31-34
</commit_message>
<xml_diff>
--- a/HW1.3-Vector Details.docx
+++ b/HW1.3-Vector Details.docx
@@ -5965,8 +5965,6 @@
         </w:rPr>
         <w:t xml:space="preserve"> = 7</w:t>
       </w:r>
-      <w:bookmarkStart w:id="0" w:name="_GoBack"/>
-      <w:bookmarkEnd w:id="0"/>
     </w:p>
     <w:p>
       <w:pPr>
@@ -7178,13 +7176,15 @@
         <w:spacing w:after="240" w:line="240" w:lineRule="auto"/>
         <w:rPr>
           <w:rFonts w:ascii="Times New Roman" w:eastAsia="Times New Roman" w:hAnsi="Times New Roman" w:cs="Times New Roman"/>
-          <w:sz w:val="24"/>
-          <w:szCs w:val="24"/>
-        </w:rPr>
-      </w:pPr>
-      <w:r>
-        <w:rPr>
-          <w:rFonts w:ascii="Times New Roman" w:eastAsia="Times New Roman" w:hAnsi="Times New Roman" w:cs="Times New Roman"/>
+          <w:color w:val="2E74B5" w:themeColor="accent1" w:themeShade="BF"/>
+          <w:sz w:val="24"/>
+          <w:szCs w:val="24"/>
+        </w:rPr>
+      </w:pPr>
+      <w:r>
+        <w:rPr>
+          <w:rFonts w:ascii="Times New Roman" w:eastAsia="Times New Roman" w:hAnsi="Times New Roman" w:cs="Times New Roman"/>
+          <w:color w:val="2E74B5" w:themeColor="accent1" w:themeShade="BF"/>
           <w:sz w:val="24"/>
           <w:szCs w:val="24"/>
         </w:rPr>
@@ -7244,13 +7244,15 @@
         <w:spacing w:after="240" w:line="240" w:lineRule="auto"/>
         <w:rPr>
           <w:rFonts w:ascii="Times New Roman" w:eastAsia="Times New Roman" w:hAnsi="Times New Roman" w:cs="Times New Roman"/>
-          <w:sz w:val="24"/>
-          <w:szCs w:val="24"/>
-        </w:rPr>
-      </w:pPr>
-      <w:r>
-        <w:rPr>
-          <w:rFonts w:ascii="Times New Roman" w:eastAsia="Times New Roman" w:hAnsi="Times New Roman" w:cs="Times New Roman"/>
+          <w:color w:val="2E74B5" w:themeColor="accent1" w:themeShade="BF"/>
+          <w:sz w:val="24"/>
+          <w:szCs w:val="24"/>
+        </w:rPr>
+      </w:pPr>
+      <w:r>
+        <w:rPr>
+          <w:rFonts w:ascii="Times New Roman" w:eastAsia="Times New Roman" w:hAnsi="Times New Roman" w:cs="Times New Roman"/>
+          <w:color w:val="2E74B5" w:themeColor="accent1" w:themeShade="BF"/>
           <w:sz w:val="24"/>
           <w:szCs w:val="24"/>
         </w:rPr>
@@ -7277,8 +7279,18 @@
           <w:sz w:val="24"/>
           <w:szCs w:val="24"/>
         </w:rPr>
-        <w:t>A vector value</w:t>
-      </w:r>
+        <w:t xml:space="preserve">A vector </w:t>
+      </w:r>
+      <w:proofErr w:type="gramStart"/>
+      <w:r>
+        <w:rPr>
+          <w:rFonts w:ascii="Times New Roman" w:eastAsia="Times New Roman" w:hAnsi="Times New Roman" w:cs="Times New Roman"/>
+          <w:sz w:val="24"/>
+          <w:szCs w:val="24"/>
+        </w:rPr>
+        <w:t>value</w:t>
+      </w:r>
+      <w:proofErr w:type="gramEnd"/>
     </w:p>
     <w:p>
       <w:pPr>
@@ -7475,6 +7487,24 @@
         </w:rPr>
         <w:t xml:space="preserve"> (1pt)</w:t>
       </w:r>
+      <w:r>
+        <w:rPr>
+          <w:rFonts w:ascii="Times New Roman" w:eastAsia="Times New Roman" w:hAnsi="Times New Roman" w:cs="Times New Roman"/>
+          <w:sz w:val="24"/>
+          <w:szCs w:val="24"/>
+        </w:rPr>
+        <w:t xml:space="preserve"> </w:t>
+      </w:r>
+      <w:r>
+        <w:rPr>
+          <w:rFonts w:ascii="Times New Roman" w:eastAsia="Times New Roman" w:hAnsi="Times New Roman" w:cs="Times New Roman"/>
+          <w:b/>
+          <w:color w:val="2E74B5" w:themeColor="accent1" w:themeShade="BF"/>
+          <w:sz w:val="24"/>
+          <w:szCs w:val="24"/>
+        </w:rPr>
+        <w:t>0</w:t>
+      </w:r>
     </w:p>
     <w:p>
       <w:pPr>
@@ -7497,6 +7527,8 @@
         <w:spacing w:after="240" w:line="240" w:lineRule="auto"/>
         <w:rPr>
           <w:rFonts w:ascii="Times New Roman" w:eastAsia="Times New Roman" w:hAnsi="Times New Roman" w:cs="Times New Roman"/>
+          <w:b/>
+          <w:color w:val="2E74B5" w:themeColor="accent1" w:themeShade="BF"/>
           <w:sz w:val="24"/>
           <w:szCs w:val="24"/>
         </w:rPr>
@@ -7647,6 +7679,26 @@
         </w:rPr>
         <w:t xml:space="preserve"> (1pt)</w:t>
       </w:r>
+      <w:r>
+        <w:rPr>
+          <w:rFonts w:ascii="Times New Roman" w:eastAsia="Times New Roman" w:hAnsi="Times New Roman" w:cs="Times New Roman"/>
+          <w:sz w:val="24"/>
+          <w:szCs w:val="24"/>
+        </w:rPr>
+        <w:t xml:space="preserve"> </w:t>
+      </w:r>
+      <w:r>
+        <w:rPr>
+          <w:rFonts w:ascii="Times New Roman" w:eastAsia="Times New Roman" w:hAnsi="Times New Roman" w:cs="Times New Roman"/>
+          <w:b/>
+          <w:color w:val="2E74B5" w:themeColor="accent1" w:themeShade="BF"/>
+          <w:sz w:val="24"/>
+          <w:szCs w:val="24"/>
+        </w:rPr>
+        <w:t>The square of either vector’s magnitude.</w:t>
+      </w:r>
+      <w:bookmarkStart w:id="0" w:name="_GoBack"/>
+      <w:bookmarkEnd w:id="0"/>
     </w:p>
     <w:p>
       <w:pPr>
@@ -7678,7 +7730,6 @@
           <w:sz w:val="24"/>
           <w:szCs w:val="24"/>
         </w:rPr>
-        <w:lastRenderedPageBreak/>
         <w:t xml:space="preserve">If two vectors </w:t>
       </w:r>
       <m:oMath>
@@ -7830,6 +7881,24 @@
           <w:szCs w:val="24"/>
         </w:rPr>
         <w:t>(1pt)</w:t>
+      </w:r>
+      <w:r>
+        <w:rPr>
+          <w:rFonts w:ascii="Times New Roman" w:eastAsia="Times New Roman" w:hAnsi="Times New Roman" w:cs="Times New Roman"/>
+          <w:sz w:val="24"/>
+          <w:szCs w:val="24"/>
+        </w:rPr>
+        <w:t xml:space="preserve"> </w:t>
+      </w:r>
+      <w:r>
+        <w:rPr>
+          <w:rFonts w:ascii="Times New Roman" w:eastAsia="Times New Roman" w:hAnsi="Times New Roman" w:cs="Times New Roman"/>
+          <w:b/>
+          <w:color w:val="2E74B5" w:themeColor="accent1" w:themeShade="BF"/>
+          <w:sz w:val="24"/>
+          <w:szCs w:val="24"/>
+        </w:rPr>
+        <w:t>1</w:t>
       </w:r>
     </w:p>
     <w:p>
@@ -8489,6 +8558,309 @@
     </w:p>
     <w:p>
       <w:pPr>
+        <w:pStyle w:val="ListParagraph"/>
+        <w:rPr>
+          <w:rFonts w:ascii="Times New Roman" w:eastAsia="Times New Roman" w:hAnsi="Times New Roman" w:cs="Times New Roman"/>
+          <w:sz w:val="24"/>
+          <w:szCs w:val="24"/>
+        </w:rPr>
+      </w:pPr>
+    </w:p>
+    <w:p>
+      <w:pPr>
+        <w:pStyle w:val="ListParagraph"/>
+        <w:spacing w:after="0" w:line="240" w:lineRule="auto"/>
+        <w:rPr>
+          <w:rFonts w:ascii="Times New Roman" w:eastAsia="Times New Roman" w:hAnsi="Times New Roman" w:cs="Times New Roman"/>
+          <w:b/>
+          <w:color w:val="2E74B5" w:themeColor="accent1" w:themeShade="BF"/>
+          <w:sz w:val="24"/>
+          <w:szCs w:val="24"/>
+        </w:rPr>
+      </w:pPr>
+      <m:oMathPara>
+        <m:oMath>
+          <m:sSub>
+            <m:sSubPr>
+              <m:ctrlPr>
+                <w:rPr>
+                  <w:rFonts w:ascii="Cambria Math" w:eastAsia="Times New Roman" w:hAnsi="Cambria Math" w:cs="Times New Roman"/>
+                  <w:b/>
+                  <w:i/>
+                  <w:color w:val="2E74B5" w:themeColor="accent1" w:themeShade="BF"/>
+                  <w:sz w:val="24"/>
+                  <w:szCs w:val="24"/>
+                </w:rPr>
+              </m:ctrlPr>
+            </m:sSubPr>
+            <m:e>
+              <m:r>
+                <m:rPr>
+                  <m:sty m:val="bi"/>
+                </m:rPr>
+                <w:rPr>
+                  <w:rFonts w:ascii="Cambria Math" w:eastAsia="Times New Roman" w:hAnsi="Cambria Math" w:cs="Times New Roman"/>
+                  <w:color w:val="2E74B5" w:themeColor="accent1" w:themeShade="BF"/>
+                  <w:sz w:val="24"/>
+                  <w:szCs w:val="24"/>
+                </w:rPr>
+                <m:t>a</m:t>
+              </m:r>
+            </m:e>
+            <m:sub>
+              <m:r>
+                <m:rPr>
+                  <m:sty m:val="bi"/>
+                </m:rPr>
+                <w:rPr>
+                  <w:rFonts w:ascii="Cambria Math" w:eastAsia="Times New Roman" w:hAnsi="Cambria Math" w:cs="Times New Roman"/>
+                  <w:color w:val="2E74B5" w:themeColor="accent1" w:themeShade="BF"/>
+                  <w:sz w:val="24"/>
+                  <w:szCs w:val="24"/>
+                </w:rPr>
+                <m:t>x</m:t>
+              </m:r>
+            </m:sub>
+          </m:sSub>
+          <m:sSub>
+            <m:sSubPr>
+              <m:ctrlPr>
+                <w:rPr>
+                  <w:rFonts w:ascii="Cambria Math" w:eastAsia="Times New Roman" w:hAnsi="Cambria Math" w:cs="Times New Roman"/>
+                  <w:b/>
+                  <w:i/>
+                  <w:color w:val="2E74B5" w:themeColor="accent1" w:themeShade="BF"/>
+                  <w:sz w:val="24"/>
+                  <w:szCs w:val="24"/>
+                </w:rPr>
+              </m:ctrlPr>
+            </m:sSubPr>
+            <m:e>
+              <m:r>
+                <m:rPr>
+                  <m:sty m:val="bi"/>
+                </m:rPr>
+                <w:rPr>
+                  <w:rFonts w:ascii="Cambria Math" w:eastAsia="Times New Roman" w:hAnsi="Cambria Math" w:cs="Times New Roman"/>
+                  <w:color w:val="2E74B5" w:themeColor="accent1" w:themeShade="BF"/>
+                  <w:sz w:val="24"/>
+                  <w:szCs w:val="24"/>
+                </w:rPr>
+                <m:t>b</m:t>
+              </m:r>
+            </m:e>
+            <m:sub>
+              <m:r>
+                <m:rPr>
+                  <m:sty m:val="bi"/>
+                </m:rPr>
+                <w:rPr>
+                  <w:rFonts w:ascii="Cambria Math" w:eastAsia="Times New Roman" w:hAnsi="Cambria Math" w:cs="Times New Roman"/>
+                  <w:color w:val="2E74B5" w:themeColor="accent1" w:themeShade="BF"/>
+                  <w:sz w:val="24"/>
+                  <w:szCs w:val="24"/>
+                </w:rPr>
+                <m:t>x</m:t>
+              </m:r>
+            </m:sub>
+          </m:sSub>
+          <m:r>
+            <m:rPr>
+              <m:sty m:val="bi"/>
+            </m:rPr>
+            <w:rPr>
+              <w:rFonts w:ascii="Cambria Math" w:eastAsia="Times New Roman" w:hAnsi="Cambria Math" w:cs="Times New Roman"/>
+              <w:color w:val="2E74B5" w:themeColor="accent1" w:themeShade="BF"/>
+              <w:sz w:val="24"/>
+              <w:szCs w:val="24"/>
+            </w:rPr>
+            <m:t>+</m:t>
+          </m:r>
+          <m:sSub>
+            <m:sSubPr>
+              <m:ctrlPr>
+                <w:rPr>
+                  <w:rFonts w:ascii="Cambria Math" w:eastAsia="Times New Roman" w:hAnsi="Cambria Math" w:cs="Times New Roman"/>
+                  <w:b/>
+                  <w:i/>
+                  <w:color w:val="2E74B5" w:themeColor="accent1" w:themeShade="BF"/>
+                  <w:sz w:val="24"/>
+                  <w:szCs w:val="24"/>
+                </w:rPr>
+              </m:ctrlPr>
+            </m:sSubPr>
+            <m:e>
+              <m:r>
+                <m:rPr>
+                  <m:sty m:val="bi"/>
+                </m:rPr>
+                <w:rPr>
+                  <w:rFonts w:ascii="Cambria Math" w:eastAsia="Times New Roman" w:hAnsi="Cambria Math" w:cs="Times New Roman"/>
+                  <w:color w:val="2E74B5" w:themeColor="accent1" w:themeShade="BF"/>
+                  <w:sz w:val="24"/>
+                  <w:szCs w:val="24"/>
+                </w:rPr>
+                <m:t>a</m:t>
+              </m:r>
+            </m:e>
+            <m:sub>
+              <m:r>
+                <m:rPr>
+                  <m:sty m:val="bi"/>
+                </m:rPr>
+                <w:rPr>
+                  <w:rFonts w:ascii="Cambria Math" w:eastAsia="Times New Roman" w:hAnsi="Cambria Math" w:cs="Times New Roman"/>
+                  <w:color w:val="2E74B5" w:themeColor="accent1" w:themeShade="BF"/>
+                  <w:sz w:val="24"/>
+                  <w:szCs w:val="24"/>
+                </w:rPr>
+                <m:t>y</m:t>
+              </m:r>
+            </m:sub>
+          </m:sSub>
+          <m:sSub>
+            <m:sSubPr>
+              <m:ctrlPr>
+                <w:rPr>
+                  <w:rFonts w:ascii="Cambria Math" w:eastAsia="Times New Roman" w:hAnsi="Cambria Math" w:cs="Times New Roman"/>
+                  <w:b/>
+                  <w:i/>
+                  <w:color w:val="2E74B5" w:themeColor="accent1" w:themeShade="BF"/>
+                  <w:sz w:val="24"/>
+                  <w:szCs w:val="24"/>
+                </w:rPr>
+              </m:ctrlPr>
+            </m:sSubPr>
+            <m:e>
+              <m:r>
+                <m:rPr>
+                  <m:sty m:val="bi"/>
+                </m:rPr>
+                <w:rPr>
+                  <w:rFonts w:ascii="Cambria Math" w:eastAsia="Times New Roman" w:hAnsi="Cambria Math" w:cs="Times New Roman"/>
+                  <w:color w:val="2E74B5" w:themeColor="accent1" w:themeShade="BF"/>
+                  <w:sz w:val="24"/>
+                  <w:szCs w:val="24"/>
+                </w:rPr>
+                <m:t>b</m:t>
+              </m:r>
+            </m:e>
+            <m:sub>
+              <m:r>
+                <m:rPr>
+                  <m:sty m:val="bi"/>
+                </m:rPr>
+                <w:rPr>
+                  <w:rFonts w:ascii="Cambria Math" w:eastAsia="Times New Roman" w:hAnsi="Cambria Math" w:cs="Times New Roman"/>
+                  <w:color w:val="2E74B5" w:themeColor="accent1" w:themeShade="BF"/>
+                  <w:sz w:val="24"/>
+                  <w:szCs w:val="24"/>
+                </w:rPr>
+                <m:t>y</m:t>
+              </m:r>
+            </m:sub>
+          </m:sSub>
+          <m:r>
+            <m:rPr>
+              <m:sty m:val="bi"/>
+            </m:rPr>
+            <w:rPr>
+              <w:rFonts w:ascii="Cambria Math" w:eastAsia="Times New Roman" w:hAnsi="Cambria Math" w:cs="Times New Roman"/>
+              <w:color w:val="2E74B5" w:themeColor="accent1" w:themeShade="BF"/>
+              <w:sz w:val="24"/>
+              <w:szCs w:val="24"/>
+            </w:rPr>
+            <m:t>+</m:t>
+          </m:r>
+          <m:sSub>
+            <m:sSubPr>
+              <m:ctrlPr>
+                <w:rPr>
+                  <w:rFonts w:ascii="Cambria Math" w:eastAsia="Times New Roman" w:hAnsi="Cambria Math" w:cs="Times New Roman"/>
+                  <w:b/>
+                  <w:i/>
+                  <w:color w:val="2E74B5" w:themeColor="accent1" w:themeShade="BF"/>
+                  <w:sz w:val="24"/>
+                  <w:szCs w:val="24"/>
+                </w:rPr>
+              </m:ctrlPr>
+            </m:sSubPr>
+            <m:e>
+              <m:r>
+                <m:rPr>
+                  <m:sty m:val="bi"/>
+                </m:rPr>
+                <w:rPr>
+                  <w:rFonts w:ascii="Cambria Math" w:eastAsia="Times New Roman" w:hAnsi="Cambria Math" w:cs="Times New Roman"/>
+                  <w:color w:val="2E74B5" w:themeColor="accent1" w:themeShade="BF"/>
+                  <w:sz w:val="24"/>
+                  <w:szCs w:val="24"/>
+                </w:rPr>
+                <m:t>a</m:t>
+              </m:r>
+            </m:e>
+            <m:sub>
+              <m:r>
+                <m:rPr>
+                  <m:sty m:val="bi"/>
+                </m:rPr>
+                <w:rPr>
+                  <w:rFonts w:ascii="Cambria Math" w:eastAsia="Times New Roman" w:hAnsi="Cambria Math" w:cs="Times New Roman"/>
+                  <w:color w:val="2E74B5" w:themeColor="accent1" w:themeShade="BF"/>
+                  <w:sz w:val="24"/>
+                  <w:szCs w:val="24"/>
+                </w:rPr>
+                <m:t>z</m:t>
+              </m:r>
+            </m:sub>
+          </m:sSub>
+          <m:sSub>
+            <m:sSubPr>
+              <m:ctrlPr>
+                <w:rPr>
+                  <w:rFonts w:ascii="Cambria Math" w:eastAsia="Times New Roman" w:hAnsi="Cambria Math" w:cs="Times New Roman"/>
+                  <w:b/>
+                  <w:i/>
+                  <w:color w:val="2E74B5" w:themeColor="accent1" w:themeShade="BF"/>
+                  <w:sz w:val="24"/>
+                  <w:szCs w:val="24"/>
+                </w:rPr>
+              </m:ctrlPr>
+            </m:sSubPr>
+            <m:e>
+              <m:r>
+                <m:rPr>
+                  <m:sty m:val="bi"/>
+                </m:rPr>
+                <w:rPr>
+                  <w:rFonts w:ascii="Cambria Math" w:eastAsia="Times New Roman" w:hAnsi="Cambria Math" w:cs="Times New Roman"/>
+                  <w:color w:val="2E74B5" w:themeColor="accent1" w:themeShade="BF"/>
+                  <w:sz w:val="24"/>
+                  <w:szCs w:val="24"/>
+                </w:rPr>
+                <m:t>b</m:t>
+              </m:r>
+            </m:e>
+            <m:sub>
+              <m:r>
+                <m:rPr>
+                  <m:sty m:val="bi"/>
+                </m:rPr>
+                <w:rPr>
+                  <w:rFonts w:ascii="Cambria Math" w:eastAsia="Times New Roman" w:hAnsi="Cambria Math" w:cs="Times New Roman"/>
+                  <w:color w:val="2E74B5" w:themeColor="accent1" w:themeShade="BF"/>
+                  <w:sz w:val="24"/>
+                  <w:szCs w:val="24"/>
+                </w:rPr>
+                <m:t>z</m:t>
+              </m:r>
+            </m:sub>
+          </m:sSub>
+        </m:oMath>
+      </m:oMathPara>
+    </w:p>
+    <w:p>
+      <w:pPr>
         <w:spacing w:after="0" w:line="240" w:lineRule="auto"/>
         <w:rPr>
           <w:rFonts w:ascii="Times New Roman" w:eastAsia="Times New Roman" w:hAnsi="Times New Roman" w:cs="Times New Roman"/>
@@ -8546,6 +8918,25 @@
           <w:szCs w:val="24"/>
         </w:rPr>
         <w:t xml:space="preserve"> (1pt)</w:t>
+      </w:r>
+      <w:r>
+        <w:rPr>
+          <w:rFonts w:ascii="Times New Roman" w:eastAsia="Times New Roman" w:hAnsi="Times New Roman" w:cs="Times New Roman"/>
+          <w:color w:val="000000"/>
+          <w:sz w:val="24"/>
+          <w:szCs w:val="24"/>
+        </w:rPr>
+        <w:t xml:space="preserve"> </w:t>
+      </w:r>
+      <w:r>
+        <w:rPr>
+          <w:rFonts w:ascii="Times New Roman" w:eastAsia="Times New Roman" w:hAnsi="Times New Roman" w:cs="Times New Roman"/>
+          <w:b/>
+          <w:color w:val="2E74B5" w:themeColor="accent1" w:themeShade="BF"/>
+          <w:sz w:val="24"/>
+          <w:szCs w:val="24"/>
+        </w:rPr>
+        <w:t>0</w:t>
       </w:r>
     </w:p>
     <w:p>
@@ -8891,18 +9282,31 @@
         <w:spacing w:after="240" w:line="240" w:lineRule="auto"/>
         <w:rPr>
           <w:rFonts w:ascii="Times New Roman" w:eastAsia="Times New Roman" w:hAnsi="Times New Roman" w:cs="Times New Roman"/>
-          <w:sz w:val="24"/>
-          <w:szCs w:val="24"/>
-        </w:rPr>
-      </w:pPr>
-      <w:r>
-        <w:rPr>
-          <w:rFonts w:ascii="Times New Roman" w:eastAsia="Times New Roman" w:hAnsi="Times New Roman" w:cs="Times New Roman"/>
-          <w:sz w:val="24"/>
-          <w:szCs w:val="24"/>
-        </w:rPr>
-        <w:t>A vector value</w:t>
-      </w:r>
+          <w:color w:val="2E74B5" w:themeColor="accent1" w:themeShade="BF"/>
+          <w:sz w:val="24"/>
+          <w:szCs w:val="24"/>
+        </w:rPr>
+      </w:pPr>
+      <w:r>
+        <w:rPr>
+          <w:rFonts w:ascii="Times New Roman" w:eastAsia="Times New Roman" w:hAnsi="Times New Roman" w:cs="Times New Roman"/>
+          <w:color w:val="2E74B5" w:themeColor="accent1" w:themeShade="BF"/>
+          <w:sz w:val="24"/>
+          <w:szCs w:val="24"/>
+        </w:rPr>
+        <w:t xml:space="preserve">A vector </w:t>
+      </w:r>
+      <w:proofErr w:type="gramStart"/>
+      <w:r>
+        <w:rPr>
+          <w:rFonts w:ascii="Times New Roman" w:eastAsia="Times New Roman" w:hAnsi="Times New Roman" w:cs="Times New Roman"/>
+          <w:color w:val="2E74B5" w:themeColor="accent1" w:themeShade="BF"/>
+          <w:sz w:val="24"/>
+          <w:szCs w:val="24"/>
+        </w:rPr>
+        <w:t>value</w:t>
+      </w:r>
+      <w:proofErr w:type="gramEnd"/>
     </w:p>
     <w:p>
       <w:pPr>
@@ -8924,8 +9328,18 @@
           <w:sz w:val="24"/>
           <w:szCs w:val="24"/>
         </w:rPr>
-        <w:t>A unit vector</w:t>
-      </w:r>
+        <w:t xml:space="preserve">A unit </w:t>
+      </w:r>
+      <w:proofErr w:type="gramStart"/>
+      <w:r>
+        <w:rPr>
+          <w:rFonts w:ascii="Times New Roman" w:eastAsia="Times New Roman" w:hAnsi="Times New Roman" w:cs="Times New Roman"/>
+          <w:sz w:val="24"/>
+          <w:szCs w:val="24"/>
+        </w:rPr>
+        <w:t>vector</w:t>
+      </w:r>
+      <w:proofErr w:type="gramEnd"/>
     </w:p>
     <w:p>
       <w:pPr>
@@ -9562,6 +9976,24 @@
         </w:rPr>
         <w:t xml:space="preserve"> (1pt)</w:t>
       </w:r>
+      <w:r>
+        <w:rPr>
+          <w:rFonts w:ascii="Times New Roman" w:eastAsia="Times New Roman" w:hAnsi="Times New Roman" w:cs="Times New Roman"/>
+          <w:sz w:val="24"/>
+          <w:szCs w:val="24"/>
+        </w:rPr>
+        <w:t xml:space="preserve"> </w:t>
+      </w:r>
+      <w:r>
+        <w:rPr>
+          <w:rFonts w:ascii="Times New Roman" w:eastAsia="Times New Roman" w:hAnsi="Times New Roman" w:cs="Times New Roman"/>
+          <w:b/>
+          <w:color w:val="2E74B5" w:themeColor="accent1" w:themeShade="BF"/>
+          <w:sz w:val="24"/>
+          <w:szCs w:val="24"/>
+        </w:rPr>
+        <w:t>0</w:t>
+      </w:r>
     </w:p>
     <w:p>
       <w:pPr>
@@ -9675,6 +10107,24 @@
           <w:szCs w:val="24"/>
         </w:rPr>
         <w:t xml:space="preserve"> (1pt)</w:t>
+      </w:r>
+      <w:r>
+        <w:rPr>
+          <w:rFonts w:ascii="Times New Roman" w:eastAsia="Times New Roman" w:hAnsi="Times New Roman" w:cs="Times New Roman"/>
+          <w:sz w:val="24"/>
+          <w:szCs w:val="24"/>
+        </w:rPr>
+        <w:t xml:space="preserve"> </w:t>
+      </w:r>
+      <w:r>
+        <w:rPr>
+          <w:rFonts w:ascii="Times New Roman" w:eastAsia="Times New Roman" w:hAnsi="Times New Roman" w:cs="Times New Roman"/>
+          <w:b/>
+          <w:color w:val="2E74B5" w:themeColor="accent1" w:themeShade="BF"/>
+          <w:sz w:val="24"/>
+          <w:szCs w:val="24"/>
+        </w:rPr>
+        <w:t>0</w:t>
       </w:r>
     </w:p>
     <w:p>
@@ -9892,6 +10342,24 @@
         </w:rPr>
         <w:t>)</w:t>
       </w:r>
+      <w:r>
+        <w:rPr>
+          <w:rFonts w:ascii="Times New Roman" w:eastAsia="Times New Roman" w:hAnsi="Times New Roman" w:cs="Times New Roman"/>
+          <w:sz w:val="24"/>
+          <w:szCs w:val="24"/>
+        </w:rPr>
+        <w:t xml:space="preserve"> </w:t>
+      </w:r>
+      <w:r>
+        <w:rPr>
+          <w:rFonts w:ascii="Times New Roman" w:eastAsia="Times New Roman" w:hAnsi="Times New Roman" w:cs="Times New Roman"/>
+          <w:b/>
+          <w:color w:val="2E74B5" w:themeColor="accent1" w:themeShade="BF"/>
+          <w:sz w:val="24"/>
+          <w:szCs w:val="24"/>
+        </w:rPr>
+        <w:t>0</w:t>
+      </w:r>
     </w:p>
     <w:p>
       <w:pPr>
@@ -10058,6 +10526,24 @@
           <w:szCs w:val="24"/>
         </w:rPr>
         <w:t>)</w:t>
+      </w:r>
+      <w:r>
+        <w:rPr>
+          <w:rFonts w:ascii="Times New Roman" w:eastAsia="Times New Roman" w:hAnsi="Times New Roman" w:cs="Times New Roman"/>
+          <w:sz w:val="24"/>
+          <w:szCs w:val="24"/>
+        </w:rPr>
+        <w:t xml:space="preserve"> </w:t>
+      </w:r>
+      <w:r>
+        <w:rPr>
+          <w:rFonts w:ascii="Times New Roman" w:eastAsia="Times New Roman" w:hAnsi="Times New Roman" w:cs="Times New Roman"/>
+          <w:b/>
+          <w:color w:val="2E74B5" w:themeColor="accent1" w:themeShade="BF"/>
+          <w:sz w:val="24"/>
+          <w:szCs w:val="24"/>
+        </w:rPr>
+        <w:t>0</w:t>
       </w:r>
     </w:p>
     <w:p>
@@ -10311,6 +10797,24 @@
         </w:rPr>
         <w:t>)</w:t>
       </w:r>
+      <w:r>
+        <w:rPr>
+          <w:rFonts w:ascii="Times New Roman" w:eastAsia="Times New Roman" w:hAnsi="Times New Roman" w:cs="Times New Roman"/>
+          <w:sz w:val="24"/>
+          <w:szCs w:val="24"/>
+        </w:rPr>
+        <w:t xml:space="preserve"> </w:t>
+      </w:r>
+      <w:r>
+        <w:rPr>
+          <w:rFonts w:ascii="Times New Roman" w:eastAsia="Times New Roman" w:hAnsi="Times New Roman" w:cs="Times New Roman"/>
+          <w:b/>
+          <w:color w:val="2E74B5" w:themeColor="accent1" w:themeShade="BF"/>
+          <w:sz w:val="24"/>
+          <w:szCs w:val="24"/>
+        </w:rPr>
+        <w:t>True</w:t>
+      </w:r>
     </w:p>
     <w:p>
       <w:pPr>
@@ -10561,6 +11065,24 @@
           <w:szCs w:val="24"/>
         </w:rPr>
         <w:t>)</w:t>
+      </w:r>
+      <w:r>
+        <w:rPr>
+          <w:rFonts w:ascii="Times New Roman" w:eastAsia="Times New Roman" w:hAnsi="Times New Roman" w:cs="Times New Roman"/>
+          <w:sz w:val="24"/>
+          <w:szCs w:val="24"/>
+        </w:rPr>
+        <w:t xml:space="preserve"> </w:t>
+      </w:r>
+      <w:r>
+        <w:rPr>
+          <w:rFonts w:ascii="Times New Roman" w:eastAsia="Times New Roman" w:hAnsi="Times New Roman" w:cs="Times New Roman"/>
+          <w:b/>
+          <w:color w:val="2E74B5" w:themeColor="accent1" w:themeShade="BF"/>
+          <w:sz w:val="24"/>
+          <w:szCs w:val="24"/>
+        </w:rPr>
+        <w:t>False</w:t>
       </w:r>
     </w:p>
     <w:p>
@@ -11456,7 +11978,7 @@
     <w:lsdException w:name="Table Web 2" w:semiHidden="1" w:unhideWhenUsed="1"/>
     <w:lsdException w:name="Table Web 3" w:semiHidden="1" w:unhideWhenUsed="1"/>
     <w:lsdException w:name="Balloon Text" w:semiHidden="1" w:unhideWhenUsed="1"/>
-    <w:lsdException w:name="Table Grid" w:semiHidden="1" w:uiPriority="39" w:unhideWhenUsed="1"/>
+    <w:lsdException w:name="Table Grid" w:uiPriority="39"/>
     <w:lsdException w:name="Table Theme" w:semiHidden="1" w:unhideWhenUsed="1"/>
     <w:lsdException w:name="Placeholder Text" w:semiHidden="1"/>
     <w:lsdException w:name="No Spacing" w:uiPriority="1" w:qFormat="1"/>

</xml_diff>

<commit_message>
Forgot to change some answers
Some of the beginning questions have partial answers. I will go back and check them more later.
</commit_message>
<xml_diff>
--- a/HW1.3-Vector Details.docx
+++ b/HW1.3-Vector Details.docx
@@ -685,7 +685,17 @@
           <w:sz w:val="24"/>
           <w:szCs w:val="24"/>
         </w:rPr>
-        <w:t>Vector-scalar multiplication is commutative</w:t>
+        <w:t>Vector-scalar multiplication</w:t>
+      </w:r>
+      <w:bookmarkStart w:id="0" w:name="_GoBack"/>
+      <w:bookmarkEnd w:id="0"/>
+      <w:r>
+        <w:rPr>
+          <w:rFonts w:ascii="Times New Roman" w:eastAsia="Times New Roman" w:hAnsi="Times New Roman" w:cs="Times New Roman"/>
+          <w:sz w:val="24"/>
+          <w:szCs w:val="24"/>
+        </w:rPr>
+        <w:t xml:space="preserve"> is commutative</w:t>
       </w:r>
     </w:p>
     <w:p>
@@ -698,13 +708,15 @@
         <w:spacing w:after="240" w:line="240" w:lineRule="auto"/>
         <w:rPr>
           <w:rFonts w:ascii="Times New Roman" w:eastAsia="Times New Roman" w:hAnsi="Times New Roman" w:cs="Times New Roman"/>
-          <w:sz w:val="24"/>
-          <w:szCs w:val="24"/>
-        </w:rPr>
-      </w:pPr>
-      <w:r>
-        <w:rPr>
-          <w:rFonts w:ascii="Times New Roman" w:eastAsia="Times New Roman" w:hAnsi="Times New Roman" w:cs="Times New Roman"/>
+          <w:color w:val="2E74B5" w:themeColor="accent1" w:themeShade="BF"/>
+          <w:sz w:val="24"/>
+          <w:szCs w:val="24"/>
+        </w:rPr>
+      </w:pPr>
+      <w:r>
+        <w:rPr>
+          <w:rFonts w:ascii="Times New Roman" w:eastAsia="Times New Roman" w:hAnsi="Times New Roman" w:cs="Times New Roman"/>
+          <w:color w:val="2E74B5" w:themeColor="accent1" w:themeShade="BF"/>
           <w:sz w:val="24"/>
           <w:szCs w:val="24"/>
         </w:rPr>
@@ -721,13 +733,15 @@
         <w:spacing w:after="240" w:line="240" w:lineRule="auto"/>
         <w:rPr>
           <w:rFonts w:ascii="Times New Roman" w:eastAsia="Times New Roman" w:hAnsi="Times New Roman" w:cs="Times New Roman"/>
-          <w:sz w:val="24"/>
-          <w:szCs w:val="24"/>
-        </w:rPr>
-      </w:pPr>
-      <w:r>
-        <w:rPr>
-          <w:rFonts w:ascii="Times New Roman" w:eastAsia="Times New Roman" w:hAnsi="Times New Roman" w:cs="Times New Roman"/>
+          <w:color w:val="2E74B5" w:themeColor="accent1" w:themeShade="BF"/>
+          <w:sz w:val="24"/>
+          <w:szCs w:val="24"/>
+        </w:rPr>
+      </w:pPr>
+      <w:r>
+        <w:rPr>
+          <w:rFonts w:ascii="Times New Roman" w:eastAsia="Times New Roman" w:hAnsi="Times New Roman" w:cs="Times New Roman"/>
+          <w:color w:val="2E74B5" w:themeColor="accent1" w:themeShade="BF"/>
           <w:sz w:val="24"/>
           <w:szCs w:val="24"/>
         </w:rPr>
@@ -7697,8 +7711,6 @@
         </w:rPr>
         <w:t>The square of either vector’s magnitude.</w:t>
       </w:r>
-      <w:bookmarkStart w:id="0" w:name="_GoBack"/>
-      <w:bookmarkEnd w:id="0"/>
     </w:p>
     <w:p>
       <w:pPr>

</xml_diff>

<commit_message>
Updated Vector Details Again
I think it's done. Just check problem 2. Maaaaybe 3
</commit_message>
<xml_diff>
--- a/HW1.3-Vector Details.docx
+++ b/HW1.3-Vector Details.docx
@@ -1,6 +1,6 @@
 
 <file path=word/document.xml><?xml version="1.0" encoding="utf-8"?>
-<w:document xmlns:ve="http://schemas.openxmlformats.org/markup-compatibility/2006" xmlns:o="urn:schemas-microsoft-com:office:office" xmlns:r="http://schemas.openxmlformats.org/officeDocument/2006/relationships" xmlns:m="http://schemas.openxmlformats.org/officeDocument/2006/math" xmlns:v="urn:schemas-microsoft-com:vml" xmlns:wp="http://schemas.openxmlformats.org/drawingml/2006/wordprocessingDrawing" xmlns:w10="urn:schemas-microsoft-com:office:word" xmlns:w="http://schemas.openxmlformats.org/wordprocessingml/2006/main" xmlns:wne="http://schemas.microsoft.com/office/word/2006/wordml">
+<w:document xmlns:wpc="http://schemas.microsoft.com/office/word/2010/wordprocessingCanvas" xmlns:cx="http://schemas.microsoft.com/office/drawing/2014/chartex" xmlns:cx1="http://schemas.microsoft.com/office/drawing/2015/9/8/chartex" xmlns:cx2="http://schemas.microsoft.com/office/drawing/2015/10/21/chartex" xmlns:cx3="http://schemas.microsoft.com/office/drawing/2016/5/9/chartex" xmlns:cx4="http://schemas.microsoft.com/office/drawing/2016/5/10/chartex" xmlns:cx5="http://schemas.microsoft.com/office/drawing/2016/5/11/chartex" xmlns:cx6="http://schemas.microsoft.com/office/drawing/2016/5/12/chartex" xmlns:cx7="http://schemas.microsoft.com/office/drawing/2016/5/13/chartex" xmlns:cx8="http://schemas.microsoft.com/office/drawing/2016/5/14/chartex" xmlns:mc="http://schemas.openxmlformats.org/markup-compatibility/2006" xmlns:aink="http://schemas.microsoft.com/office/drawing/2016/ink" xmlns:am3d="http://schemas.microsoft.com/office/drawing/2017/model3d" xmlns:o="urn:schemas-microsoft-com:office:office" xmlns:r="http://schemas.openxmlformats.org/officeDocument/2006/relationships" xmlns:m="http://schemas.openxmlformats.org/officeDocument/2006/math" xmlns:v="urn:schemas-microsoft-com:vml" xmlns:wp14="http://schemas.microsoft.com/office/word/2010/wordprocessingDrawing" xmlns:wp="http://schemas.openxmlformats.org/drawingml/2006/wordprocessingDrawing" xmlns:w10="urn:schemas-microsoft-com:office:word" xmlns:w="http://schemas.openxmlformats.org/wordprocessingml/2006/main" xmlns:w14="http://schemas.microsoft.com/office/word/2010/wordml" xmlns:w15="http://schemas.microsoft.com/office/word/2012/wordml" xmlns:w16cid="http://schemas.microsoft.com/office/word/2016/wordml/cid" xmlns:w16se="http://schemas.microsoft.com/office/word/2015/wordml/symex" xmlns:wpg="http://schemas.microsoft.com/office/word/2010/wordprocessingGroup" xmlns:wpi="http://schemas.microsoft.com/office/word/2010/wordprocessingInk" xmlns:wne="http://schemas.microsoft.com/office/word/2006/wordml" xmlns:wps="http://schemas.microsoft.com/office/word/2010/wordprocessingShape" mc:Ignorable="w14 w15 w16se w16cid wp14">
   <w:body>
     <w:p>
       <w:pPr>
@@ -456,13 +456,15 @@
         <w:spacing w:after="240" w:line="240" w:lineRule="auto"/>
         <w:rPr>
           <w:rFonts w:ascii="Times New Roman" w:eastAsia="Times New Roman" w:hAnsi="Times New Roman" w:cs="Times New Roman"/>
-          <w:sz w:val="24"/>
-          <w:szCs w:val="24"/>
-        </w:rPr>
-      </w:pPr>
-      <w:r>
-        <w:rPr>
-          <w:rFonts w:ascii="Times New Roman" w:eastAsia="Times New Roman" w:hAnsi="Times New Roman" w:cs="Times New Roman"/>
+          <w:color w:val="2E74B5" w:themeColor="accent1" w:themeShade="BF"/>
+          <w:sz w:val="24"/>
+          <w:szCs w:val="24"/>
+        </w:rPr>
+      </w:pPr>
+      <w:r>
+        <w:rPr>
+          <w:rFonts w:ascii="Times New Roman" w:eastAsia="Times New Roman" w:hAnsi="Times New Roman" w:cs="Times New Roman"/>
+          <w:color w:val="2E74B5" w:themeColor="accent1" w:themeShade="BF"/>
           <w:sz w:val="24"/>
           <w:szCs w:val="24"/>
         </w:rPr>
@@ -471,6 +473,7 @@
       <w:r>
         <w:rPr>
           <w:rFonts w:ascii="Times New Roman" w:eastAsia="Times New Roman" w:hAnsi="Times New Roman" w:cs="Times New Roman"/>
+          <w:color w:val="2E74B5" w:themeColor="accent1" w:themeShade="BF"/>
           <w:sz w:val="24"/>
           <w:szCs w:val="24"/>
         </w:rPr>
@@ -479,6 +482,7 @@
       <w:r>
         <w:rPr>
           <w:rFonts w:ascii="Times New Roman" w:eastAsia="Times New Roman" w:hAnsi="Times New Roman" w:cs="Times New Roman"/>
+          <w:color w:val="2E74B5" w:themeColor="accent1" w:themeShade="BF"/>
           <w:sz w:val="24"/>
           <w:szCs w:val="24"/>
         </w:rPr>
@@ -487,10 +491,41 @@
       <w:r>
         <w:rPr>
           <w:rFonts w:ascii="Times New Roman" w:eastAsia="Times New Roman" w:hAnsi="Times New Roman" w:cs="Times New Roman"/>
+          <w:color w:val="2E74B5" w:themeColor="accent1" w:themeShade="BF"/>
           <w:sz w:val="24"/>
           <w:szCs w:val="24"/>
         </w:rPr>
         <w:t>the origin</w:t>
+      </w:r>
+    </w:p>
+    <w:p>
+      <w:pPr>
+        <w:spacing w:after="240" w:line="240" w:lineRule="auto"/>
+        <w:ind w:left="1800"/>
+        <w:rPr>
+          <w:rFonts w:ascii="Times New Roman" w:eastAsia="Times New Roman" w:hAnsi="Times New Roman" w:cs="Times New Roman"/>
+          <w:color w:val="2E74B5" w:themeColor="accent1" w:themeShade="BF"/>
+          <w:sz w:val="24"/>
+          <w:szCs w:val="24"/>
+        </w:rPr>
+      </w:pPr>
+      <w:r>
+        <w:rPr>
+          <w:rFonts w:ascii="Times New Roman" w:eastAsia="Times New Roman" w:hAnsi="Times New Roman" w:cs="Times New Roman"/>
+          <w:color w:val="2E74B5" w:themeColor="accent1" w:themeShade="BF"/>
+          <w:sz w:val="24"/>
+          <w:szCs w:val="24"/>
+        </w:rPr>
+        <w:t>b</w:t>
+      </w:r>
+      <w:r>
+        <w:rPr>
+          <w:rFonts w:ascii="Times New Roman" w:eastAsia="Times New Roman" w:hAnsi="Times New Roman" w:cs="Times New Roman"/>
+          <w:color w:val="2E74B5" w:themeColor="accent1" w:themeShade="BF"/>
+          <w:sz w:val="24"/>
+          <w:szCs w:val="24"/>
+        </w:rPr>
+        <w:t xml:space="preserve"> and d are true.</w:t>
       </w:r>
     </w:p>
     <w:p>
@@ -569,7 +604,6 @@
       <w:r>
         <w:rPr>
           <w:rFonts w:ascii="Times New Roman" w:eastAsia="Times New Roman" w:hAnsi="Times New Roman" w:cs="Times New Roman"/>
-          <w:color w:val="2E74B5" w:themeColor="accent1" w:themeShade="BF"/>
           <w:sz w:val="24"/>
           <w:szCs w:val="24"/>
         </w:rPr>
@@ -603,7 +637,6 @@
       <w:r>
         <w:rPr>
           <w:rFonts w:ascii="Times New Roman" w:eastAsia="Times New Roman" w:hAnsi="Times New Roman" w:cs="Times New Roman"/>
-          <w:color w:val="2E74B5" w:themeColor="accent1" w:themeShade="BF"/>
           <w:sz w:val="24"/>
           <w:szCs w:val="24"/>
         </w:rPr>
@@ -629,6 +662,7 @@
         <w:spacing w:after="240" w:line="240" w:lineRule="auto"/>
         <w:rPr>
           <w:rFonts w:ascii="Times New Roman" w:eastAsia="Times New Roman" w:hAnsi="Times New Roman" w:cs="Times New Roman"/>
+          <w:color w:val="2E74B5" w:themeColor="accent1" w:themeShade="BF"/>
           <w:sz w:val="24"/>
           <w:szCs w:val="24"/>
         </w:rPr>
@@ -640,6 +674,23 @@
           <w:szCs w:val="24"/>
         </w:rPr>
         <w:t>Vector subtraction is commutative</w:t>
+      </w:r>
+      <w:r>
+        <w:rPr>
+          <w:rFonts w:ascii="Times New Roman" w:eastAsia="Times New Roman" w:hAnsi="Times New Roman" w:cs="Times New Roman"/>
+          <w:sz w:val="24"/>
+          <w:szCs w:val="24"/>
+        </w:rPr>
+        <w:t xml:space="preserve"> </w:t>
+      </w:r>
+      <w:r>
+        <w:rPr>
+          <w:rFonts w:ascii="Times New Roman" w:eastAsia="Times New Roman" w:hAnsi="Times New Roman" w:cs="Times New Roman"/>
+          <w:color w:val="2E74B5" w:themeColor="accent1" w:themeShade="BF"/>
+          <w:sz w:val="24"/>
+          <w:szCs w:val="24"/>
+        </w:rPr>
+        <w:t>FALSE</w:t>
       </w:r>
     </w:p>
     <w:p>
@@ -652,6 +703,7 @@
         <w:spacing w:after="240" w:line="240" w:lineRule="auto"/>
         <w:rPr>
           <w:rFonts w:ascii="Times New Roman" w:eastAsia="Times New Roman" w:hAnsi="Times New Roman" w:cs="Times New Roman"/>
+          <w:color w:val="2E74B5" w:themeColor="accent1" w:themeShade="BF"/>
           <w:sz w:val="24"/>
           <w:szCs w:val="24"/>
         </w:rPr>
@@ -664,6 +716,25 @@
         </w:rPr>
         <w:t>Vector subtraction is associative</w:t>
       </w:r>
+      <w:r>
+        <w:rPr>
+          <w:rFonts w:ascii="Times New Roman" w:eastAsia="Times New Roman" w:hAnsi="Times New Roman" w:cs="Times New Roman"/>
+          <w:sz w:val="24"/>
+          <w:szCs w:val="24"/>
+        </w:rPr>
+        <w:t xml:space="preserve"> </w:t>
+      </w:r>
+      <w:r>
+        <w:rPr>
+          <w:rFonts w:ascii="Times New Roman" w:eastAsia="Times New Roman" w:hAnsi="Times New Roman" w:cs="Times New Roman"/>
+          <w:color w:val="2E74B5" w:themeColor="accent1" w:themeShade="BF"/>
+          <w:sz w:val="24"/>
+          <w:szCs w:val="24"/>
+        </w:rPr>
+        <w:t>FALSE</w:t>
+      </w:r>
+      <w:bookmarkStart w:id="0" w:name="_GoBack"/>
+      <w:bookmarkEnd w:id="0"/>
     </w:p>
     <w:p>
       <w:pPr>
@@ -675,27 +746,35 @@
         <w:spacing w:after="240" w:line="240" w:lineRule="auto"/>
         <w:rPr>
           <w:rFonts w:ascii="Times New Roman" w:eastAsia="Times New Roman" w:hAnsi="Times New Roman" w:cs="Times New Roman"/>
-          <w:sz w:val="24"/>
-          <w:szCs w:val="24"/>
-        </w:rPr>
-      </w:pPr>
-      <w:r>
-        <w:rPr>
-          <w:rFonts w:ascii="Times New Roman" w:eastAsia="Times New Roman" w:hAnsi="Times New Roman" w:cs="Times New Roman"/>
-          <w:sz w:val="24"/>
-          <w:szCs w:val="24"/>
-        </w:rPr>
-        <w:t>Vector-scalar multiplication</w:t>
-      </w:r>
-      <w:bookmarkStart w:id="0" w:name="_GoBack"/>
-      <w:bookmarkEnd w:id="0"/>
-      <w:r>
-        <w:rPr>
-          <w:rFonts w:ascii="Times New Roman" w:eastAsia="Times New Roman" w:hAnsi="Times New Roman" w:cs="Times New Roman"/>
-          <w:sz w:val="24"/>
-          <w:szCs w:val="24"/>
-        </w:rPr>
-        <w:t xml:space="preserve"> is commutative</w:t>
+          <w:color w:val="2E74B5" w:themeColor="accent1" w:themeShade="BF"/>
+          <w:sz w:val="24"/>
+          <w:szCs w:val="24"/>
+        </w:rPr>
+      </w:pPr>
+      <w:r>
+        <w:rPr>
+          <w:rFonts w:ascii="Times New Roman" w:eastAsia="Times New Roman" w:hAnsi="Times New Roman" w:cs="Times New Roman"/>
+          <w:sz w:val="24"/>
+          <w:szCs w:val="24"/>
+        </w:rPr>
+        <w:t>Vector-scalar multiplication is commutative</w:t>
+      </w:r>
+      <w:r>
+        <w:rPr>
+          <w:rFonts w:ascii="Times New Roman" w:eastAsia="Times New Roman" w:hAnsi="Times New Roman" w:cs="Times New Roman"/>
+          <w:sz w:val="24"/>
+          <w:szCs w:val="24"/>
+        </w:rPr>
+        <w:t xml:space="preserve"> </w:t>
+      </w:r>
+      <w:r>
+        <w:rPr>
+          <w:rFonts w:ascii="Times New Roman" w:eastAsia="Times New Roman" w:hAnsi="Times New Roman" w:cs="Times New Roman"/>
+          <w:color w:val="2E74B5" w:themeColor="accent1" w:themeShade="BF"/>
+          <w:sz w:val="24"/>
+          <w:szCs w:val="24"/>
+        </w:rPr>
+        <w:t>TRUE</w:t>
       </w:r>
     </w:p>
     <w:p>
@@ -716,7 +795,6 @@
       <w:r>
         <w:rPr>
           <w:rFonts w:ascii="Times New Roman" w:eastAsia="Times New Roman" w:hAnsi="Times New Roman" w:cs="Times New Roman"/>
-          <w:color w:val="2E74B5" w:themeColor="accent1" w:themeShade="BF"/>
           <w:sz w:val="24"/>
           <w:szCs w:val="24"/>
         </w:rPr>
@@ -750,20 +828,27 @@
       <w:r>
         <w:rPr>
           <w:rFonts w:ascii="Times New Roman" w:eastAsia="Times New Roman" w:hAnsi="Times New Roman" w:cs="Times New Roman"/>
+          <w:sz w:val="24"/>
+          <w:szCs w:val="24"/>
+        </w:rPr>
+        <w:t>The dot product is associative</w:t>
+      </w:r>
+      <w:r>
+        <w:rPr>
+          <w:rFonts w:ascii="Times New Roman" w:eastAsia="Times New Roman" w:hAnsi="Times New Roman" w:cs="Times New Roman"/>
+          <w:sz w:val="24"/>
+          <w:szCs w:val="24"/>
+        </w:rPr>
+        <w:t xml:space="preserve"> </w:t>
+      </w:r>
+      <w:r>
+        <w:rPr>
+          <w:rFonts w:ascii="Times New Roman" w:eastAsia="Times New Roman" w:hAnsi="Times New Roman" w:cs="Times New Roman"/>
           <w:color w:val="2E74B5" w:themeColor="accent1" w:themeShade="BF"/>
           <w:sz w:val="24"/>
           <w:szCs w:val="24"/>
         </w:rPr>
-        <w:t>The dot product is associative</w:t>
-      </w:r>
-      <w:r>
-        <w:rPr>
-          <w:rFonts w:ascii="Times New Roman" w:eastAsia="Times New Roman" w:hAnsi="Times New Roman" w:cs="Times New Roman"/>
-          <w:color w:val="2E74B5" w:themeColor="accent1" w:themeShade="BF"/>
-          <w:sz w:val="24"/>
-          <w:szCs w:val="24"/>
-        </w:rPr>
-        <w:t xml:space="preserve"> TRUE</w:t>
+        <w:t>FALSE</w:t>
       </w:r>
     </w:p>
     <w:p>
@@ -776,6 +861,7 @@
         <w:spacing w:after="240" w:line="240" w:lineRule="auto"/>
         <w:rPr>
           <w:rFonts w:ascii="Times New Roman" w:eastAsia="Times New Roman" w:hAnsi="Times New Roman" w:cs="Times New Roman"/>
+          <w:color w:val="2E74B5" w:themeColor="accent1" w:themeShade="BF"/>
           <w:sz w:val="24"/>
           <w:szCs w:val="24"/>
         </w:rPr>
@@ -787,6 +873,23 @@
           <w:szCs w:val="24"/>
         </w:rPr>
         <w:t>The cross product is commutative</w:t>
+      </w:r>
+      <w:r>
+        <w:rPr>
+          <w:rFonts w:ascii="Times New Roman" w:eastAsia="Times New Roman" w:hAnsi="Times New Roman" w:cs="Times New Roman"/>
+          <w:sz w:val="24"/>
+          <w:szCs w:val="24"/>
+        </w:rPr>
+        <w:t xml:space="preserve"> </w:t>
+      </w:r>
+      <w:r>
+        <w:rPr>
+          <w:rFonts w:ascii="Times New Roman" w:eastAsia="Times New Roman" w:hAnsi="Times New Roman" w:cs="Times New Roman"/>
+          <w:color w:val="2E74B5" w:themeColor="accent1" w:themeShade="BF"/>
+          <w:sz w:val="24"/>
+          <w:szCs w:val="24"/>
+        </w:rPr>
+        <w:t>FALSE</w:t>
       </w:r>
     </w:p>
     <w:p>
@@ -799,6 +902,7 @@
         <w:spacing w:after="240" w:line="240" w:lineRule="auto"/>
         <w:rPr>
           <w:rFonts w:ascii="Times New Roman" w:eastAsia="Times New Roman" w:hAnsi="Times New Roman" w:cs="Times New Roman"/>
+          <w:color w:val="2E74B5" w:themeColor="accent1" w:themeShade="BF"/>
           <w:sz w:val="24"/>
           <w:szCs w:val="24"/>
         </w:rPr>
@@ -810,6 +914,23 @@
           <w:szCs w:val="24"/>
         </w:rPr>
         <w:t>The cross product is associative</w:t>
+      </w:r>
+      <w:r>
+        <w:rPr>
+          <w:rFonts w:ascii="Times New Roman" w:eastAsia="Times New Roman" w:hAnsi="Times New Roman" w:cs="Times New Roman"/>
+          <w:sz w:val="24"/>
+          <w:szCs w:val="24"/>
+        </w:rPr>
+        <w:t xml:space="preserve"> </w:t>
+      </w:r>
+      <w:r>
+        <w:rPr>
+          <w:rFonts w:ascii="Times New Roman" w:eastAsia="Times New Roman" w:hAnsi="Times New Roman" w:cs="Times New Roman"/>
+          <w:color w:val="2E74B5" w:themeColor="accent1" w:themeShade="BF"/>
+          <w:sz w:val="24"/>
+          <w:szCs w:val="24"/>
+        </w:rPr>
+        <w:t>FALSE</w:t>
       </w:r>
     </w:p>
     <w:p>
@@ -1099,8 +1220,9 @@
           <w:sz w:val="24"/>
           <w:szCs w:val="24"/>
         </w:rPr>
+        <w:lastRenderedPageBreak/>
         <w:drawing>
-          <wp:inline distT="0" distB="0" distL="0" distR="0">
+          <wp:inline distT="0" distB="0" distL="0" distR="0" wp14:anchorId="595E5211" wp14:editId="595E5212">
             <wp:extent cx="1549400" cy="1562100"/>
             <wp:effectExtent l="0" t="0" r="0" b="0"/>
             <wp:docPr id="2" name="Picture 2"/>
@@ -1118,7 +1240,7 @@
                     <a:blip r:embed="rId5" cstate="print">
                       <a:extLst>
                         <a:ext uri="{28A0092B-C50C-407E-A947-70E740481C1C}">
-                          <a14:useLocalDpi xmlns:a14="http://schemas.microsoft.com/office/drawing/2010/main" xmlns:wps="http://schemas.microsoft.com/office/word/2010/wordprocessingShape" xmlns:wpi="http://schemas.microsoft.com/office/word/2010/wordprocessingInk" xmlns:wpg="http://schemas.microsoft.com/office/word/2010/wordprocessingGroup" xmlns:w16se="http://schemas.microsoft.com/office/word/2015/wordml/symex" xmlns:w16cid="http://schemas.microsoft.com/office/word/2016/wordml/cid" xmlns:w15="http://schemas.microsoft.com/office/word/2012/wordml" xmlns:w14="http://schemas.microsoft.com/office/word/2010/wordml" xmlns:w="http://schemas.openxmlformats.org/wordprocessingml/2006/main" xmlns:w10="urn:schemas-microsoft-com:office:word" xmlns:wp14="http://schemas.microsoft.com/office/word/2010/wordprocessingDrawing" xmlns:v="urn:schemas-microsoft-com:vml" xmlns:o="urn:schemas-microsoft-com:office:office" xmlns:am3d="http://schemas.microsoft.com/office/drawing/2017/model3d" xmlns:aink="http://schemas.microsoft.com/office/drawing/2016/ink" xmlns:mc="http://schemas.openxmlformats.org/markup-compatibility/2006" xmlns:cx8="http://schemas.microsoft.com/office/drawing/2016/5/14/chartex" xmlns:cx7="http://schemas.microsoft.com/office/drawing/2016/5/13/chartex" xmlns:cx6="http://schemas.microsoft.com/office/drawing/2016/5/12/chartex" xmlns:cx5="http://schemas.microsoft.com/office/drawing/2016/5/11/chartex" xmlns:cx4="http://schemas.microsoft.com/office/drawing/2016/5/10/chartex" xmlns:cx3="http://schemas.microsoft.com/office/drawing/2016/5/9/chartex" xmlns:cx2="http://schemas.microsoft.com/office/drawing/2015/10/21/chartex" xmlns:cx1="http://schemas.microsoft.com/office/drawing/2015/9/8/chartex" xmlns:cx="http://schemas.microsoft.com/office/drawing/2014/chartex" xmlns:wpc="http://schemas.microsoft.com/office/word/2010/wordprocessingCanvas" xmlns="" val="0"/>
+                          <a14:useLocalDpi xmlns:a14="http://schemas.microsoft.com/office/drawing/2010/main" val="0"/>
                         </a:ext>
                       </a:extLst>
                     </a:blip>
@@ -1271,7 +1393,7 @@
           <w:sz w:val="24"/>
           <w:szCs w:val="24"/>
         </w:rPr>
-        <w:pict>
+        <w:pict w14:anchorId="595E5213">
           <v:shapetype id="_x0000_t32" coordsize="21600,21600" o:spt="32" o:oned="t" path="m,l21600,21600e" filled="f">
             <v:path arrowok="t" fillok="f" o:connecttype="none"/>
             <o:lock v:ext="edit" shapetype="t"/>
@@ -1290,7 +1412,7 @@
           <w:szCs w:val="24"/>
         </w:rPr>
         <w:drawing>
-          <wp:inline distT="0" distB="0" distL="0" distR="0">
+          <wp:inline distT="0" distB="0" distL="0" distR="0" wp14:anchorId="595E5214" wp14:editId="595E5215">
             <wp:extent cx="2777067" cy="2777067"/>
             <wp:effectExtent l="12700" t="0" r="17145" b="29845"/>
             <wp:docPr id="1026" name="Picture 2" descr="Image result for graph paper background powerpoint"/>
@@ -1310,7 +1432,7 @@
                     <a:blip r:embed="rId6" cstate="print">
                       <a:extLst>
                         <a:ext uri="{28A0092B-C50C-407E-A947-70E740481C1C}">
-                          <a14:useLocalDpi xmlns:a14="http://schemas.microsoft.com/office/drawing/2010/main" xmlns:wps="http://schemas.microsoft.com/office/word/2010/wordprocessingShape" xmlns:wpi="http://schemas.microsoft.com/office/word/2010/wordprocessingInk" xmlns:wpg="http://schemas.microsoft.com/office/word/2010/wordprocessingGroup" xmlns:w16se="http://schemas.microsoft.com/office/word/2015/wordml/symex" xmlns:w16cid="http://schemas.microsoft.com/office/word/2016/wordml/cid" xmlns:w15="http://schemas.microsoft.com/office/word/2012/wordml" xmlns:w14="http://schemas.microsoft.com/office/word/2010/wordml" xmlns:w="http://schemas.openxmlformats.org/wordprocessingml/2006/main" xmlns:w10="urn:schemas-microsoft-com:office:word" xmlns:wp14="http://schemas.microsoft.com/office/word/2010/wordprocessingDrawing" xmlns:v="urn:schemas-microsoft-com:vml" xmlns:o="urn:schemas-microsoft-com:office:office" xmlns:am3d="http://schemas.microsoft.com/office/drawing/2017/model3d" xmlns:aink="http://schemas.microsoft.com/office/drawing/2016/ink" xmlns:mc="http://schemas.openxmlformats.org/markup-compatibility/2006" xmlns:cx8="http://schemas.microsoft.com/office/drawing/2016/5/14/chartex" xmlns:cx7="http://schemas.microsoft.com/office/drawing/2016/5/13/chartex" xmlns:cx6="http://schemas.microsoft.com/office/drawing/2016/5/12/chartex" xmlns:cx5="http://schemas.microsoft.com/office/drawing/2016/5/11/chartex" xmlns:cx4="http://schemas.microsoft.com/office/drawing/2016/5/10/chartex" xmlns:cx3="http://schemas.microsoft.com/office/drawing/2016/5/9/chartex" xmlns:cx2="http://schemas.microsoft.com/office/drawing/2015/10/21/chartex" xmlns:cx1="http://schemas.microsoft.com/office/drawing/2015/9/8/chartex" xmlns:cx="http://schemas.microsoft.com/office/drawing/2014/chartex" xmlns:wpc="http://schemas.microsoft.com/office/word/2010/wordprocessingCanvas" xmlns="" val="0"/>
+                          <a14:useLocalDpi xmlns:a14="http://schemas.microsoft.com/office/drawing/2010/main" val="0"/>
                         </a:ext>
                       </a:extLst>
                     </a:blip>
@@ -1487,7 +1609,8 @@
           <w:sz w:val="24"/>
           <w:szCs w:val="24"/>
         </w:rPr>
-        <w:pict>
+        <w:lastRenderedPageBreak/>
+        <w:pict w14:anchorId="595E5216">
           <v:shape id="_x0000_s1027" type="#_x0000_t32" style="position:absolute;left:0;text-align:left;margin-left:201pt;margin-top:108.45pt;width:31.85pt;height:55.85pt;flip:x;z-index:251659264" o:connectortype="straight" strokecolor="red" strokeweight="3pt">
             <v:stroke endarrow="block"/>
             <v:shadow type="perspective" color="#375623 [1609]" opacity=".5" offset="1pt" offset2="-1pt"/>
@@ -1502,7 +1625,7 @@
           <w:szCs w:val="24"/>
         </w:rPr>
         <w:drawing>
-          <wp:inline distT="0" distB="0" distL="0" distR="0">
+          <wp:inline distT="0" distB="0" distL="0" distR="0" wp14:anchorId="595E5217" wp14:editId="595E5218">
             <wp:extent cx="2777067" cy="2777067"/>
             <wp:effectExtent l="12700" t="0" r="17145" b="29845"/>
             <wp:docPr id="1" name="Picture 2" descr="Image result for graph paper background powerpoint"/>
@@ -1522,7 +1645,7 @@
                     <a:blip r:embed="rId6" cstate="print">
                       <a:extLst>
                         <a:ext uri="{28A0092B-C50C-407E-A947-70E740481C1C}">
-                          <a14:useLocalDpi xmlns:a14="http://schemas.microsoft.com/office/drawing/2010/main" xmlns:wps="http://schemas.microsoft.com/office/word/2010/wordprocessingShape" xmlns:wpi="http://schemas.microsoft.com/office/word/2010/wordprocessingInk" xmlns:wpg="http://schemas.microsoft.com/office/word/2010/wordprocessingGroup" xmlns:w16se="http://schemas.microsoft.com/office/word/2015/wordml/symex" xmlns:w16cid="http://schemas.microsoft.com/office/word/2016/wordml/cid" xmlns:w15="http://schemas.microsoft.com/office/word/2012/wordml" xmlns:w14="http://schemas.microsoft.com/office/word/2010/wordml" xmlns:w="http://schemas.openxmlformats.org/wordprocessingml/2006/main" xmlns:w10="urn:schemas-microsoft-com:office:word" xmlns:wp14="http://schemas.microsoft.com/office/word/2010/wordprocessingDrawing" xmlns:v="urn:schemas-microsoft-com:vml" xmlns:o="urn:schemas-microsoft-com:office:office" xmlns:am3d="http://schemas.microsoft.com/office/drawing/2017/model3d" xmlns:aink="http://schemas.microsoft.com/office/drawing/2016/ink" xmlns:mc="http://schemas.openxmlformats.org/markup-compatibility/2006" xmlns:cx8="http://schemas.microsoft.com/office/drawing/2016/5/14/chartex" xmlns:cx7="http://schemas.microsoft.com/office/drawing/2016/5/13/chartex" xmlns:cx6="http://schemas.microsoft.com/office/drawing/2016/5/12/chartex" xmlns:cx5="http://schemas.microsoft.com/office/drawing/2016/5/11/chartex" xmlns:cx4="http://schemas.microsoft.com/office/drawing/2016/5/10/chartex" xmlns:cx3="http://schemas.microsoft.com/office/drawing/2016/5/9/chartex" xmlns:cx2="http://schemas.microsoft.com/office/drawing/2015/10/21/chartex" xmlns:cx1="http://schemas.microsoft.com/office/drawing/2015/9/8/chartex" xmlns:cx="http://schemas.microsoft.com/office/drawing/2014/chartex" xmlns:wpc="http://schemas.microsoft.com/office/word/2010/wordprocessingCanvas" xmlns="" val="0"/>
+                          <a14:useLocalDpi xmlns:a14="http://schemas.microsoft.com/office/drawing/2010/main" val="0"/>
                         </a:ext>
                       </a:extLst>
                     </a:blip>
@@ -1697,7 +1820,7 @@
           <w:sz w:val="24"/>
           <w:szCs w:val="24"/>
         </w:rPr>
-        <w:pict>
+        <w:pict w14:anchorId="595E5219">
           <v:shape id="_x0000_s1028" type="#_x0000_t32" style="position:absolute;left:0;text-align:left;margin-left:232.85pt;margin-top:109.35pt;width:34.15pt;height:0;z-index:251660288" o:connectortype="straight" strokecolor="red" strokeweight="3pt">
             <v:stroke endarrow="block"/>
             <v:shadow type="perspective" color="#375623 [1609]" opacity=".5" offset="1pt" offset2="-1pt"/>
@@ -1712,7 +1835,7 @@
           <w:szCs w:val="24"/>
         </w:rPr>
         <w:drawing>
-          <wp:inline distT="0" distB="0" distL="0" distR="0">
+          <wp:inline distT="0" distB="0" distL="0" distR="0" wp14:anchorId="595E521A" wp14:editId="595E521B">
             <wp:extent cx="2777067" cy="2777067"/>
             <wp:effectExtent l="12700" t="0" r="17145" b="29845"/>
             <wp:docPr id="5" name="Picture 2" descr="Image result for graph paper background powerpoint"/>
@@ -1732,7 +1855,7 @@
                     <a:blip r:embed="rId6" cstate="print">
                       <a:extLst>
                         <a:ext uri="{28A0092B-C50C-407E-A947-70E740481C1C}">
-                          <a14:useLocalDpi xmlns:a14="http://schemas.microsoft.com/office/drawing/2010/main" xmlns:wps="http://schemas.microsoft.com/office/word/2010/wordprocessingShape" xmlns:wpi="http://schemas.microsoft.com/office/word/2010/wordprocessingInk" xmlns:wpg="http://schemas.microsoft.com/office/word/2010/wordprocessingGroup" xmlns:w16se="http://schemas.microsoft.com/office/word/2015/wordml/symex" xmlns:w16cid="http://schemas.microsoft.com/office/word/2016/wordml/cid" xmlns:w15="http://schemas.microsoft.com/office/word/2012/wordml" xmlns:w14="http://schemas.microsoft.com/office/word/2010/wordml" xmlns:w="http://schemas.openxmlformats.org/wordprocessingml/2006/main" xmlns:w10="urn:schemas-microsoft-com:office:word" xmlns:wp14="http://schemas.microsoft.com/office/word/2010/wordprocessingDrawing" xmlns:v="urn:schemas-microsoft-com:vml" xmlns:o="urn:schemas-microsoft-com:office:office" xmlns:am3d="http://schemas.microsoft.com/office/drawing/2017/model3d" xmlns:aink="http://schemas.microsoft.com/office/drawing/2016/ink" xmlns:mc="http://schemas.openxmlformats.org/markup-compatibility/2006" xmlns:cx8="http://schemas.microsoft.com/office/drawing/2016/5/14/chartex" xmlns:cx7="http://schemas.microsoft.com/office/drawing/2016/5/13/chartex" xmlns:cx6="http://schemas.microsoft.com/office/drawing/2016/5/12/chartex" xmlns:cx5="http://schemas.microsoft.com/office/drawing/2016/5/11/chartex" xmlns:cx4="http://schemas.microsoft.com/office/drawing/2016/5/10/chartex" xmlns:cx3="http://schemas.microsoft.com/office/drawing/2016/5/9/chartex" xmlns:cx2="http://schemas.microsoft.com/office/drawing/2015/10/21/chartex" xmlns:cx1="http://schemas.microsoft.com/office/drawing/2015/9/8/chartex" xmlns:cx="http://schemas.microsoft.com/office/drawing/2014/chartex" xmlns:wpc="http://schemas.microsoft.com/office/word/2010/wordprocessingCanvas" xmlns="" val="0"/>
+                          <a14:useLocalDpi xmlns:a14="http://schemas.microsoft.com/office/drawing/2010/main" val="0"/>
                         </a:ext>
                       </a:extLst>
                     </a:blip>
@@ -1960,7 +2083,7 @@
           <w:noProof/>
         </w:rPr>
         <w:drawing>
-          <wp:inline distT="0" distB="0" distL="0" distR="0">
+          <wp:inline distT="0" distB="0" distL="0" distR="0" wp14:anchorId="595E521C" wp14:editId="595E521D">
             <wp:extent cx="2911450" cy="2526645"/>
             <wp:effectExtent l="0" t="0" r="3810" b="7620"/>
             <wp:docPr id="7" name="Picture 7"/>
@@ -2163,7 +2286,7 @@
           <w:sz w:val="24"/>
           <w:szCs w:val="24"/>
         </w:rPr>
-        <w:pict>
+        <w:pict w14:anchorId="595E521E">
           <v:shape id="_x0000_s1029" type="#_x0000_t32" style="position:absolute;left:0;text-align:left;margin-left:222.75pt;margin-top:109.35pt;width:10.5pt;height:0;flip:x;z-index:251661312" o:connectortype="straight" strokecolor="red" strokeweight="3pt">
             <v:stroke endarrow="block"/>
             <v:shadow type="perspective" color="#375623 [1609]" opacity=".5" offset="1pt" offset2="-1pt"/>
@@ -2178,7 +2301,7 @@
           <w:szCs w:val="24"/>
         </w:rPr>
         <w:drawing>
-          <wp:inline distT="0" distB="0" distL="0" distR="0">
+          <wp:inline distT="0" distB="0" distL="0" distR="0" wp14:anchorId="595E521F" wp14:editId="595E5220">
             <wp:extent cx="2777067" cy="2777067"/>
             <wp:effectExtent l="12700" t="0" r="17145" b="29845"/>
             <wp:docPr id="6" name="Picture 2" descr="Image result for graph paper background powerpoint"/>
@@ -2198,7 +2321,7 @@
                     <a:blip r:embed="rId6" cstate="print">
                       <a:extLst>
                         <a:ext uri="{28A0092B-C50C-407E-A947-70E740481C1C}">
-                          <a14:useLocalDpi xmlns:a14="http://schemas.microsoft.com/office/drawing/2010/main" xmlns:wps="http://schemas.microsoft.com/office/word/2010/wordprocessingShape" xmlns:wpi="http://schemas.microsoft.com/office/word/2010/wordprocessingInk" xmlns:wpg="http://schemas.microsoft.com/office/word/2010/wordprocessingGroup" xmlns:w16se="http://schemas.microsoft.com/office/word/2015/wordml/symex" xmlns:w16cid="http://schemas.microsoft.com/office/word/2016/wordml/cid" xmlns:w15="http://schemas.microsoft.com/office/word/2012/wordml" xmlns:w14="http://schemas.microsoft.com/office/word/2010/wordml" xmlns:w="http://schemas.openxmlformats.org/wordprocessingml/2006/main" xmlns:w10="urn:schemas-microsoft-com:office:word" xmlns:wp14="http://schemas.microsoft.com/office/word/2010/wordprocessingDrawing" xmlns:v="urn:schemas-microsoft-com:vml" xmlns:o="urn:schemas-microsoft-com:office:office" xmlns:am3d="http://schemas.microsoft.com/office/drawing/2017/model3d" xmlns:aink="http://schemas.microsoft.com/office/drawing/2016/ink" xmlns:mc="http://schemas.openxmlformats.org/markup-compatibility/2006" xmlns:cx8="http://schemas.microsoft.com/office/drawing/2016/5/14/chartex" xmlns:cx7="http://schemas.microsoft.com/office/drawing/2016/5/13/chartex" xmlns:cx6="http://schemas.microsoft.com/office/drawing/2016/5/12/chartex" xmlns:cx5="http://schemas.microsoft.com/office/drawing/2016/5/11/chartex" xmlns:cx4="http://schemas.microsoft.com/office/drawing/2016/5/10/chartex" xmlns:cx3="http://schemas.microsoft.com/office/drawing/2016/5/9/chartex" xmlns:cx2="http://schemas.microsoft.com/office/drawing/2015/10/21/chartex" xmlns:cx1="http://schemas.microsoft.com/office/drawing/2015/9/8/chartex" xmlns:cx="http://schemas.microsoft.com/office/drawing/2014/chartex" xmlns:wpc="http://schemas.microsoft.com/office/word/2010/wordprocessingCanvas" xmlns="" val="0"/>
+                          <a14:useLocalDpi xmlns:a14="http://schemas.microsoft.com/office/drawing/2010/main" val="0"/>
                         </a:ext>
                       </a:extLst>
                     </a:blip>
@@ -2241,7 +2364,7 @@
       <w:tblPr>
         <w:tblW w:w="1580" w:type="dxa"/>
         <w:jc w:val="center"/>
-        <w:tblLook w:val="04A0"/>
+        <w:tblLook w:val="04A0" w:firstRow="1" w:lastRow="0" w:firstColumn="1" w:lastColumn="0" w:noHBand="0" w:noVBand="1"/>
       </w:tblPr>
       <w:tblGrid>
         <w:gridCol w:w="540"/>
@@ -2981,7 +3104,7 @@
           <w:sz w:val="24"/>
           <w:szCs w:val="24"/>
         </w:rPr>
-        <w:pict>
+        <w:pict w14:anchorId="595E5221">
           <v:shape id="_x0000_s1030" type="#_x0000_t32" style="position:absolute;left:0;text-align:left;margin-left:157.15pt;margin-top:108.6pt;width:76.1pt;height:65.6pt;flip:x;z-index:251662336" o:connectortype="straight" strokecolor="red" strokeweight="3pt">
             <v:stroke endarrow="block"/>
             <v:shadow type="perspective" color="#375623 [1609]" opacity=".5" offset="1pt" offset2="-1pt"/>
@@ -2996,7 +3119,7 @@
           <w:szCs w:val="24"/>
         </w:rPr>
         <w:drawing>
-          <wp:inline distT="0" distB="0" distL="0" distR="0">
+          <wp:inline distT="0" distB="0" distL="0" distR="0" wp14:anchorId="595E5222" wp14:editId="595E5223">
             <wp:extent cx="2777067" cy="2777067"/>
             <wp:effectExtent l="12700" t="0" r="17145" b="29845"/>
             <wp:docPr id="8" name="Picture 2" descr="Image result for graph paper background powerpoint"/>
@@ -3016,7 +3139,7 @@
                     <a:blip r:embed="rId6" cstate="print">
                       <a:extLst>
                         <a:ext uri="{28A0092B-C50C-407E-A947-70E740481C1C}">
-                          <a14:useLocalDpi xmlns:a14="http://schemas.microsoft.com/office/drawing/2010/main" xmlns:wps="http://schemas.microsoft.com/office/word/2010/wordprocessingShape" xmlns:wpi="http://schemas.microsoft.com/office/word/2010/wordprocessingInk" xmlns:wpg="http://schemas.microsoft.com/office/word/2010/wordprocessingGroup" xmlns:w16se="http://schemas.microsoft.com/office/word/2015/wordml/symex" xmlns:w16cid="http://schemas.microsoft.com/office/word/2016/wordml/cid" xmlns:w15="http://schemas.microsoft.com/office/word/2012/wordml" xmlns:w14="http://schemas.microsoft.com/office/word/2010/wordml" xmlns:w="http://schemas.openxmlformats.org/wordprocessingml/2006/main" xmlns:w10="urn:schemas-microsoft-com:office:word" xmlns:wp14="http://schemas.microsoft.com/office/word/2010/wordprocessingDrawing" xmlns:v="urn:schemas-microsoft-com:vml" xmlns:o="urn:schemas-microsoft-com:office:office" xmlns:am3d="http://schemas.microsoft.com/office/drawing/2017/model3d" xmlns:aink="http://schemas.microsoft.com/office/drawing/2016/ink" xmlns:mc="http://schemas.openxmlformats.org/markup-compatibility/2006" xmlns:cx8="http://schemas.microsoft.com/office/drawing/2016/5/14/chartex" xmlns:cx7="http://schemas.microsoft.com/office/drawing/2016/5/13/chartex" xmlns:cx6="http://schemas.microsoft.com/office/drawing/2016/5/12/chartex" xmlns:cx5="http://schemas.microsoft.com/office/drawing/2016/5/11/chartex" xmlns:cx4="http://schemas.microsoft.com/office/drawing/2016/5/10/chartex" xmlns:cx3="http://schemas.microsoft.com/office/drawing/2016/5/9/chartex" xmlns:cx2="http://schemas.microsoft.com/office/drawing/2015/10/21/chartex" xmlns:cx1="http://schemas.microsoft.com/office/drawing/2015/9/8/chartex" xmlns:cx="http://schemas.microsoft.com/office/drawing/2014/chartex" xmlns:wpc="http://schemas.microsoft.com/office/word/2010/wordprocessingCanvas" xmlns="" val="0"/>
+                          <a14:useLocalDpi xmlns:a14="http://schemas.microsoft.com/office/drawing/2010/main" val="0"/>
                         </a:ext>
                       </a:extLst>
                     </a:blip>
@@ -3070,7 +3193,7 @@
       <w:tblPr>
         <w:tblW w:w="1580" w:type="dxa"/>
         <w:jc w:val="center"/>
-        <w:tblLook w:val="04A0"/>
+        <w:tblLook w:val="04A0" w:firstRow="1" w:lastRow="0" w:firstColumn="1" w:lastColumn="0" w:noHBand="0" w:noVBand="1"/>
       </w:tblPr>
       <w:tblGrid>
         <w:gridCol w:w="540"/>
@@ -3814,7 +3937,7 @@
           <w:sz w:val="24"/>
           <w:szCs w:val="24"/>
         </w:rPr>
-        <w:pict>
+        <w:pict w14:anchorId="595E5224">
           <v:shape id="_x0000_s1031" type="#_x0000_t32" style="position:absolute;left:0;text-align:left;margin-left:233.25pt;margin-top:43.25pt;width:76.9pt;height:65.35pt;flip:y;z-index:251663360" o:connectortype="straight" strokecolor="red" strokeweight="3pt">
             <v:stroke endarrow="block"/>
             <v:shadow type="perspective" color="#375623 [1609]" opacity=".5" offset="1pt" offset2="-1pt"/>
@@ -3829,7 +3952,7 @@
           <w:szCs w:val="24"/>
         </w:rPr>
         <w:drawing>
-          <wp:inline distT="0" distB="0" distL="0" distR="0">
+          <wp:inline distT="0" distB="0" distL="0" distR="0" wp14:anchorId="595E5225" wp14:editId="595E5226">
             <wp:extent cx="2777067" cy="2777067"/>
             <wp:effectExtent l="12700" t="0" r="17145" b="29845"/>
             <wp:docPr id="9" name="Picture 2" descr="Image result for graph paper background powerpoint"/>
@@ -3849,7 +3972,7 @@
                     <a:blip r:embed="rId6" cstate="print">
                       <a:extLst>
                         <a:ext uri="{28A0092B-C50C-407E-A947-70E740481C1C}">
-                          <a14:useLocalDpi xmlns:a14="http://schemas.microsoft.com/office/drawing/2010/main" xmlns:wps="http://schemas.microsoft.com/office/word/2010/wordprocessingShape" xmlns:wpi="http://schemas.microsoft.com/office/word/2010/wordprocessingInk" xmlns:wpg="http://schemas.microsoft.com/office/word/2010/wordprocessingGroup" xmlns:w16se="http://schemas.microsoft.com/office/word/2015/wordml/symex" xmlns:w16cid="http://schemas.microsoft.com/office/word/2016/wordml/cid" xmlns:w15="http://schemas.microsoft.com/office/word/2012/wordml" xmlns:w14="http://schemas.microsoft.com/office/word/2010/wordml" xmlns:w="http://schemas.openxmlformats.org/wordprocessingml/2006/main" xmlns:w10="urn:schemas-microsoft-com:office:word" xmlns:wp14="http://schemas.microsoft.com/office/word/2010/wordprocessingDrawing" xmlns:v="urn:schemas-microsoft-com:vml" xmlns:o="urn:schemas-microsoft-com:office:office" xmlns:am3d="http://schemas.microsoft.com/office/drawing/2017/model3d" xmlns:aink="http://schemas.microsoft.com/office/drawing/2016/ink" xmlns:mc="http://schemas.openxmlformats.org/markup-compatibility/2006" xmlns:cx8="http://schemas.microsoft.com/office/drawing/2016/5/14/chartex" xmlns:cx7="http://schemas.microsoft.com/office/drawing/2016/5/13/chartex" xmlns:cx6="http://schemas.microsoft.com/office/drawing/2016/5/12/chartex" xmlns:cx5="http://schemas.microsoft.com/office/drawing/2016/5/11/chartex" xmlns:cx4="http://schemas.microsoft.com/office/drawing/2016/5/10/chartex" xmlns:cx3="http://schemas.microsoft.com/office/drawing/2016/5/9/chartex" xmlns:cx2="http://schemas.microsoft.com/office/drawing/2015/10/21/chartex" xmlns:cx1="http://schemas.microsoft.com/office/drawing/2015/9/8/chartex" xmlns:cx="http://schemas.microsoft.com/office/drawing/2014/chartex" xmlns:wpc="http://schemas.microsoft.com/office/word/2010/wordprocessingCanvas" xmlns="" val="0"/>
+                          <a14:useLocalDpi xmlns:a14="http://schemas.microsoft.com/office/drawing/2010/main" val="0"/>
                         </a:ext>
                       </a:extLst>
                     </a:blip>
@@ -3892,7 +4015,7 @@
       <w:tblPr>
         <w:tblW w:w="1580" w:type="dxa"/>
         <w:jc w:val="center"/>
-        <w:tblLook w:val="04A0"/>
+        <w:tblLook w:val="04A0" w:firstRow="1" w:lastRow="0" w:firstColumn="1" w:lastColumn="0" w:noHBand="0" w:noVBand="1"/>
       </w:tblPr>
       <w:tblGrid>
         <w:gridCol w:w="540"/>
@@ -5183,7 +5306,7 @@
           <w:szCs w:val="24"/>
         </w:rPr>
         <w:lastRenderedPageBreak/>
-        <w:pict>
+        <w:pict w14:anchorId="595E5227">
           <v:shape id="_x0000_s1042" type="#_x0000_t32" style="position:absolute;margin-left:113.25pt;margin-top:55.15pt;width:105.75pt;height:53.25pt;flip:y;z-index:251668480" o:connectortype="straight" strokecolor="#7030a0" strokeweight="3pt">
             <v:stroke endarrow="block"/>
             <v:shadow type="perspective" color="#375623 [1609]" opacity=".5" offset="1pt" offset2="-1pt"/>
@@ -5199,7 +5322,7 @@
           <w:sz w:val="24"/>
           <w:szCs w:val="24"/>
         </w:rPr>
-        <w:pict>
+        <w:pict w14:anchorId="595E5228">
           <v:shape id="_x0000_s1040" type="#_x0000_t32" style="position:absolute;margin-left:54.75pt;margin-top:80.65pt;width:55.5pt;height:27.75pt;flip:x y;z-index:251666432" o:connectortype="straight" strokecolor="#ffd966 [1943]" strokeweight="3pt">
             <v:stroke endarrow="block"/>
             <v:shadow type="perspective" color="#375623 [1609]" opacity=".5" offset="1pt" offset2="-1pt"/>
@@ -5215,7 +5338,7 @@
           <w:sz w:val="24"/>
           <w:szCs w:val="24"/>
         </w:rPr>
-        <w:pict>
+        <w:pict w14:anchorId="595E5229">
           <v:shape id="_x0000_s1041" type="#_x0000_t32" style="position:absolute;margin-left:.75pt;margin-top:55.15pt;width:109.5pt;height:53.25pt;flip:x;z-index:251667456" o:connectortype="straight"/>
         </w:pict>
       </w:r>
@@ -5228,7 +5351,7 @@
           <w:sz w:val="24"/>
           <w:szCs w:val="24"/>
         </w:rPr>
-        <w:pict>
+        <w:pict w14:anchorId="595E522A">
           <v:shape id="_x0000_s1038" type="#_x0000_t32" style="position:absolute;margin-left:.75pt;margin-top:108.4pt;width:109.5pt;height:0;flip:x;z-index:251664384" o:connectortype="straight" strokecolor="red" strokeweight="3pt">
             <v:stroke endarrow="block"/>
             <v:shadow type="perspective" color="#375623 [1609]" opacity=".5" offset="1pt" offset2="-1pt"/>
@@ -5244,7 +5367,7 @@
           <w:sz w:val="24"/>
           <w:szCs w:val="24"/>
         </w:rPr>
-        <w:pict>
+        <w:pict w14:anchorId="595E522B">
           <v:shape id="_x0000_s1039" type="#_x0000_t32" style="position:absolute;margin-left:110.25pt;margin-top:55.15pt;width:0;height:53.25pt;flip:y;z-index:251665408" o:connectortype="straight" strokecolor="#00b050" strokeweight="3pt">
             <v:stroke endarrow="block"/>
             <v:shadow type="perspective" color="#375623 [1609]" opacity=".5" offset="1pt" offset2="-1pt"/>
@@ -5261,7 +5384,7 @@
           <w:szCs w:val="24"/>
         </w:rPr>
         <w:drawing>
-          <wp:inline distT="0" distB="0" distL="0" distR="0">
+          <wp:inline distT="0" distB="0" distL="0" distR="0" wp14:anchorId="595E522C" wp14:editId="595E522D">
             <wp:extent cx="2777067" cy="2777067"/>
             <wp:effectExtent l="12700" t="0" r="17145" b="29845"/>
             <wp:docPr id="17" name="Picture 2" descr="Image result for graph paper background powerpoint"/>
@@ -5281,7 +5404,7 @@
                     <a:blip r:embed="rId6" cstate="print">
                       <a:extLst>
                         <a:ext uri="{28A0092B-C50C-407E-A947-70E740481C1C}">
-                          <a14:useLocalDpi xmlns:a14="http://schemas.microsoft.com/office/drawing/2010/main" xmlns:wps="http://schemas.microsoft.com/office/word/2010/wordprocessingShape" xmlns:wpi="http://schemas.microsoft.com/office/word/2010/wordprocessingInk" xmlns:wpg="http://schemas.microsoft.com/office/word/2010/wordprocessingGroup" xmlns:w16se="http://schemas.microsoft.com/office/word/2015/wordml/symex" xmlns:w16cid="http://schemas.microsoft.com/office/word/2016/wordml/cid" xmlns:w15="http://schemas.microsoft.com/office/word/2012/wordml" xmlns:w14="http://schemas.microsoft.com/office/word/2010/wordml" xmlns:w="http://schemas.openxmlformats.org/wordprocessingml/2006/main" xmlns:w10="urn:schemas-microsoft-com:office:word" xmlns:wp14="http://schemas.microsoft.com/office/word/2010/wordprocessingDrawing" xmlns:v="urn:schemas-microsoft-com:vml" xmlns:o="urn:schemas-microsoft-com:office:office" xmlns:am3d="http://schemas.microsoft.com/office/drawing/2017/model3d" xmlns:aink="http://schemas.microsoft.com/office/drawing/2016/ink" xmlns:mc="http://schemas.openxmlformats.org/markup-compatibility/2006" xmlns:cx8="http://schemas.microsoft.com/office/drawing/2016/5/14/chartex" xmlns:cx7="http://schemas.microsoft.com/office/drawing/2016/5/13/chartex" xmlns:cx6="http://schemas.microsoft.com/office/drawing/2016/5/12/chartex" xmlns:cx5="http://schemas.microsoft.com/office/drawing/2016/5/11/chartex" xmlns:cx4="http://schemas.microsoft.com/office/drawing/2016/5/10/chartex" xmlns:cx3="http://schemas.microsoft.com/office/drawing/2016/5/9/chartex" xmlns:cx2="http://schemas.microsoft.com/office/drawing/2015/10/21/chartex" xmlns:cx1="http://schemas.microsoft.com/office/drawing/2015/9/8/chartex" xmlns:cx="http://schemas.microsoft.com/office/drawing/2014/chartex" xmlns:wpc="http://schemas.microsoft.com/office/word/2010/wordprocessingCanvas" xmlns="" val="0"/>
+                          <a14:useLocalDpi xmlns:a14="http://schemas.microsoft.com/office/drawing/2010/main" val="0"/>
                         </a:ext>
                       </a:extLst>
                     </a:blip>
@@ -5334,7 +5457,7 @@
           <w:noProof/>
         </w:rPr>
         <w:drawing>
-          <wp:inline distT="0" distB="0" distL="0" distR="0">
+          <wp:inline distT="0" distB="0" distL="0" distR="0" wp14:anchorId="595E522E" wp14:editId="595E522F">
             <wp:extent cx="3248025" cy="1981200"/>
             <wp:effectExtent l="0" t="0" r="9525" b="0"/>
             <wp:docPr id="4" name="Picture 4"/>
@@ -5783,7 +5906,7 @@
       <m:oMath>
         <m:rad>
           <m:radPr>
-            <m:degHide m:val="on"/>
+            <m:degHide m:val="1"/>
             <m:ctrlPr>
               <w:rPr>
                 <w:rFonts w:ascii="Cambria Math" w:eastAsia="Times New Roman" w:hAnsi="Cambria Math" w:cs="Times New Roman"/>
@@ -5959,7 +6082,7 @@
       <m:oMath>
         <m:rad>
           <m:radPr>
-            <m:degHide m:val="on"/>
+            <m:degHide m:val="1"/>
             <m:ctrlPr>
               <w:rPr>
                 <w:rFonts w:ascii="Cambria Math" w:eastAsia="Times New Roman" w:hAnsi="Cambria Math" w:cs="Times New Roman"/>
@@ -6440,7 +6563,6 @@
           <w:szCs w:val="24"/>
         </w:rPr>
       </w:pPr>
-      <w:proofErr w:type="gramStart"/>
       <w:r>
         <w:rPr>
           <w:rFonts w:ascii="Times New Roman" w:eastAsia="Times New Roman" w:hAnsi="Times New Roman" w:cs="Times New Roman"/>
@@ -6448,17 +6570,7 @@
           <w:sz w:val="24"/>
           <w:szCs w:val="24"/>
         </w:rPr>
-        <w:t>When the angle is 0.</w:t>
-      </w:r>
-      <w:proofErr w:type="gramEnd"/>
-      <w:r>
-        <w:rPr>
-          <w:rFonts w:ascii="Times New Roman" w:eastAsia="Times New Roman" w:hAnsi="Times New Roman" w:cs="Times New Roman"/>
-          <w:color w:val="2E74B5" w:themeColor="accent1" w:themeShade="BF"/>
-          <w:sz w:val="24"/>
-          <w:szCs w:val="24"/>
-        </w:rPr>
-        <w:t xml:space="preserve"> Then the magnitude of the sum of the vectors is also the sum of each vectors original magnitude.</w:t>
+        <w:t>When the angle is 0. Then the magnitude of the sum of the vectors is also the sum of each vectors original magnitude.</w:t>
       </w:r>
     </w:p>
     <w:p>
@@ -8472,17 +8584,7 @@
           <w:sz w:val="24"/>
           <w:szCs w:val="24"/>
         </w:rPr>
-        <w:t xml:space="preserve"> = (</w:t>
-      </w:r>
-      <w:proofErr w:type="spellStart"/>
-      <w:r>
-        <w:rPr>
-          <w:rFonts w:ascii="Times New Roman" w:eastAsia="Times New Roman" w:hAnsi="Times New Roman" w:cs="Times New Roman"/>
-          <w:color w:val="000000"/>
-          <w:sz w:val="24"/>
-          <w:szCs w:val="24"/>
-        </w:rPr>
-        <w:t>b</w:t>
+        <w:t xml:space="preserve"> = (b</w:t>
       </w:r>
       <w:r>
         <w:rPr>
@@ -8494,7 +8596,6 @@
         </w:rPr>
         <w:t>x</w:t>
       </w:r>
-      <w:proofErr w:type="spellEnd"/>
       <w:r>
         <w:rPr>
           <w:rFonts w:ascii="Times New Roman" w:eastAsia="Times New Roman" w:hAnsi="Times New Roman" w:cs="Times New Roman"/>
@@ -9407,29 +9508,7 @@
           <w:sz w:val="24"/>
           <w:szCs w:val="24"/>
         </w:rPr>
-        <w:t xml:space="preserve"> u · v = |u| |v| </w:t>
-      </w:r>
-      <w:proofErr w:type="spellStart"/>
-      <w:r>
-        <w:rPr>
-          <w:rFonts w:ascii="Times New Roman" w:eastAsia="Times New Roman" w:hAnsi="Times New Roman" w:cs="Times New Roman"/>
-          <w:b/>
-          <w:color w:val="2E74B5" w:themeColor="accent1" w:themeShade="BF"/>
-          <w:sz w:val="24"/>
-          <w:szCs w:val="24"/>
-        </w:rPr>
-        <w:t>cos</w:t>
-      </w:r>
-      <w:proofErr w:type="spellEnd"/>
-      <w:r>
-        <w:rPr>
-          <w:rFonts w:ascii="Times New Roman" w:eastAsia="Times New Roman" w:hAnsi="Times New Roman" w:cs="Times New Roman"/>
-          <w:b/>
-          <w:color w:val="2E74B5" w:themeColor="accent1" w:themeShade="BF"/>
-          <w:sz w:val="24"/>
-          <w:szCs w:val="24"/>
-        </w:rPr>
-        <w:t xml:space="preserve"> θ</w:t>
+        <w:t xml:space="preserve"> u · v = |u| |v| cos θ</w:t>
       </w:r>
     </w:p>
     <w:p>
@@ -9577,29 +9656,9 @@
           <w:sz w:val="28"/>
           <w:szCs w:val="28"/>
         </w:rPr>
-        <w:t xml:space="preserve">( </w:t>
-      </w:r>
-      <w:r>
-        <w:rPr>
-          <w:rFonts w:ascii="Cambria Math" w:hAnsi="Cambria Math" w:cs="Times New Roman"/>
-          <w:b/>
-          <w:color w:val="2E74B5" w:themeColor="accent1" w:themeShade="BF"/>
-          <w:sz w:val="28"/>
-          <w:szCs w:val="28"/>
-        </w:rPr>
-        <w:t/>
+        <w:t>(  ∙</w:t>
       </w:r>
       <w:proofErr w:type="gramEnd"/>
-      <w:r>
-        <w:rPr>
-          <w:rFonts w:ascii="Cambria Math" w:hAnsi="Cambria Math" w:cs="Times New Roman"/>
-          <w:b/>
-          <w:color w:val="2E74B5" w:themeColor="accent1" w:themeShade="BF"/>
-          <w:sz w:val="28"/>
-          <w:szCs w:val="28"/>
-        </w:rPr>
-        <w:t/>
-      </w:r>
       <w:r>
         <w:rPr>
           <w:rFonts w:ascii="Times New Roman" w:hAnsi="Times New Roman" w:cs="Times New Roman"/>
@@ -9608,7 +9667,7 @@
           <w:sz w:val="28"/>
           <w:szCs w:val="28"/>
         </w:rPr>
-        <w:t xml:space="preserve"> ∙ </w:t>
+        <w:t xml:space="preserve"> </w:t>
       </w:r>
       <w:r>
         <w:rPr>
@@ -11894,7 +11953,7 @@
         </w:rPr>
         <w:lastRenderedPageBreak/>
         <w:drawing>
-          <wp:inline distT="0" distB="0" distL="0" distR="0">
+          <wp:inline distT="0" distB="0" distL="0" distR="0" wp14:anchorId="595E5230" wp14:editId="595E5231">
             <wp:extent cx="5943600" cy="4105275"/>
             <wp:effectExtent l="19050" t="0" r="0" b="0"/>
             <wp:docPr id="10" name="Picture 2"/>
@@ -11970,8 +12029,8 @@
 </file>
 
 <file path=word/numbering.xml><?xml version="1.0" encoding="utf-8"?>
-<w:numbering xmlns:ve="http://schemas.openxmlformats.org/markup-compatibility/2006" xmlns:o="urn:schemas-microsoft-com:office:office" xmlns:r="http://schemas.openxmlformats.org/officeDocument/2006/relationships" xmlns:m="http://schemas.openxmlformats.org/officeDocument/2006/math" xmlns:v="urn:schemas-microsoft-com:vml" xmlns:wp="http://schemas.openxmlformats.org/drawingml/2006/wordprocessingDrawing" xmlns:w10="urn:schemas-microsoft-com:office:word" xmlns:w="http://schemas.openxmlformats.org/wordprocessingml/2006/main" xmlns:wne="http://schemas.microsoft.com/office/word/2006/wordml">
-  <w:abstractNum w:abstractNumId="0">
+<w:numbering xmlns:wpc="http://schemas.microsoft.com/office/word/2010/wordprocessingCanvas" xmlns:cx="http://schemas.microsoft.com/office/drawing/2014/chartex" xmlns:cx1="http://schemas.microsoft.com/office/drawing/2015/9/8/chartex" xmlns:cx2="http://schemas.microsoft.com/office/drawing/2015/10/21/chartex" xmlns:cx3="http://schemas.microsoft.com/office/drawing/2016/5/9/chartex" xmlns:cx4="http://schemas.microsoft.com/office/drawing/2016/5/10/chartex" xmlns:cx5="http://schemas.microsoft.com/office/drawing/2016/5/11/chartex" xmlns:cx6="http://schemas.microsoft.com/office/drawing/2016/5/12/chartex" xmlns:cx7="http://schemas.microsoft.com/office/drawing/2016/5/13/chartex" xmlns:cx8="http://schemas.microsoft.com/office/drawing/2016/5/14/chartex" xmlns:mc="http://schemas.openxmlformats.org/markup-compatibility/2006" xmlns:aink="http://schemas.microsoft.com/office/drawing/2016/ink" xmlns:am3d="http://schemas.microsoft.com/office/drawing/2017/model3d" xmlns:o="urn:schemas-microsoft-com:office:office" xmlns:r="http://schemas.openxmlformats.org/officeDocument/2006/relationships" xmlns:m="http://schemas.openxmlformats.org/officeDocument/2006/math" xmlns:v="urn:schemas-microsoft-com:vml" xmlns:wp14="http://schemas.microsoft.com/office/word/2010/wordprocessingDrawing" xmlns:wp="http://schemas.openxmlformats.org/drawingml/2006/wordprocessingDrawing" xmlns:w10="urn:schemas-microsoft-com:office:word" xmlns:w="http://schemas.openxmlformats.org/wordprocessingml/2006/main" xmlns:w14="http://schemas.microsoft.com/office/word/2010/wordml" xmlns:w15="http://schemas.microsoft.com/office/word/2012/wordml" xmlns:w16cid="http://schemas.microsoft.com/office/word/2016/wordml/cid" xmlns:w16se="http://schemas.microsoft.com/office/word/2015/wordml/symex" xmlns:wpg="http://schemas.microsoft.com/office/word/2010/wordprocessingGroup" xmlns:wpi="http://schemas.microsoft.com/office/word/2010/wordprocessingInk" xmlns:wne="http://schemas.microsoft.com/office/word/2006/wordml" xmlns:wps="http://schemas.microsoft.com/office/word/2010/wordprocessingShape" mc:Ignorable="w14 w15 w16se w16cid wp14">
+  <w:abstractNum w:abstractNumId="0" w15:restartNumberingAfterBreak="0">
     <w:nsid w:val="279666E2"/>
     <w:multiLevelType w:val="hybridMultilevel"/>
     <w:tmpl w:val="67662D26"/>
@@ -12060,7 +12119,7 @@
       </w:pPr>
     </w:lvl>
   </w:abstractNum>
-  <w:abstractNum w:abstractNumId="1">
+  <w:abstractNum w:abstractNumId="1" w15:restartNumberingAfterBreak="0">
     <w:nsid w:val="2A901F45"/>
     <w:multiLevelType w:val="multilevel"/>
     <w:tmpl w:val="85603316"/>
@@ -12173,7 +12232,7 @@
       </w:pPr>
     </w:lvl>
   </w:abstractNum>
-  <w:abstractNum w:abstractNumId="2">
+  <w:abstractNum w:abstractNumId="2" w15:restartNumberingAfterBreak="0">
     <w:nsid w:val="613E47D1"/>
     <w:multiLevelType w:val="multilevel"/>
     <w:tmpl w:val="B5E0D726"/>
@@ -12335,7 +12394,7 @@
 </file>
 
 <file path=word/styles.xml><?xml version="1.0" encoding="utf-8"?>
-<w:styles xmlns:r="http://schemas.openxmlformats.org/officeDocument/2006/relationships" xmlns:w="http://schemas.openxmlformats.org/wordprocessingml/2006/main">
+<w:styles xmlns:mc="http://schemas.openxmlformats.org/markup-compatibility/2006" xmlns:r="http://schemas.openxmlformats.org/officeDocument/2006/relationships" xmlns:w="http://schemas.openxmlformats.org/wordprocessingml/2006/main" xmlns:w14="http://schemas.microsoft.com/office/word/2010/wordml" xmlns:w15="http://schemas.microsoft.com/office/word/2012/wordml" xmlns:w16cid="http://schemas.microsoft.com/office/word/2016/wordml/cid" xmlns:w16se="http://schemas.microsoft.com/office/word/2015/wordml/symex" mc:Ignorable="w14 w15 w16se w16cid">
   <w:docDefaults>
     <w:rPrDefault>
       <w:rPr>
@@ -12351,144 +12410,382 @@
       </w:pPr>
     </w:pPrDefault>
   </w:docDefaults>
-  <w:latentStyles w:defLockedState="0" w:defUIPriority="99" w:defSemiHidden="1" w:defUnhideWhenUsed="1" w:defQFormat="0" w:count="267">
-    <w:lsdException w:name="Normal" w:semiHidden="0" w:uiPriority="0" w:unhideWhenUsed="0" w:qFormat="1"/>
-    <w:lsdException w:name="heading 1" w:semiHidden="0" w:uiPriority="9" w:unhideWhenUsed="0" w:qFormat="1"/>
-    <w:lsdException w:name="heading 2" w:uiPriority="9" w:qFormat="1"/>
-    <w:lsdException w:name="heading 3" w:uiPriority="9" w:qFormat="1"/>
-    <w:lsdException w:name="heading 4" w:uiPriority="9" w:qFormat="1"/>
-    <w:lsdException w:name="heading 5" w:uiPriority="9" w:qFormat="1"/>
-    <w:lsdException w:name="heading 6" w:uiPriority="9" w:qFormat="1"/>
-    <w:lsdException w:name="heading 7" w:uiPriority="9" w:qFormat="1"/>
-    <w:lsdException w:name="heading 8" w:uiPriority="9" w:qFormat="1"/>
-    <w:lsdException w:name="heading 9" w:uiPriority="9" w:qFormat="1"/>
-    <w:lsdException w:name="toc 1" w:uiPriority="39"/>
-    <w:lsdException w:name="toc 2" w:uiPriority="39"/>
-    <w:lsdException w:name="toc 3" w:uiPriority="39"/>
-    <w:lsdException w:name="toc 4" w:uiPriority="39"/>
-    <w:lsdException w:name="toc 5" w:uiPriority="39"/>
-    <w:lsdException w:name="toc 6" w:uiPriority="39"/>
-    <w:lsdException w:name="toc 7" w:uiPriority="39"/>
-    <w:lsdException w:name="toc 8" w:uiPriority="39"/>
-    <w:lsdException w:name="toc 9" w:uiPriority="39"/>
-    <w:lsdException w:name="caption" w:uiPriority="35" w:qFormat="1"/>
-    <w:lsdException w:name="Title" w:semiHidden="0" w:uiPriority="10" w:unhideWhenUsed="0" w:qFormat="1"/>
-    <w:lsdException w:name="Default Paragraph Font" w:uiPriority="1"/>
-    <w:lsdException w:name="Subtitle" w:semiHidden="0" w:uiPriority="11" w:unhideWhenUsed="0" w:qFormat="1"/>
-    <w:lsdException w:name="Strong" w:semiHidden="0" w:uiPriority="22" w:unhideWhenUsed="0" w:qFormat="1"/>
-    <w:lsdException w:name="Emphasis" w:semiHidden="0" w:uiPriority="20" w:unhideWhenUsed="0" w:qFormat="1"/>
-    <w:lsdException w:name="Table Grid" w:semiHidden="0" w:uiPriority="39" w:unhideWhenUsed="0"/>
-    <w:lsdException w:name="Placeholder Text" w:unhideWhenUsed="0"/>
-    <w:lsdException w:name="No Spacing" w:semiHidden="0" w:uiPriority="1" w:unhideWhenUsed="0" w:qFormat="1"/>
-    <w:lsdException w:name="Light Shading" w:semiHidden="0" w:uiPriority="60" w:unhideWhenUsed="0"/>
-    <w:lsdException w:name="Light List" w:semiHidden="0" w:uiPriority="61" w:unhideWhenUsed="0"/>
-    <w:lsdException w:name="Light Grid" w:semiHidden="0" w:uiPriority="62" w:unhideWhenUsed="0"/>
-    <w:lsdException w:name="Medium Shading 1" w:semiHidden="0" w:uiPriority="63" w:unhideWhenUsed="0"/>
-    <w:lsdException w:name="Medium Shading 2" w:semiHidden="0" w:uiPriority="64" w:unhideWhenUsed="0"/>
-    <w:lsdException w:name="Medium List 1" w:semiHidden="0" w:uiPriority="65" w:unhideWhenUsed="0"/>
-    <w:lsdException w:name="Medium List 2" w:semiHidden="0" w:uiPriority="66" w:unhideWhenUsed="0"/>
-    <w:lsdException w:name="Medium Grid 1" w:semiHidden="0" w:uiPriority="67" w:unhideWhenUsed="0"/>
-    <w:lsdException w:name="Medium Grid 2" w:semiHidden="0" w:uiPriority="68" w:unhideWhenUsed="0"/>
-    <w:lsdException w:name="Medium Grid 3" w:semiHidden="0" w:uiPriority="69" w:unhideWhenUsed="0"/>
-    <w:lsdException w:name="Dark List" w:semiHidden="0" w:uiPriority="70" w:unhideWhenUsed="0"/>
-    <w:lsdException w:name="Colorful Shading" w:semiHidden="0" w:uiPriority="71" w:unhideWhenUsed="0"/>
-    <w:lsdException w:name="Colorful List" w:semiHidden="0" w:uiPriority="72" w:unhideWhenUsed="0"/>
-    <w:lsdException w:name="Colorful Grid" w:semiHidden="0" w:uiPriority="73" w:unhideWhenUsed="0"/>
-    <w:lsdException w:name="Light Shading Accent 1" w:semiHidden="0" w:uiPriority="60" w:unhideWhenUsed="0"/>
-    <w:lsdException w:name="Light List Accent 1" w:semiHidden="0" w:uiPriority="61" w:unhideWhenUsed="0"/>
-    <w:lsdException w:name="Light Grid Accent 1" w:semiHidden="0" w:uiPriority="62" w:unhideWhenUsed="0"/>
-    <w:lsdException w:name="Medium Shading 1 Accent 1" w:semiHidden="0" w:uiPriority="63" w:unhideWhenUsed="0"/>
-    <w:lsdException w:name="Medium Shading 2 Accent 1" w:semiHidden="0" w:uiPriority="64" w:unhideWhenUsed="0"/>
-    <w:lsdException w:name="Medium List 1 Accent 1" w:semiHidden="0" w:uiPriority="65" w:unhideWhenUsed="0"/>
-    <w:lsdException w:name="Revision" w:unhideWhenUsed="0"/>
-    <w:lsdException w:name="List Paragraph" w:semiHidden="0" w:uiPriority="34" w:unhideWhenUsed="0" w:qFormat="1"/>
-    <w:lsdException w:name="Quote" w:semiHidden="0" w:uiPriority="29" w:unhideWhenUsed="0" w:qFormat="1"/>
-    <w:lsdException w:name="Intense Quote" w:semiHidden="0" w:uiPriority="30" w:unhideWhenUsed="0" w:qFormat="1"/>
-    <w:lsdException w:name="Medium List 2 Accent 1" w:semiHidden="0" w:uiPriority="66" w:unhideWhenUsed="0"/>
-    <w:lsdException w:name="Medium Grid 1 Accent 1" w:semiHidden="0" w:uiPriority="67" w:unhideWhenUsed="0"/>
-    <w:lsdException w:name="Medium Grid 2 Accent 1" w:semiHidden="0" w:uiPriority="68" w:unhideWhenUsed="0"/>
-    <w:lsdException w:name="Medium Grid 3 Accent 1" w:semiHidden="0" w:uiPriority="69" w:unhideWhenUsed="0"/>
-    <w:lsdException w:name="Dark List Accent 1" w:semiHidden="0" w:uiPriority="70" w:unhideWhenUsed="0"/>
-    <w:lsdException w:name="Colorful Shading Accent 1" w:semiHidden="0" w:uiPriority="71" w:unhideWhenUsed="0"/>
-    <w:lsdException w:name="Colorful List Accent 1" w:semiHidden="0" w:uiPriority="72" w:unhideWhenUsed="0"/>
-    <w:lsdException w:name="Colorful Grid Accent 1" w:semiHidden="0" w:uiPriority="73" w:unhideWhenUsed="0"/>
-    <w:lsdException w:name="Light Shading Accent 2" w:semiHidden="0" w:uiPriority="60" w:unhideWhenUsed="0"/>
-    <w:lsdException w:name="Light List Accent 2" w:semiHidden="0" w:uiPriority="61" w:unhideWhenUsed="0"/>
-    <w:lsdException w:name="Light Grid Accent 2" w:semiHidden="0" w:uiPriority="62" w:unhideWhenUsed="0"/>
-    <w:lsdException w:name="Medium Shading 1 Accent 2" w:semiHidden="0" w:uiPriority="63" w:unhideWhenUsed="0"/>
-    <w:lsdException w:name="Medium Shading 2 Accent 2" w:semiHidden="0" w:uiPriority="64" w:unhideWhenUsed="0"/>
-    <w:lsdException w:name="Medium List 1 Accent 2" w:semiHidden="0" w:uiPriority="65" w:unhideWhenUsed="0"/>
-    <w:lsdException w:name="Medium List 2 Accent 2" w:semiHidden="0" w:uiPriority="66" w:unhideWhenUsed="0"/>
-    <w:lsdException w:name="Medium Grid 1 Accent 2" w:semiHidden="0" w:uiPriority="67" w:unhideWhenUsed="0"/>
-    <w:lsdException w:name="Medium Grid 2 Accent 2" w:semiHidden="0" w:uiPriority="68" w:unhideWhenUsed="0"/>
-    <w:lsdException w:name="Medium Grid 3 Accent 2" w:semiHidden="0" w:uiPriority="69" w:unhideWhenUsed="0"/>
-    <w:lsdException w:name="Dark List Accent 2" w:semiHidden="0" w:uiPriority="70" w:unhideWhenUsed="0"/>
-    <w:lsdException w:name="Colorful Shading Accent 2" w:semiHidden="0" w:uiPriority="71" w:unhideWhenUsed="0"/>
-    <w:lsdException w:name="Colorful List Accent 2" w:semiHidden="0" w:uiPriority="72" w:unhideWhenUsed="0"/>
-    <w:lsdException w:name="Colorful Grid Accent 2" w:semiHidden="0" w:uiPriority="73" w:unhideWhenUsed="0"/>
-    <w:lsdException w:name="Light Shading Accent 3" w:semiHidden="0" w:uiPriority="60" w:unhideWhenUsed="0"/>
-    <w:lsdException w:name="Light List Accent 3" w:semiHidden="0" w:uiPriority="61" w:unhideWhenUsed="0"/>
-    <w:lsdException w:name="Light Grid Accent 3" w:semiHidden="0" w:uiPriority="62" w:unhideWhenUsed="0"/>
-    <w:lsdException w:name="Medium Shading 1 Accent 3" w:semiHidden="0" w:uiPriority="63" w:unhideWhenUsed="0"/>
-    <w:lsdException w:name="Medium Shading 2 Accent 3" w:semiHidden="0" w:uiPriority="64" w:unhideWhenUsed="0"/>
-    <w:lsdException w:name="Medium List 1 Accent 3" w:semiHidden="0" w:uiPriority="65" w:unhideWhenUsed="0"/>
-    <w:lsdException w:name="Medium List 2 Accent 3" w:semiHidden="0" w:uiPriority="66" w:unhideWhenUsed="0"/>
-    <w:lsdException w:name="Medium Grid 1 Accent 3" w:semiHidden="0" w:uiPriority="67" w:unhideWhenUsed="0"/>
-    <w:lsdException w:name="Medium Grid 2 Accent 3" w:semiHidden="0" w:uiPriority="68" w:unhideWhenUsed="0"/>
-    <w:lsdException w:name="Medium Grid 3 Accent 3" w:semiHidden="0" w:uiPriority="69" w:unhideWhenUsed="0"/>
-    <w:lsdException w:name="Dark List Accent 3" w:semiHidden="0" w:uiPriority="70" w:unhideWhenUsed="0"/>
-    <w:lsdException w:name="Colorful Shading Accent 3" w:semiHidden="0" w:uiPriority="71" w:unhideWhenUsed="0"/>
-    <w:lsdException w:name="Colorful List Accent 3" w:semiHidden="0" w:uiPriority="72" w:unhideWhenUsed="0"/>
-    <w:lsdException w:name="Colorful Grid Accent 3" w:semiHidden="0" w:uiPriority="73" w:unhideWhenUsed="0"/>
-    <w:lsdException w:name="Light Shading Accent 4" w:semiHidden="0" w:uiPriority="60" w:unhideWhenUsed="0"/>
-    <w:lsdException w:name="Light List Accent 4" w:semiHidden="0" w:uiPriority="61" w:unhideWhenUsed="0"/>
-    <w:lsdException w:name="Light Grid Accent 4" w:semiHidden="0" w:uiPriority="62" w:unhideWhenUsed="0"/>
-    <w:lsdException w:name="Medium Shading 1 Accent 4" w:semiHidden="0" w:uiPriority="63" w:unhideWhenUsed="0"/>
-    <w:lsdException w:name="Medium Shading 2 Accent 4" w:semiHidden="0" w:uiPriority="64" w:unhideWhenUsed="0"/>
-    <w:lsdException w:name="Medium List 1 Accent 4" w:semiHidden="0" w:uiPriority="65" w:unhideWhenUsed="0"/>
-    <w:lsdException w:name="Medium List 2 Accent 4" w:semiHidden="0" w:uiPriority="66" w:unhideWhenUsed="0"/>
-    <w:lsdException w:name="Medium Grid 1 Accent 4" w:semiHidden="0" w:uiPriority="67" w:unhideWhenUsed="0"/>
-    <w:lsdException w:name="Medium Grid 2 Accent 4" w:semiHidden="0" w:uiPriority="68" w:unhideWhenUsed="0"/>
-    <w:lsdException w:name="Medium Grid 3 Accent 4" w:semiHidden="0" w:uiPriority="69" w:unhideWhenUsed="0"/>
-    <w:lsdException w:name="Dark List Accent 4" w:semiHidden="0" w:uiPriority="70" w:unhideWhenUsed="0"/>
-    <w:lsdException w:name="Colorful Shading Accent 4" w:semiHidden="0" w:uiPriority="71" w:unhideWhenUsed="0"/>
-    <w:lsdException w:name="Colorful List Accent 4" w:semiHidden="0" w:uiPriority="72" w:unhideWhenUsed="0"/>
-    <w:lsdException w:name="Colorful Grid Accent 4" w:semiHidden="0" w:uiPriority="73" w:unhideWhenUsed="0"/>
-    <w:lsdException w:name="Light Shading Accent 5" w:semiHidden="0" w:uiPriority="60" w:unhideWhenUsed="0"/>
-    <w:lsdException w:name="Light List Accent 5" w:semiHidden="0" w:uiPriority="61" w:unhideWhenUsed="0"/>
-    <w:lsdException w:name="Light Grid Accent 5" w:semiHidden="0" w:uiPriority="62" w:unhideWhenUsed="0"/>
-    <w:lsdException w:name="Medium Shading 1 Accent 5" w:semiHidden="0" w:uiPriority="63" w:unhideWhenUsed="0"/>
-    <w:lsdException w:name="Medium Shading 2 Accent 5" w:semiHidden="0" w:uiPriority="64" w:unhideWhenUsed="0"/>
-    <w:lsdException w:name="Medium List 1 Accent 5" w:semiHidden="0" w:uiPriority="65" w:unhideWhenUsed="0"/>
-    <w:lsdException w:name="Medium List 2 Accent 5" w:semiHidden="0" w:uiPriority="66" w:unhideWhenUsed="0"/>
-    <w:lsdException w:name="Medium Grid 1 Accent 5" w:semiHidden="0" w:uiPriority="67" w:unhideWhenUsed="0"/>
-    <w:lsdException w:name="Medium Grid 2 Accent 5" w:semiHidden="0" w:uiPriority="68" w:unhideWhenUsed="0"/>
-    <w:lsdException w:name="Medium Grid 3 Accent 5" w:semiHidden="0" w:uiPriority="69" w:unhideWhenUsed="0"/>
-    <w:lsdException w:name="Dark List Accent 5" w:semiHidden="0" w:uiPriority="70" w:unhideWhenUsed="0"/>
-    <w:lsdException w:name="Colorful Shading Accent 5" w:semiHidden="0" w:uiPriority="71" w:unhideWhenUsed="0"/>
-    <w:lsdException w:name="Colorful List Accent 5" w:semiHidden="0" w:uiPriority="72" w:unhideWhenUsed="0"/>
-    <w:lsdException w:name="Colorful Grid Accent 5" w:semiHidden="0" w:uiPriority="73" w:unhideWhenUsed="0"/>
-    <w:lsdException w:name="Light Shading Accent 6" w:semiHidden="0" w:uiPriority="60" w:unhideWhenUsed="0"/>
-    <w:lsdException w:name="Light List Accent 6" w:semiHidden="0" w:uiPriority="61" w:unhideWhenUsed="0"/>
-    <w:lsdException w:name="Light Grid Accent 6" w:semiHidden="0" w:uiPriority="62" w:unhideWhenUsed="0"/>
-    <w:lsdException w:name="Medium Shading 1 Accent 6" w:semiHidden="0" w:uiPriority="63" w:unhideWhenUsed="0"/>
-    <w:lsdException w:name="Medium Shading 2 Accent 6" w:semiHidden="0" w:uiPriority="64" w:unhideWhenUsed="0"/>
-    <w:lsdException w:name="Medium List 1 Accent 6" w:semiHidden="0" w:uiPriority="65" w:unhideWhenUsed="0"/>
-    <w:lsdException w:name="Medium List 2 Accent 6" w:semiHidden="0" w:uiPriority="66" w:unhideWhenUsed="0"/>
-    <w:lsdException w:name="Medium Grid 1 Accent 6" w:semiHidden="0" w:uiPriority="67" w:unhideWhenUsed="0"/>
-    <w:lsdException w:name="Medium Grid 2 Accent 6" w:semiHidden="0" w:uiPriority="68" w:unhideWhenUsed="0"/>
-    <w:lsdException w:name="Medium Grid 3 Accent 6" w:semiHidden="0" w:uiPriority="69" w:unhideWhenUsed="0"/>
-    <w:lsdException w:name="Dark List Accent 6" w:semiHidden="0" w:uiPriority="70" w:unhideWhenUsed="0"/>
-    <w:lsdException w:name="Colorful Shading Accent 6" w:semiHidden="0" w:uiPriority="71" w:unhideWhenUsed="0"/>
-    <w:lsdException w:name="Colorful List Accent 6" w:semiHidden="0" w:uiPriority="72" w:unhideWhenUsed="0"/>
-    <w:lsdException w:name="Colorful Grid Accent 6" w:semiHidden="0" w:uiPriority="73" w:unhideWhenUsed="0"/>
-    <w:lsdException w:name="Subtle Emphasis" w:semiHidden="0" w:uiPriority="19" w:unhideWhenUsed="0" w:qFormat="1"/>
-    <w:lsdException w:name="Intense Emphasis" w:semiHidden="0" w:uiPriority="21" w:unhideWhenUsed="0" w:qFormat="1"/>
-    <w:lsdException w:name="Subtle Reference" w:semiHidden="0" w:uiPriority="31" w:unhideWhenUsed="0" w:qFormat="1"/>
-    <w:lsdException w:name="Intense Reference" w:semiHidden="0" w:uiPriority="32" w:unhideWhenUsed="0" w:qFormat="1"/>
-    <w:lsdException w:name="Book Title" w:semiHidden="0" w:uiPriority="33" w:unhideWhenUsed="0" w:qFormat="1"/>
-    <w:lsdException w:name="Bibliography" w:uiPriority="37"/>
-    <w:lsdException w:name="TOC Heading" w:uiPriority="39" w:qFormat="1"/>
+  <w:latentStyles w:defLockedState="0" w:defUIPriority="99" w:defSemiHidden="0" w:defUnhideWhenUsed="0" w:defQFormat="0" w:count="375">
+    <w:lsdException w:name="Normal" w:uiPriority="0" w:qFormat="1"/>
+    <w:lsdException w:name="heading 1" w:uiPriority="9" w:qFormat="1"/>
+    <w:lsdException w:name="heading 2" w:semiHidden="1" w:uiPriority="9" w:unhideWhenUsed="1" w:qFormat="1"/>
+    <w:lsdException w:name="heading 3" w:semiHidden="1" w:uiPriority="9" w:unhideWhenUsed="1" w:qFormat="1"/>
+    <w:lsdException w:name="heading 4" w:semiHidden="1" w:uiPriority="9" w:unhideWhenUsed="1" w:qFormat="1"/>
+    <w:lsdException w:name="heading 5" w:semiHidden="1" w:uiPriority="9" w:unhideWhenUsed="1" w:qFormat="1"/>
+    <w:lsdException w:name="heading 6" w:semiHidden="1" w:uiPriority="9" w:unhideWhenUsed="1" w:qFormat="1"/>
+    <w:lsdException w:name="heading 7" w:semiHidden="1" w:uiPriority="9" w:unhideWhenUsed="1" w:qFormat="1"/>
+    <w:lsdException w:name="heading 8" w:semiHidden="1" w:uiPriority="9" w:unhideWhenUsed="1" w:qFormat="1"/>
+    <w:lsdException w:name="heading 9" w:semiHidden="1" w:uiPriority="9" w:unhideWhenUsed="1" w:qFormat="1"/>
+    <w:lsdException w:name="index 1" w:semiHidden="1" w:unhideWhenUsed="1"/>
+    <w:lsdException w:name="index 2" w:semiHidden="1" w:unhideWhenUsed="1"/>
+    <w:lsdException w:name="index 3" w:semiHidden="1" w:unhideWhenUsed="1"/>
+    <w:lsdException w:name="index 4" w:semiHidden="1" w:unhideWhenUsed="1"/>
+    <w:lsdException w:name="index 5" w:semiHidden="1" w:unhideWhenUsed="1"/>
+    <w:lsdException w:name="index 6" w:semiHidden="1" w:unhideWhenUsed="1"/>
+    <w:lsdException w:name="index 7" w:semiHidden="1" w:unhideWhenUsed="1"/>
+    <w:lsdException w:name="index 8" w:semiHidden="1" w:unhideWhenUsed="1"/>
+    <w:lsdException w:name="index 9" w:semiHidden="1" w:unhideWhenUsed="1"/>
+    <w:lsdException w:name="toc 1" w:semiHidden="1" w:uiPriority="39" w:unhideWhenUsed="1"/>
+    <w:lsdException w:name="toc 2" w:semiHidden="1" w:uiPriority="39" w:unhideWhenUsed="1"/>
+    <w:lsdException w:name="toc 3" w:semiHidden="1" w:uiPriority="39" w:unhideWhenUsed="1"/>
+    <w:lsdException w:name="toc 4" w:semiHidden="1" w:uiPriority="39" w:unhideWhenUsed="1"/>
+    <w:lsdException w:name="toc 5" w:semiHidden="1" w:uiPriority="39" w:unhideWhenUsed="1"/>
+    <w:lsdException w:name="toc 6" w:semiHidden="1" w:uiPriority="39" w:unhideWhenUsed="1"/>
+    <w:lsdException w:name="toc 7" w:semiHidden="1" w:uiPriority="39" w:unhideWhenUsed="1"/>
+    <w:lsdException w:name="toc 8" w:semiHidden="1" w:uiPriority="39" w:unhideWhenUsed="1"/>
+    <w:lsdException w:name="toc 9" w:semiHidden="1" w:uiPriority="39" w:unhideWhenUsed="1"/>
+    <w:lsdException w:name="Normal Indent" w:semiHidden="1" w:unhideWhenUsed="1"/>
+    <w:lsdException w:name="footnote text" w:semiHidden="1" w:unhideWhenUsed="1"/>
+    <w:lsdException w:name="annotation text" w:semiHidden="1" w:unhideWhenUsed="1"/>
+    <w:lsdException w:name="header" w:semiHidden="1" w:unhideWhenUsed="1"/>
+    <w:lsdException w:name="footer" w:semiHidden="1" w:unhideWhenUsed="1"/>
+    <w:lsdException w:name="index heading" w:semiHidden="1" w:unhideWhenUsed="1"/>
+    <w:lsdException w:name="caption" w:semiHidden="1" w:uiPriority="35" w:unhideWhenUsed="1" w:qFormat="1"/>
+    <w:lsdException w:name="table of figures" w:semiHidden="1" w:unhideWhenUsed="1"/>
+    <w:lsdException w:name="envelope address" w:semiHidden="1" w:unhideWhenUsed="1"/>
+    <w:lsdException w:name="envelope return" w:semiHidden="1" w:unhideWhenUsed="1"/>
+    <w:lsdException w:name="footnote reference" w:semiHidden="1" w:unhideWhenUsed="1"/>
+    <w:lsdException w:name="annotation reference" w:semiHidden="1" w:unhideWhenUsed="1"/>
+    <w:lsdException w:name="line number" w:semiHidden="1" w:unhideWhenUsed="1"/>
+    <w:lsdException w:name="page number" w:semiHidden="1" w:unhideWhenUsed="1"/>
+    <w:lsdException w:name="endnote reference" w:semiHidden="1" w:unhideWhenUsed="1"/>
+    <w:lsdException w:name="endnote text" w:semiHidden="1" w:unhideWhenUsed="1"/>
+    <w:lsdException w:name="table of authorities" w:semiHidden="1" w:unhideWhenUsed="1"/>
+    <w:lsdException w:name="macro" w:semiHidden="1" w:unhideWhenUsed="1"/>
+    <w:lsdException w:name="toa heading" w:semiHidden="1" w:unhideWhenUsed="1"/>
+    <w:lsdException w:name="List" w:semiHidden="1" w:unhideWhenUsed="1"/>
+    <w:lsdException w:name="List Bullet" w:semiHidden="1" w:unhideWhenUsed="1"/>
+    <w:lsdException w:name="List Number" w:semiHidden="1" w:unhideWhenUsed="1"/>
+    <w:lsdException w:name="List 2" w:semiHidden="1" w:unhideWhenUsed="1"/>
+    <w:lsdException w:name="List 3" w:semiHidden="1" w:unhideWhenUsed="1"/>
+    <w:lsdException w:name="List 4" w:semiHidden="1" w:unhideWhenUsed="1"/>
+    <w:lsdException w:name="List 5" w:semiHidden="1" w:unhideWhenUsed="1"/>
+    <w:lsdException w:name="List Bullet 2" w:semiHidden="1" w:unhideWhenUsed="1"/>
+    <w:lsdException w:name="List Bullet 3" w:semiHidden="1" w:unhideWhenUsed="1"/>
+    <w:lsdException w:name="List Bullet 4" w:semiHidden="1" w:unhideWhenUsed="1"/>
+    <w:lsdException w:name="List Bullet 5" w:semiHidden="1" w:unhideWhenUsed="1"/>
+    <w:lsdException w:name="List Number 2" w:semiHidden="1" w:unhideWhenUsed="1"/>
+    <w:lsdException w:name="List Number 3" w:semiHidden="1" w:unhideWhenUsed="1"/>
+    <w:lsdException w:name="List Number 4" w:semiHidden="1" w:unhideWhenUsed="1"/>
+    <w:lsdException w:name="List Number 5" w:semiHidden="1" w:unhideWhenUsed="1"/>
+    <w:lsdException w:name="Title" w:uiPriority="10" w:qFormat="1"/>
+    <w:lsdException w:name="Closing" w:semiHidden="1" w:unhideWhenUsed="1"/>
+    <w:lsdException w:name="Signature" w:semiHidden="1" w:unhideWhenUsed="1"/>
+    <w:lsdException w:name="Default Paragraph Font" w:semiHidden="1" w:uiPriority="1" w:unhideWhenUsed="1"/>
+    <w:lsdException w:name="Body Text" w:semiHidden="1" w:unhideWhenUsed="1"/>
+    <w:lsdException w:name="Body Text Indent" w:semiHidden="1" w:unhideWhenUsed="1"/>
+    <w:lsdException w:name="List Continue" w:semiHidden="1" w:unhideWhenUsed="1"/>
+    <w:lsdException w:name="List Continue 2" w:semiHidden="1" w:unhideWhenUsed="1"/>
+    <w:lsdException w:name="List Continue 3" w:semiHidden="1" w:unhideWhenUsed="1"/>
+    <w:lsdException w:name="List Continue 4" w:semiHidden="1" w:unhideWhenUsed="1"/>
+    <w:lsdException w:name="List Continue 5" w:semiHidden="1" w:unhideWhenUsed="1"/>
+    <w:lsdException w:name="Message Header" w:semiHidden="1" w:unhideWhenUsed="1"/>
+    <w:lsdException w:name="Subtitle" w:uiPriority="11" w:qFormat="1"/>
+    <w:lsdException w:name="Salutation" w:semiHidden="1" w:unhideWhenUsed="1"/>
+    <w:lsdException w:name="Date" w:semiHidden="1" w:unhideWhenUsed="1"/>
+    <w:lsdException w:name="Body Text First Indent" w:semiHidden="1" w:unhideWhenUsed="1"/>
+    <w:lsdException w:name="Body Text First Indent 2" w:semiHidden="1" w:unhideWhenUsed="1"/>
+    <w:lsdException w:name="Note Heading" w:semiHidden="1" w:unhideWhenUsed="1"/>
+    <w:lsdException w:name="Body Text 2" w:semiHidden="1" w:unhideWhenUsed="1"/>
+    <w:lsdException w:name="Body Text 3" w:semiHidden="1" w:unhideWhenUsed="1"/>
+    <w:lsdException w:name="Body Text Indent 2" w:semiHidden="1" w:unhideWhenUsed="1"/>
+    <w:lsdException w:name="Body Text Indent 3" w:semiHidden="1" w:unhideWhenUsed="1"/>
+    <w:lsdException w:name="Block Text" w:semiHidden="1" w:unhideWhenUsed="1"/>
+    <w:lsdException w:name="Hyperlink" w:semiHidden="1" w:unhideWhenUsed="1"/>
+    <w:lsdException w:name="FollowedHyperlink" w:semiHidden="1" w:unhideWhenUsed="1"/>
+    <w:lsdException w:name="Strong" w:uiPriority="22" w:qFormat="1"/>
+    <w:lsdException w:name="Emphasis" w:uiPriority="20" w:qFormat="1"/>
+    <w:lsdException w:name="Document Map" w:semiHidden="1" w:unhideWhenUsed="1"/>
+    <w:lsdException w:name="Plain Text" w:semiHidden="1" w:unhideWhenUsed="1"/>
+    <w:lsdException w:name="E-mail Signature" w:semiHidden="1" w:unhideWhenUsed="1"/>
+    <w:lsdException w:name="HTML Top of Form" w:semiHidden="1" w:unhideWhenUsed="1"/>
+    <w:lsdException w:name="HTML Bottom of Form" w:semiHidden="1" w:unhideWhenUsed="1"/>
+    <w:lsdException w:name="Normal (Web)" w:semiHidden="1" w:unhideWhenUsed="1"/>
+    <w:lsdException w:name="HTML Acronym" w:semiHidden="1" w:unhideWhenUsed="1"/>
+    <w:lsdException w:name="HTML Address" w:semiHidden="1" w:unhideWhenUsed="1"/>
+    <w:lsdException w:name="HTML Cite" w:semiHidden="1" w:unhideWhenUsed="1"/>
+    <w:lsdException w:name="HTML Code" w:semiHidden="1" w:unhideWhenUsed="1"/>
+    <w:lsdException w:name="HTML Definition" w:semiHidden="1" w:unhideWhenUsed="1"/>
+    <w:lsdException w:name="HTML Keyboard" w:semiHidden="1" w:unhideWhenUsed="1"/>
+    <w:lsdException w:name="HTML Preformatted" w:semiHidden="1" w:unhideWhenUsed="1"/>
+    <w:lsdException w:name="HTML Sample" w:semiHidden="1" w:unhideWhenUsed="1"/>
+    <w:lsdException w:name="HTML Typewriter" w:semiHidden="1" w:unhideWhenUsed="1"/>
+    <w:lsdException w:name="HTML Variable" w:semiHidden="1" w:unhideWhenUsed="1"/>
+    <w:lsdException w:name="Normal Table" w:semiHidden="1" w:unhideWhenUsed="1"/>
+    <w:lsdException w:name="annotation subject" w:semiHidden="1" w:unhideWhenUsed="1"/>
+    <w:lsdException w:name="No List" w:semiHidden="1" w:unhideWhenUsed="1"/>
+    <w:lsdException w:name="Outline List 1" w:semiHidden="1" w:unhideWhenUsed="1"/>
+    <w:lsdException w:name="Outline List 2" w:semiHidden="1" w:unhideWhenUsed="1"/>
+    <w:lsdException w:name="Outline List 3" w:semiHidden="1" w:unhideWhenUsed="1"/>
+    <w:lsdException w:name="Table Simple 1" w:semiHidden="1" w:unhideWhenUsed="1"/>
+    <w:lsdException w:name="Table Simple 2" w:semiHidden="1" w:unhideWhenUsed="1"/>
+    <w:lsdException w:name="Table Simple 3" w:semiHidden="1" w:unhideWhenUsed="1"/>
+    <w:lsdException w:name="Table Classic 1" w:semiHidden="1" w:unhideWhenUsed="1"/>
+    <w:lsdException w:name="Table Classic 2" w:semiHidden="1" w:unhideWhenUsed="1"/>
+    <w:lsdException w:name="Table Classic 3" w:semiHidden="1" w:unhideWhenUsed="1"/>
+    <w:lsdException w:name="Table Classic 4" w:semiHidden="1" w:unhideWhenUsed="1"/>
+    <w:lsdException w:name="Table Colorful 1" w:semiHidden="1" w:unhideWhenUsed="1"/>
+    <w:lsdException w:name="Table Colorful 2" w:semiHidden="1" w:unhideWhenUsed="1"/>
+    <w:lsdException w:name="Table Colorful 3" w:semiHidden="1" w:unhideWhenUsed="1"/>
+    <w:lsdException w:name="Table Columns 1" w:semiHidden="1" w:unhideWhenUsed="1"/>
+    <w:lsdException w:name="Table Columns 2" w:semiHidden="1" w:unhideWhenUsed="1"/>
+    <w:lsdException w:name="Table Columns 3" w:semiHidden="1" w:unhideWhenUsed="1"/>
+    <w:lsdException w:name="Table Columns 4" w:semiHidden="1" w:unhideWhenUsed="1"/>
+    <w:lsdException w:name="Table Columns 5" w:semiHidden="1" w:unhideWhenUsed="1"/>
+    <w:lsdException w:name="Table Grid 1" w:semiHidden="1" w:unhideWhenUsed="1"/>
+    <w:lsdException w:name="Table Grid 2" w:semiHidden="1" w:unhideWhenUsed="1"/>
+    <w:lsdException w:name="Table Grid 3" w:semiHidden="1" w:unhideWhenUsed="1"/>
+    <w:lsdException w:name="Table Grid 4" w:semiHidden="1" w:unhideWhenUsed="1"/>
+    <w:lsdException w:name="Table Grid 5" w:semiHidden="1" w:unhideWhenUsed="1"/>
+    <w:lsdException w:name="Table Grid 6" w:semiHidden="1" w:unhideWhenUsed="1"/>
+    <w:lsdException w:name="Table Grid 7" w:semiHidden="1" w:unhideWhenUsed="1"/>
+    <w:lsdException w:name="Table Grid 8" w:semiHidden="1" w:unhideWhenUsed="1"/>
+    <w:lsdException w:name="Table List 1" w:semiHidden="1" w:unhideWhenUsed="1"/>
+    <w:lsdException w:name="Table List 2" w:semiHidden="1" w:unhideWhenUsed="1"/>
+    <w:lsdException w:name="Table List 3" w:semiHidden="1" w:unhideWhenUsed="1"/>
+    <w:lsdException w:name="Table List 4" w:semiHidden="1" w:unhideWhenUsed="1"/>
+    <w:lsdException w:name="Table List 5" w:semiHidden="1" w:unhideWhenUsed="1"/>
+    <w:lsdException w:name="Table List 6" w:semiHidden="1" w:unhideWhenUsed="1"/>
+    <w:lsdException w:name="Table List 7" w:semiHidden="1" w:unhideWhenUsed="1"/>
+    <w:lsdException w:name="Table List 8" w:semiHidden="1" w:unhideWhenUsed="1"/>
+    <w:lsdException w:name="Table 3D effects 1" w:semiHidden="1" w:unhideWhenUsed="1"/>
+    <w:lsdException w:name="Table 3D effects 2" w:semiHidden="1" w:unhideWhenUsed="1"/>
+    <w:lsdException w:name="Table 3D effects 3" w:semiHidden="1" w:unhideWhenUsed="1"/>
+    <w:lsdException w:name="Table Contemporary" w:semiHidden="1" w:unhideWhenUsed="1"/>
+    <w:lsdException w:name="Table Elegant" w:semiHidden="1" w:unhideWhenUsed="1"/>
+    <w:lsdException w:name="Table Professional" w:semiHidden="1" w:unhideWhenUsed="1"/>
+    <w:lsdException w:name="Table Subtle 1" w:semiHidden="1" w:unhideWhenUsed="1"/>
+    <w:lsdException w:name="Table Subtle 2" w:semiHidden="1" w:unhideWhenUsed="1"/>
+    <w:lsdException w:name="Table Web 1" w:semiHidden="1" w:unhideWhenUsed="1"/>
+    <w:lsdException w:name="Table Web 2" w:semiHidden="1" w:unhideWhenUsed="1"/>
+    <w:lsdException w:name="Table Web 3" w:semiHidden="1" w:unhideWhenUsed="1"/>
+    <w:lsdException w:name="Balloon Text" w:semiHidden="1" w:unhideWhenUsed="1"/>
+    <w:lsdException w:name="Table Grid" w:semiHidden="1" w:uiPriority="39" w:unhideWhenUsed="1"/>
+    <w:lsdException w:name="Table Theme" w:semiHidden="1" w:unhideWhenUsed="1"/>
+    <w:lsdException w:name="Placeholder Text" w:semiHidden="1"/>
+    <w:lsdException w:name="No Spacing" w:uiPriority="1" w:qFormat="1"/>
+    <w:lsdException w:name="Light Shading" w:uiPriority="60"/>
+    <w:lsdException w:name="Light List" w:uiPriority="61"/>
+    <w:lsdException w:name="Light Grid" w:uiPriority="62"/>
+    <w:lsdException w:name="Medium Shading 1" w:uiPriority="63"/>
+    <w:lsdException w:name="Medium Shading 2" w:uiPriority="64"/>
+    <w:lsdException w:name="Medium List 1" w:uiPriority="65"/>
+    <w:lsdException w:name="Medium List 2" w:uiPriority="66"/>
+    <w:lsdException w:name="Medium Grid 1" w:uiPriority="67"/>
+    <w:lsdException w:name="Medium Grid 2" w:uiPriority="68"/>
+    <w:lsdException w:name="Medium Grid 3" w:uiPriority="69"/>
+    <w:lsdException w:name="Dark List" w:uiPriority="70"/>
+    <w:lsdException w:name="Colorful Shading" w:uiPriority="71"/>
+    <w:lsdException w:name="Colorful List" w:uiPriority="72"/>
+    <w:lsdException w:name="Colorful Grid" w:uiPriority="73"/>
+    <w:lsdException w:name="Light Shading Accent 1" w:uiPriority="60"/>
+    <w:lsdException w:name="Light List Accent 1" w:uiPriority="61"/>
+    <w:lsdException w:name="Light Grid Accent 1" w:uiPriority="62"/>
+    <w:lsdException w:name="Medium Shading 1 Accent 1" w:uiPriority="63"/>
+    <w:lsdException w:name="Medium Shading 2 Accent 1" w:uiPriority="64"/>
+    <w:lsdException w:name="Medium List 1 Accent 1" w:uiPriority="65"/>
+    <w:lsdException w:name="Revision" w:semiHidden="1"/>
+    <w:lsdException w:name="List Paragraph" w:uiPriority="34" w:qFormat="1"/>
+    <w:lsdException w:name="Quote" w:uiPriority="29" w:qFormat="1"/>
+    <w:lsdException w:name="Intense Quote" w:uiPriority="30" w:qFormat="1"/>
+    <w:lsdException w:name="Medium List 2 Accent 1" w:uiPriority="66"/>
+    <w:lsdException w:name="Medium Grid 1 Accent 1" w:uiPriority="67"/>
+    <w:lsdException w:name="Medium Grid 2 Accent 1" w:uiPriority="68"/>
+    <w:lsdException w:name="Medium Grid 3 Accent 1" w:uiPriority="69"/>
+    <w:lsdException w:name="Dark List Accent 1" w:uiPriority="70"/>
+    <w:lsdException w:name="Colorful Shading Accent 1" w:uiPriority="71"/>
+    <w:lsdException w:name="Colorful List Accent 1" w:uiPriority="72"/>
+    <w:lsdException w:name="Colorful Grid Accent 1" w:uiPriority="73"/>
+    <w:lsdException w:name="Light Shading Accent 2" w:uiPriority="60"/>
+    <w:lsdException w:name="Light List Accent 2" w:uiPriority="61"/>
+    <w:lsdException w:name="Light Grid Accent 2" w:uiPriority="62"/>
+    <w:lsdException w:name="Medium Shading 1 Accent 2" w:uiPriority="63"/>
+    <w:lsdException w:name="Medium Shading 2 Accent 2" w:uiPriority="64"/>
+    <w:lsdException w:name="Medium List 1 Accent 2" w:uiPriority="65"/>
+    <w:lsdException w:name="Medium List 2 Accent 2" w:uiPriority="66"/>
+    <w:lsdException w:name="Medium Grid 1 Accent 2" w:uiPriority="67"/>
+    <w:lsdException w:name="Medium Grid 2 Accent 2" w:uiPriority="68"/>
+    <w:lsdException w:name="Medium Grid 3 Accent 2" w:uiPriority="69"/>
+    <w:lsdException w:name="Dark List Accent 2" w:uiPriority="70"/>
+    <w:lsdException w:name="Colorful Shading Accent 2" w:uiPriority="71"/>
+    <w:lsdException w:name="Colorful List Accent 2" w:uiPriority="72"/>
+    <w:lsdException w:name="Colorful Grid Accent 2" w:uiPriority="73"/>
+    <w:lsdException w:name="Light Shading Accent 3" w:uiPriority="60"/>
+    <w:lsdException w:name="Light List Accent 3" w:uiPriority="61"/>
+    <w:lsdException w:name="Light Grid Accent 3" w:uiPriority="62"/>
+    <w:lsdException w:name="Medium Shading 1 Accent 3" w:uiPriority="63"/>
+    <w:lsdException w:name="Medium Shading 2 Accent 3" w:uiPriority="64"/>
+    <w:lsdException w:name="Medium List 1 Accent 3" w:uiPriority="65"/>
+    <w:lsdException w:name="Medium List 2 Accent 3" w:uiPriority="66"/>
+    <w:lsdException w:name="Medium Grid 1 Accent 3" w:uiPriority="67"/>
+    <w:lsdException w:name="Medium Grid 2 Accent 3" w:uiPriority="68"/>
+    <w:lsdException w:name="Medium Grid 3 Accent 3" w:uiPriority="69"/>
+    <w:lsdException w:name="Dark List Accent 3" w:uiPriority="70"/>
+    <w:lsdException w:name="Colorful Shading Accent 3" w:uiPriority="71"/>
+    <w:lsdException w:name="Colorful List Accent 3" w:uiPriority="72"/>
+    <w:lsdException w:name="Colorful Grid Accent 3" w:uiPriority="73"/>
+    <w:lsdException w:name="Light Shading Accent 4" w:uiPriority="60"/>
+    <w:lsdException w:name="Light List Accent 4" w:uiPriority="61"/>
+    <w:lsdException w:name="Light Grid Accent 4" w:uiPriority="62"/>
+    <w:lsdException w:name="Medium Shading 1 Accent 4" w:uiPriority="63"/>
+    <w:lsdException w:name="Medium Shading 2 Accent 4" w:uiPriority="64"/>
+    <w:lsdException w:name="Medium List 1 Accent 4" w:uiPriority="65"/>
+    <w:lsdException w:name="Medium List 2 Accent 4" w:uiPriority="66"/>
+    <w:lsdException w:name="Medium Grid 1 Accent 4" w:uiPriority="67"/>
+    <w:lsdException w:name="Medium Grid 2 Accent 4" w:uiPriority="68"/>
+    <w:lsdException w:name="Medium Grid 3 Accent 4" w:uiPriority="69"/>
+    <w:lsdException w:name="Dark List Accent 4" w:uiPriority="70"/>
+    <w:lsdException w:name="Colorful Shading Accent 4" w:uiPriority="71"/>
+    <w:lsdException w:name="Colorful List Accent 4" w:uiPriority="72"/>
+    <w:lsdException w:name="Colorful Grid Accent 4" w:uiPriority="73"/>
+    <w:lsdException w:name="Light Shading Accent 5" w:uiPriority="60"/>
+    <w:lsdException w:name="Light List Accent 5" w:uiPriority="61"/>
+    <w:lsdException w:name="Light Grid Accent 5" w:uiPriority="62"/>
+    <w:lsdException w:name="Medium Shading 1 Accent 5" w:uiPriority="63"/>
+    <w:lsdException w:name="Medium Shading 2 Accent 5" w:uiPriority="64"/>
+    <w:lsdException w:name="Medium List 1 Accent 5" w:uiPriority="65"/>
+    <w:lsdException w:name="Medium List 2 Accent 5" w:uiPriority="66"/>
+    <w:lsdException w:name="Medium Grid 1 Accent 5" w:uiPriority="67"/>
+    <w:lsdException w:name="Medium Grid 2 Accent 5" w:uiPriority="68"/>
+    <w:lsdException w:name="Medium Grid 3 Accent 5" w:uiPriority="69"/>
+    <w:lsdException w:name="Dark List Accent 5" w:uiPriority="70"/>
+    <w:lsdException w:name="Colorful Shading Accent 5" w:uiPriority="71"/>
+    <w:lsdException w:name="Colorful List Accent 5" w:uiPriority="72"/>
+    <w:lsdException w:name="Colorful Grid Accent 5" w:uiPriority="73"/>
+    <w:lsdException w:name="Light Shading Accent 6" w:uiPriority="60"/>
+    <w:lsdException w:name="Light List Accent 6" w:uiPriority="61"/>
+    <w:lsdException w:name="Light Grid Accent 6" w:uiPriority="62"/>
+    <w:lsdException w:name="Medium Shading 1 Accent 6" w:uiPriority="63"/>
+    <w:lsdException w:name="Medium Shading 2 Accent 6" w:uiPriority="64"/>
+    <w:lsdException w:name="Medium List 1 Accent 6" w:uiPriority="65"/>
+    <w:lsdException w:name="Medium List 2 Accent 6" w:uiPriority="66"/>
+    <w:lsdException w:name="Medium Grid 1 Accent 6" w:uiPriority="67"/>
+    <w:lsdException w:name="Medium Grid 2 Accent 6" w:uiPriority="68"/>
+    <w:lsdException w:name="Medium Grid 3 Accent 6" w:uiPriority="69"/>
+    <w:lsdException w:name="Dark List Accent 6" w:uiPriority="70"/>
+    <w:lsdException w:name="Colorful Shading Accent 6" w:uiPriority="71"/>
+    <w:lsdException w:name="Colorful List Accent 6" w:uiPriority="72"/>
+    <w:lsdException w:name="Colorful Grid Accent 6" w:uiPriority="73"/>
+    <w:lsdException w:name="Subtle Emphasis" w:uiPriority="19" w:qFormat="1"/>
+    <w:lsdException w:name="Intense Emphasis" w:uiPriority="21" w:qFormat="1"/>
+    <w:lsdException w:name="Subtle Reference" w:uiPriority="31" w:qFormat="1"/>
+    <w:lsdException w:name="Intense Reference" w:uiPriority="32" w:qFormat="1"/>
+    <w:lsdException w:name="Book Title" w:uiPriority="33" w:qFormat="1"/>
+    <w:lsdException w:name="Bibliography" w:semiHidden="1" w:uiPriority="37" w:unhideWhenUsed="1"/>
+    <w:lsdException w:name="TOC Heading" w:semiHidden="1" w:uiPriority="39" w:unhideWhenUsed="1" w:qFormat="1"/>
+    <w:lsdException w:name="Plain Table 1" w:uiPriority="41"/>
+    <w:lsdException w:name="Plain Table 2" w:uiPriority="42"/>
+    <w:lsdException w:name="Plain Table 3" w:uiPriority="43"/>
+    <w:lsdException w:name="Plain Table 4" w:uiPriority="44"/>
+    <w:lsdException w:name="Plain Table 5" w:uiPriority="45"/>
+    <w:lsdException w:name="Grid Table Light" w:uiPriority="40"/>
+    <w:lsdException w:name="Grid Table 1 Light" w:uiPriority="46"/>
+    <w:lsdException w:name="Grid Table 2" w:uiPriority="47"/>
+    <w:lsdException w:name="Grid Table 3" w:uiPriority="48"/>
+    <w:lsdException w:name="Grid Table 4" w:uiPriority="49"/>
+    <w:lsdException w:name="Grid Table 5 Dark" w:uiPriority="50"/>
+    <w:lsdException w:name="Grid Table 6 Colorful" w:uiPriority="51"/>
+    <w:lsdException w:name="Grid Table 7 Colorful" w:uiPriority="52"/>
+    <w:lsdException w:name="Grid Table 1 Light Accent 1" w:uiPriority="46"/>
+    <w:lsdException w:name="Grid Table 2 Accent 1" w:uiPriority="47"/>
+    <w:lsdException w:name="Grid Table 3 Accent 1" w:uiPriority="48"/>
+    <w:lsdException w:name="Grid Table 4 Accent 1" w:uiPriority="49"/>
+    <w:lsdException w:name="Grid Table 5 Dark Accent 1" w:uiPriority="50"/>
+    <w:lsdException w:name="Grid Table 6 Colorful Accent 1" w:uiPriority="51"/>
+    <w:lsdException w:name="Grid Table 7 Colorful Accent 1" w:uiPriority="52"/>
+    <w:lsdException w:name="Grid Table 1 Light Accent 2" w:uiPriority="46"/>
+    <w:lsdException w:name="Grid Table 2 Accent 2" w:uiPriority="47"/>
+    <w:lsdException w:name="Grid Table 3 Accent 2" w:uiPriority="48"/>
+    <w:lsdException w:name="Grid Table 4 Accent 2" w:uiPriority="49"/>
+    <w:lsdException w:name="Grid Table 5 Dark Accent 2" w:uiPriority="50"/>
+    <w:lsdException w:name="Grid Table 6 Colorful Accent 2" w:uiPriority="51"/>
+    <w:lsdException w:name="Grid Table 7 Colorful Accent 2" w:uiPriority="52"/>
+    <w:lsdException w:name="Grid Table 1 Light Accent 3" w:uiPriority="46"/>
+    <w:lsdException w:name="Grid Table 2 Accent 3" w:uiPriority="47"/>
+    <w:lsdException w:name="Grid Table 3 Accent 3" w:uiPriority="48"/>
+    <w:lsdException w:name="Grid Table 4 Accent 3" w:uiPriority="49"/>
+    <w:lsdException w:name="Grid Table 5 Dark Accent 3" w:uiPriority="50"/>
+    <w:lsdException w:name="Grid Table 6 Colorful Accent 3" w:uiPriority="51"/>
+    <w:lsdException w:name="Grid Table 7 Colorful Accent 3" w:uiPriority="52"/>
+    <w:lsdException w:name="Grid Table 1 Light Accent 4" w:uiPriority="46"/>
+    <w:lsdException w:name="Grid Table 2 Accent 4" w:uiPriority="47"/>
+    <w:lsdException w:name="Grid Table 3 Accent 4" w:uiPriority="48"/>
+    <w:lsdException w:name="Grid Table 4 Accent 4" w:uiPriority="49"/>
+    <w:lsdException w:name="Grid Table 5 Dark Accent 4" w:uiPriority="50"/>
+    <w:lsdException w:name="Grid Table 6 Colorful Accent 4" w:uiPriority="51"/>
+    <w:lsdException w:name="Grid Table 7 Colorful Accent 4" w:uiPriority="52"/>
+    <w:lsdException w:name="Grid Table 1 Light Accent 5" w:uiPriority="46"/>
+    <w:lsdException w:name="Grid Table 2 Accent 5" w:uiPriority="47"/>
+    <w:lsdException w:name="Grid Table 3 Accent 5" w:uiPriority="48"/>
+    <w:lsdException w:name="Grid Table 4 Accent 5" w:uiPriority="49"/>
+    <w:lsdException w:name="Grid Table 5 Dark Accent 5" w:uiPriority="50"/>
+    <w:lsdException w:name="Grid Table 6 Colorful Accent 5" w:uiPriority="51"/>
+    <w:lsdException w:name="Grid Table 7 Colorful Accent 5" w:uiPriority="52"/>
+    <w:lsdException w:name="Grid Table 1 Light Accent 6" w:uiPriority="46"/>
+    <w:lsdException w:name="Grid Table 2 Accent 6" w:uiPriority="47"/>
+    <w:lsdException w:name="Grid Table 3 Accent 6" w:uiPriority="48"/>
+    <w:lsdException w:name="Grid Table 4 Accent 6" w:uiPriority="49"/>
+    <w:lsdException w:name="Grid Table 5 Dark Accent 6" w:uiPriority="50"/>
+    <w:lsdException w:name="Grid Table 6 Colorful Accent 6" w:uiPriority="51"/>
+    <w:lsdException w:name="Grid Table 7 Colorful Accent 6" w:uiPriority="52"/>
+    <w:lsdException w:name="List Table 1 Light" w:uiPriority="46"/>
+    <w:lsdException w:name="List Table 2" w:uiPriority="47"/>
+    <w:lsdException w:name="List Table 3" w:uiPriority="48"/>
+    <w:lsdException w:name="List Table 4" w:uiPriority="49"/>
+    <w:lsdException w:name="List Table 5 Dark" w:uiPriority="50"/>
+    <w:lsdException w:name="List Table 6 Colorful" w:uiPriority="51"/>
+    <w:lsdException w:name="List Table 7 Colorful" w:uiPriority="52"/>
+    <w:lsdException w:name="List Table 1 Light Accent 1" w:uiPriority="46"/>
+    <w:lsdException w:name="List Table 2 Accent 1" w:uiPriority="47"/>
+    <w:lsdException w:name="List Table 3 Accent 1" w:uiPriority="48"/>
+    <w:lsdException w:name="List Table 4 Accent 1" w:uiPriority="49"/>
+    <w:lsdException w:name="List Table 5 Dark Accent 1" w:uiPriority="50"/>
+    <w:lsdException w:name="List Table 6 Colorful Accent 1" w:uiPriority="51"/>
+    <w:lsdException w:name="List Table 7 Colorful Accent 1" w:uiPriority="52"/>
+    <w:lsdException w:name="List Table 1 Light Accent 2" w:uiPriority="46"/>
+    <w:lsdException w:name="List Table 2 Accent 2" w:uiPriority="47"/>
+    <w:lsdException w:name="List Table 3 Accent 2" w:uiPriority="48"/>
+    <w:lsdException w:name="List Table 4 Accent 2" w:uiPriority="49"/>
+    <w:lsdException w:name="List Table 5 Dark Accent 2" w:uiPriority="50"/>
+    <w:lsdException w:name="List Table 6 Colorful Accent 2" w:uiPriority="51"/>
+    <w:lsdException w:name="List Table 7 Colorful Accent 2" w:uiPriority="52"/>
+    <w:lsdException w:name="List Table 1 Light Accent 3" w:uiPriority="46"/>
+    <w:lsdException w:name="List Table 2 Accent 3" w:uiPriority="47"/>
+    <w:lsdException w:name="List Table 3 Accent 3" w:uiPriority="48"/>
+    <w:lsdException w:name="List Table 4 Accent 3" w:uiPriority="49"/>
+    <w:lsdException w:name="List Table 5 Dark Accent 3" w:uiPriority="50"/>
+    <w:lsdException w:name="List Table 6 Colorful Accent 3" w:uiPriority="51"/>
+    <w:lsdException w:name="List Table 7 Colorful Accent 3" w:uiPriority="52"/>
+    <w:lsdException w:name="List Table 1 Light Accent 4" w:uiPriority="46"/>
+    <w:lsdException w:name="List Table 2 Accent 4" w:uiPriority="47"/>
+    <w:lsdException w:name="List Table 3 Accent 4" w:uiPriority="48"/>
+    <w:lsdException w:name="List Table 4 Accent 4" w:uiPriority="49"/>
+    <w:lsdException w:name="List Table 5 Dark Accent 4" w:uiPriority="50"/>
+    <w:lsdException w:name="List Table 6 Colorful Accent 4" w:uiPriority="51"/>
+    <w:lsdException w:name="List Table 7 Colorful Accent 4" w:uiPriority="52"/>
+    <w:lsdException w:name="List Table 1 Light Accent 5" w:uiPriority="46"/>
+    <w:lsdException w:name="List Table 2 Accent 5" w:uiPriority="47"/>
+    <w:lsdException w:name="List Table 3 Accent 5" w:uiPriority="48"/>
+    <w:lsdException w:name="List Table 4 Accent 5" w:uiPriority="49"/>
+    <w:lsdException w:name="List Table 5 Dark Accent 5" w:uiPriority="50"/>
+    <w:lsdException w:name="List Table 6 Colorful Accent 5" w:uiPriority="51"/>
+    <w:lsdException w:name="List Table 7 Colorful Accent 5" w:uiPriority="52"/>
+    <w:lsdException w:name="List Table 1 Light Accent 6" w:uiPriority="46"/>
+    <w:lsdException w:name="List Table 2 Accent 6" w:uiPriority="47"/>
+    <w:lsdException w:name="List Table 3 Accent 6" w:uiPriority="48"/>
+    <w:lsdException w:name="List Table 4 Accent 6" w:uiPriority="49"/>
+    <w:lsdException w:name="List Table 5 Dark Accent 6" w:uiPriority="50"/>
+    <w:lsdException w:name="List Table 6 Colorful Accent 6" w:uiPriority="51"/>
+    <w:lsdException w:name="List Table 7 Colorful Accent 6" w:uiPriority="52"/>
+    <w:lsdException w:name="Mention" w:semiHidden="1" w:unhideWhenUsed="1"/>
+    <w:lsdException w:name="Smart Hyperlink" w:semiHidden="1" w:unhideWhenUsed="1"/>
+    <w:lsdException w:name="Hashtag" w:semiHidden="1" w:unhideWhenUsed="1"/>
+    <w:lsdException w:name="Unresolved Mention" w:semiHidden="1" w:unhideWhenUsed="1"/>
   </w:latentStyles>
   <w:style w:type="paragraph" w:default="1" w:styleId="Normal">
     <w:name w:val="Normal"/>
@@ -12506,7 +12803,6 @@
     <w:uiPriority w:val="99"/>
     <w:semiHidden/>
     <w:unhideWhenUsed/>
-    <w:qFormat/>
     <w:tblPr>
       <w:tblInd w:w="0" w:type="dxa"/>
       <w:tblCellMar>
@@ -12848,7 +13144,7 @@
   <a:extraClrSchemeLst/>
   <a:extLst>
     <a:ext uri="{05A4C25C-085E-4340-85A3-A5531E510DB2}">
-      <thm15:themeFamily xmlns:thm15="http://schemas.microsoft.com/office/thememl/2012/main" xmlns="" name="Office Theme" id="{62F939B6-93AF-4DB8-9C6B-D6C7DFDC589F}" vid="{4A3C46E8-61CC-4603-A589-7422A47A8E4A}"/>
+      <thm15:themeFamily xmlns:thm15="http://schemas.microsoft.com/office/thememl/2012/main" name="Office Theme" id="{62F939B6-93AF-4DB8-9C6B-D6C7DFDC589F}" vid="{4A3C46E8-61CC-4603-A589-7422A47A8E4A}"/>
     </a:ext>
   </a:extLst>
 </a:theme>

</xml_diff>

<commit_message>
Changed 27 in vector details
Just fixed a typo.
</commit_message>
<xml_diff>
--- a/HW1.3-Vector Details.docx
+++ b/HW1.3-Vector Details.docx
@@ -733,8 +733,6 @@
         </w:rPr>
         <w:t>FALSE</w:t>
       </w:r>
-      <w:bookmarkStart w:id="0" w:name="_GoBack"/>
-      <w:bookmarkEnd w:id="0"/>
     </w:p>
     <w:p>
       <w:pPr>
@@ -9498,6 +9496,16 @@
           <w:sz w:val="24"/>
           <w:szCs w:val="24"/>
         </w:rPr>
+        <w:t xml:space="preserve"> </w:t>
+      </w:r>
+      <w:r>
+        <w:rPr>
+          <w:rFonts w:ascii="Times New Roman" w:eastAsia="Times New Roman" w:hAnsi="Times New Roman" w:cs="Times New Roman"/>
+          <w:b/>
+          <w:color w:val="2E74B5" w:themeColor="accent1" w:themeShade="BF"/>
+          <w:sz w:val="24"/>
+          <w:szCs w:val="24"/>
+        </w:rPr>
         <w:t>and</w:t>
       </w:r>
       <w:r>
@@ -9604,6 +9612,8 @@
         </w:rPr>
         <w:t>)</w:t>
       </w:r>
+      <w:bookmarkStart w:id="0" w:name="_GoBack"/>
+      <w:bookmarkEnd w:id="0"/>
     </w:p>
     <w:p>
       <w:pPr>
@@ -9645,9 +9655,9 @@
           <w:sz w:val="28"/>
           <w:szCs w:val="28"/>
         </w:rPr>
-        <w:t xml:space="preserve"> = cos−1 </w:t>
-      </w:r>
-      <w:proofErr w:type="gramStart"/>
+        <w:t xml:space="preserve"> = </w:t>
+      </w:r>
+      <w:proofErr w:type="spellStart"/>
       <w:r>
         <w:rPr>
           <w:rFonts w:ascii="Times New Roman" w:hAnsi="Times New Roman" w:cs="Times New Roman"/>
@@ -9656,9 +9666,8 @@
           <w:sz w:val="28"/>
           <w:szCs w:val="28"/>
         </w:rPr>
-        <w:t>(  ∙</w:t>
-      </w:r>
-      <w:proofErr w:type="gramEnd"/>
+        <w:t>arc</w:t>
+      </w:r>
       <w:r>
         <w:rPr>
           <w:rFonts w:ascii="Times New Roman" w:hAnsi="Times New Roman" w:cs="Times New Roman"/>
@@ -9667,7 +9676,60 @@
           <w:sz w:val="28"/>
           <w:szCs w:val="28"/>
         </w:rPr>
+        <w:t>cos</w:t>
+      </w:r>
+      <w:proofErr w:type="spellEnd"/>
+      <w:r>
+        <w:rPr>
+          <w:rFonts w:ascii="Times New Roman" w:hAnsi="Times New Roman" w:cs="Times New Roman"/>
+          <w:b/>
+          <w:color w:val="2E74B5" w:themeColor="accent1" w:themeShade="BF"/>
+          <w:sz w:val="28"/>
+          <w:szCs w:val="28"/>
+        </w:rPr>
         <w:t xml:space="preserve"> </w:t>
+      </w:r>
+      <w:proofErr w:type="gramStart"/>
+      <w:r>
+        <w:rPr>
+          <w:rFonts w:ascii="Times New Roman" w:hAnsi="Times New Roman" w:cs="Times New Roman"/>
+          <w:b/>
+          <w:color w:val="2E74B5" w:themeColor="accent1" w:themeShade="BF"/>
+          <w:sz w:val="28"/>
+          <w:szCs w:val="28"/>
+        </w:rPr>
+        <w:t xml:space="preserve">( </w:t>
+      </w:r>
+      <w:r>
+        <w:rPr>
+          <w:rFonts w:ascii="Times New Roman" w:hAnsi="Times New Roman" w:cs="Times New Roman"/>
+          <w:b/>
+          <w:color w:val="2E74B5" w:themeColor="accent1" w:themeShade="BF"/>
+          <w:sz w:val="28"/>
+          <w:szCs w:val="28"/>
+        </w:rPr>
+        <w:t>(</w:t>
+      </w:r>
+      <w:proofErr w:type="gramEnd"/>
+      <w:r>
+        <w:rPr>
+          <w:rFonts w:ascii="Times New Roman" w:hAnsi="Times New Roman" w:cs="Times New Roman"/>
+          <w:b/>
+          <w:color w:val="2E74B5" w:themeColor="accent1" w:themeShade="BF"/>
+          <w:sz w:val="28"/>
+          <w:szCs w:val="28"/>
+        </w:rPr>
+        <w:t>u</w:t>
+      </w:r>
+      <w:r>
+        <w:rPr>
+          <w:rFonts w:ascii="Times New Roman" w:hAnsi="Times New Roman" w:cs="Times New Roman"/>
+          <w:b/>
+          <w:color w:val="2E74B5" w:themeColor="accent1" w:themeShade="BF"/>
+          <w:sz w:val="28"/>
+          <w:szCs w:val="28"/>
+        </w:rPr>
+        <w:t xml:space="preserve"> ∙ </w:t>
       </w:r>
       <w:r>
         <w:rPr>
@@ -9681,6 +9743,16 @@
       </w:r>
       <w:r>
         <w:rPr>
+          <w:rFonts w:ascii="Cambria Math" w:hAnsi="Cambria Math" w:cs="Times New Roman"/>
+          <w:b/>
+          <w:color w:val="2E74B5" w:themeColor="accent1" w:themeShade="BF"/>
+          <w:sz w:val="28"/>
+          <w:szCs w:val="28"/>
+        </w:rPr>
+        <w:t>)</w:t>
+      </w:r>
+      <w:r>
+        <w:rPr>
           <w:rFonts w:ascii="Times New Roman" w:hAnsi="Times New Roman" w:cs="Times New Roman"/>
           <w:b/>
           <w:color w:val="2E74B5" w:themeColor="accent1" w:themeShade="BF"/>
@@ -9707,6 +9779,16 @@
           <w:sz w:val="28"/>
           <w:szCs w:val="28"/>
         </w:rPr>
+        <w:t>(</w:t>
+      </w:r>
+      <w:r>
+        <w:rPr>
+          <w:rFonts w:ascii="Times New Roman" w:hAnsi="Times New Roman" w:cs="Times New Roman"/>
+          <w:b/>
+          <w:color w:val="2E74B5" w:themeColor="accent1" w:themeShade="BF"/>
+          <w:sz w:val="28"/>
+          <w:szCs w:val="28"/>
+        </w:rPr>
         <w:t>|</w:t>
       </w:r>
       <w:r>
@@ -9747,7 +9829,27 @@
           <w:sz w:val="28"/>
           <w:szCs w:val="28"/>
         </w:rPr>
-        <w:t>| )</w:t>
+        <w:t>|</w:t>
+      </w:r>
+      <w:r>
+        <w:rPr>
+          <w:rFonts w:ascii="Times New Roman" w:hAnsi="Times New Roman" w:cs="Times New Roman"/>
+          <w:b/>
+          <w:color w:val="2E74B5" w:themeColor="accent1" w:themeShade="BF"/>
+          <w:sz w:val="28"/>
+          <w:szCs w:val="28"/>
+        </w:rPr>
+        <w:t>)</w:t>
+      </w:r>
+      <w:r>
+        <w:rPr>
+          <w:rFonts w:ascii="Times New Roman" w:hAnsi="Times New Roman" w:cs="Times New Roman"/>
+          <w:b/>
+          <w:color w:val="2E74B5" w:themeColor="accent1" w:themeShade="BF"/>
+          <w:sz w:val="28"/>
+          <w:szCs w:val="28"/>
+        </w:rPr>
+        <w:t xml:space="preserve"> )</w:t>
       </w:r>
     </w:p>
     <w:p>
@@ -12565,7 +12667,7 @@
     <w:lsdException w:name="Table Web 2" w:semiHidden="1" w:unhideWhenUsed="1"/>
     <w:lsdException w:name="Table Web 3" w:semiHidden="1" w:unhideWhenUsed="1"/>
     <w:lsdException w:name="Balloon Text" w:semiHidden="1" w:unhideWhenUsed="1"/>
-    <w:lsdException w:name="Table Grid" w:semiHidden="1" w:uiPriority="39" w:unhideWhenUsed="1"/>
+    <w:lsdException w:name="Table Grid" w:uiPriority="39"/>
     <w:lsdException w:name="Table Theme" w:semiHidden="1" w:unhideWhenUsed="1"/>
     <w:lsdException w:name="Placeholder Text" w:semiHidden="1"/>
     <w:lsdException w:name="No Spacing" w:uiPriority="1" w:qFormat="1"/>

</xml_diff>